<commit_message>
Refactor(DB):  nouvelle information sur le rapport
- Requêtes finis
- Début de gestion des utilisateurs
</commit_message>
<xml_diff>
--- a/Doc1.docx
+++ b/Doc1.docx
@@ -149,17 +149,6 @@
                   <w:t>Invaders</w:t>
                 </w:r>
                 <w:proofErr w:type="spellEnd"/>
-                <w:r>
-                  <w:rPr>
-                    <w:rFonts w:asciiTheme="majorHAnsi" w:eastAsiaTheme="majorEastAsia" w:hAnsiTheme="majorHAnsi" w:cstheme="majorBidi"/>
-                    <w:color w:val="2E74B5" w:themeColor="accent1" w:themeShade="BF"/>
-                    <w:spacing w:val="-10"/>
-                    <w:kern w:val="28"/>
-                    <w:sz w:val="56"/>
-                    <w:szCs w:val="56"/>
-                  </w:rPr>
-                  <w:t xml:space="preserve"> </w:t>
-                </w:r>
               </w:p>
             </w:sdtContent>
           </w:sdt>
@@ -259,6 +248,9 @@
         <w:gridCol w:w="6998"/>
       </w:tblGrid>
       <w:tr>
+        <w:trPr>
+          <w:trHeight w:val="68"/>
+        </w:trPr>
         <w:tc>
           <w:tcPr>
             <w:tcW w:w="6998" w:type="dxa"/>
@@ -344,6 +336,24 @@
               </w:rPr>
               <w:t>Mathieu Meylan</w:t>
             </w:r>
+            <w:r>
+              <w:rPr>
+                <w:color w:val="5B9BD5" w:themeColor="accent1"/>
+                <w:sz w:val="28"/>
+                <w:szCs w:val="28"/>
+              </w:rPr>
+              <w:t xml:space="preserve"> / Xavier Carrel / Aurélie </w:t>
+            </w:r>
+            <w:proofErr w:type="spellStart"/>
+            <w:r>
+              <w:rPr>
+                <w:color w:val="5B9BD5" w:themeColor="accent1"/>
+                <w:sz w:val="28"/>
+                <w:szCs w:val="28"/>
+              </w:rPr>
+              <w:t>Curchod</w:t>
+            </w:r>
+            <w:proofErr w:type="spellEnd"/>
           </w:p>
           <w:p>
             <w:pPr>
@@ -417,368 +427,754 @@
               </w:rPr>
             </w:pPr>
           </w:p>
-          <w:p>
-            <w:pPr>
-              <w:pStyle w:val="Sansinterligne"/>
-              <w:rPr>
-                <w:color w:val="5B9BD5" w:themeColor="accent1"/>
-              </w:rPr>
-            </w:pPr>
-          </w:p>
         </w:tc>
       </w:tr>
     </w:tbl>
-    <w:p>
-      <w:pPr>
-        <w:pStyle w:val="TM1"/>
-        <w:tabs>
-          <w:tab w:val="left" w:pos="440"/>
-          <w:tab w:val="right" w:leader="dot" w:pos="9062"/>
-        </w:tabs>
+    <w:p/>
+    <w:sdt>
+      <w:sdtPr>
         <w:rPr>
-          <w:rFonts w:cstheme="minorBidi"/>
-          <w:noProof/>
+          <w:lang w:val="fr-FR"/>
         </w:rPr>
-      </w:pPr>
-      <w:r>
-        <w:lastRenderedPageBreak/>
-        <w:fldChar w:fldCharType="begin"/>
-      </w:r>
-      <w:r>
-        <w:instrText xml:space="preserve"> TOC \o "1-2" \h \z \u </w:instrText>
-      </w:r>
-      <w:r>
-        <w:fldChar w:fldCharType="separate"/>
-      </w:r>
-      <w:hyperlink w:anchor="_Toc145333042" w:history="1">
-        <w:r>
-          <w:rPr>
-            <w:rStyle w:val="Lienhypertexte"/>
-            <w:noProof/>
-          </w:rPr>
-          <w:t>1</w:t>
-        </w:r>
-        <w:r>
-          <w:rPr>
-            <w:rFonts w:cstheme="minorBidi"/>
-            <w:noProof/>
-          </w:rPr>
-          <w:tab/>
-        </w:r>
-        <w:r>
-          <w:rPr>
-            <w:rStyle w:val="Lienhypertexte"/>
-            <w:noProof/>
-          </w:rPr>
-          <w:t>POO</w:t>
-        </w:r>
-        <w:r>
-          <w:rPr>
-            <w:noProof/>
-            <w:webHidden/>
-          </w:rPr>
-          <w:tab/>
-        </w:r>
-        <w:r>
-          <w:rPr>
-            <w:noProof/>
-            <w:webHidden/>
-          </w:rPr>
-          <w:fldChar w:fldCharType="begin"/>
-        </w:r>
-        <w:r>
-          <w:rPr>
-            <w:noProof/>
-            <w:webHidden/>
-          </w:rPr>
-          <w:instrText xml:space="preserve"> PAGEREF _Toc145333042 \h </w:instrText>
-        </w:r>
-        <w:r>
-          <w:rPr>
-            <w:noProof/>
-            <w:webHidden/>
-          </w:rPr>
-        </w:r>
-        <w:r>
-          <w:rPr>
-            <w:noProof/>
-            <w:webHidden/>
-          </w:rPr>
-          <w:fldChar w:fldCharType="separate"/>
-        </w:r>
-        <w:r>
-          <w:rPr>
-            <w:noProof/>
-            <w:webHidden/>
-          </w:rPr>
-          <w:t>2</w:t>
-        </w:r>
-        <w:r>
-          <w:rPr>
-            <w:noProof/>
-            <w:webHidden/>
-          </w:rPr>
-          <w:fldChar w:fldCharType="end"/>
-        </w:r>
-      </w:hyperlink>
-    </w:p>
-    <w:p>
-      <w:pPr>
-        <w:pStyle w:val="TM1"/>
-        <w:tabs>
-          <w:tab w:val="left" w:pos="440"/>
-          <w:tab w:val="right" w:leader="dot" w:pos="9062"/>
-        </w:tabs>
+        <w:id w:val="-380865197"/>
+        <w:docPartObj>
+          <w:docPartGallery w:val="Table of Contents"/>
+          <w:docPartUnique/>
+        </w:docPartObj>
+      </w:sdtPr>
+      <w:sdtEndPr>
         <w:rPr>
-          <w:rFonts w:cstheme="minorBidi"/>
-          <w:noProof/>
+          <w:rFonts w:asciiTheme="minorHAnsi" w:eastAsiaTheme="minorHAnsi" w:hAnsiTheme="minorHAnsi" w:cstheme="minorBidi"/>
+          <w:b/>
+          <w:bCs/>
+          <w:color w:val="auto"/>
+          <w:sz w:val="22"/>
+          <w:szCs w:val="22"/>
+          <w:lang w:eastAsia="en-US"/>
         </w:rPr>
-      </w:pPr>
-      <w:hyperlink w:anchor="_Toc145333043" w:history="1">
-        <w:r>
-          <w:rPr>
-            <w:rStyle w:val="Lienhypertexte"/>
-            <w:noProof/>
-          </w:rPr>
-          <w:t>2</w:t>
-        </w:r>
-        <w:r>
-          <w:rPr>
-            <w:rFonts w:cstheme="minorBidi"/>
-            <w:noProof/>
-          </w:rPr>
-          <w:tab/>
-        </w:r>
-        <w:r>
-          <w:rPr>
-            <w:rStyle w:val="Lienhypertexte"/>
-            <w:noProof/>
-          </w:rPr>
-          <w:t>UX</w:t>
-        </w:r>
-        <w:r>
-          <w:rPr>
-            <w:noProof/>
-            <w:webHidden/>
-          </w:rPr>
-          <w:tab/>
-        </w:r>
-        <w:r>
-          <w:rPr>
-            <w:noProof/>
-            <w:webHidden/>
-          </w:rPr>
-          <w:fldChar w:fldCharType="begin"/>
-        </w:r>
-        <w:r>
-          <w:rPr>
-            <w:noProof/>
-            <w:webHidden/>
-          </w:rPr>
-          <w:instrText xml:space="preserve"> PAGEREF _Toc145333043 \h </w:instrText>
-        </w:r>
-        <w:r>
-          <w:rPr>
-            <w:noProof/>
-            <w:webHidden/>
-          </w:rPr>
-        </w:r>
-        <w:r>
-          <w:rPr>
-            <w:noProof/>
-            <w:webHidden/>
-          </w:rPr>
-          <w:fldChar w:fldCharType="separate"/>
-        </w:r>
-        <w:r>
-          <w:rPr>
-            <w:noProof/>
-            <w:webHidden/>
-          </w:rPr>
-          <w:t>2</w:t>
-        </w:r>
-        <w:r>
-          <w:rPr>
-            <w:noProof/>
-            <w:webHidden/>
-          </w:rPr>
-          <w:fldChar w:fldCharType="end"/>
-        </w:r>
-      </w:hyperlink>
-    </w:p>
-    <w:p>
-      <w:pPr>
-        <w:pStyle w:val="TM1"/>
-        <w:tabs>
-          <w:tab w:val="left" w:pos="440"/>
-          <w:tab w:val="right" w:leader="dot" w:pos="9062"/>
-        </w:tabs>
-        <w:rPr>
-          <w:rFonts w:cstheme="minorBidi"/>
-          <w:noProof/>
-        </w:rPr>
-      </w:pPr>
-      <w:hyperlink w:anchor="_Toc145333044" w:history="1">
-        <w:r>
-          <w:rPr>
-            <w:rStyle w:val="Lienhypertexte"/>
-            <w:noProof/>
-          </w:rPr>
-          <w:t>3</w:t>
-        </w:r>
-        <w:r>
-          <w:rPr>
-            <w:rFonts w:cstheme="minorBidi"/>
-            <w:noProof/>
-          </w:rPr>
-          <w:tab/>
-        </w:r>
-        <w:r>
-          <w:rPr>
-            <w:rStyle w:val="Lienhypertexte"/>
-            <w:noProof/>
-          </w:rPr>
-          <w:t>DB</w:t>
-        </w:r>
-        <w:r>
-          <w:rPr>
-            <w:noProof/>
-            <w:webHidden/>
-          </w:rPr>
-          <w:tab/>
-        </w:r>
-        <w:r>
-          <w:rPr>
-            <w:noProof/>
-            <w:webHidden/>
-          </w:rPr>
-          <w:fldChar w:fldCharType="begin"/>
-        </w:r>
-        <w:r>
-          <w:rPr>
-            <w:noProof/>
-            <w:webHidden/>
-          </w:rPr>
-          <w:instrText xml:space="preserve"> PAGEREF _Toc145333044 \h </w:instrText>
-        </w:r>
-        <w:r>
-          <w:rPr>
-            <w:noProof/>
-            <w:webHidden/>
-          </w:rPr>
-        </w:r>
-        <w:r>
-          <w:rPr>
-            <w:noProof/>
-            <w:webHidden/>
-          </w:rPr>
-          <w:fldChar w:fldCharType="separate"/>
-        </w:r>
-        <w:r>
-          <w:rPr>
-            <w:noProof/>
-            <w:webHidden/>
-          </w:rPr>
-          <w:t>2</w:t>
-        </w:r>
-        <w:r>
-          <w:rPr>
-            <w:noProof/>
-            <w:webHidden/>
-          </w:rPr>
-          <w:fldChar w:fldCharType="end"/>
-        </w:r>
-      </w:hyperlink>
-    </w:p>
-    <w:p>
-      <w:pPr>
-        <w:pStyle w:val="TM2"/>
-        <w:tabs>
-          <w:tab w:val="left" w:pos="880"/>
-          <w:tab w:val="right" w:leader="dot" w:pos="9062"/>
-        </w:tabs>
-        <w:rPr>
-          <w:rFonts w:cstheme="minorBidi"/>
-          <w:noProof/>
-        </w:rPr>
-      </w:pPr>
-      <w:hyperlink w:anchor="_Toc145333045" w:history="1">
-        <w:r>
-          <w:rPr>
-            <w:rStyle w:val="Lienhypertexte"/>
-            <w:noProof/>
-          </w:rPr>
-          <w:t>3.1</w:t>
-        </w:r>
-        <w:r>
-          <w:rPr>
-            <w:rFonts w:cstheme="minorBidi"/>
-            <w:noProof/>
-          </w:rPr>
-          <w:tab/>
-        </w:r>
-        <w:r>
-          <w:rPr>
-            <w:rStyle w:val="Lienhypertexte"/>
-            <w:noProof/>
-          </w:rPr>
-          <w:t>Importer les données et le schéma de base de données</w:t>
-        </w:r>
-        <w:r>
-          <w:rPr>
-            <w:noProof/>
-            <w:webHidden/>
-          </w:rPr>
-          <w:tab/>
-        </w:r>
-        <w:r>
-          <w:rPr>
-            <w:noProof/>
-            <w:webHidden/>
-          </w:rPr>
-          <w:fldChar w:fldCharType="begin"/>
-        </w:r>
-        <w:r>
-          <w:rPr>
-            <w:noProof/>
-            <w:webHidden/>
-          </w:rPr>
-          <w:instrText xml:space="preserve"> PAGEREF _Toc145333045 \h </w:instrText>
-        </w:r>
-        <w:r>
-          <w:rPr>
-            <w:noProof/>
-            <w:webHidden/>
-          </w:rPr>
-        </w:r>
-        <w:r>
-          <w:rPr>
-            <w:noProof/>
-            <w:webHidden/>
-          </w:rPr>
-          <w:fldChar w:fldCharType="separate"/>
-        </w:r>
-        <w:r>
-          <w:rPr>
-            <w:noProof/>
-            <w:webHidden/>
-          </w:rPr>
-          <w:t>2</w:t>
-        </w:r>
-        <w:r>
-          <w:rPr>
-            <w:noProof/>
-            <w:webHidden/>
-          </w:rPr>
-          <w:fldChar w:fldCharType="end"/>
-        </w:r>
-      </w:hyperlink>
-    </w:p>
-    <w:p>
-      <w:r>
-        <w:fldChar w:fldCharType="end"/>
-      </w:r>
-    </w:p>
+      </w:sdtEndPr>
+      <w:sdtContent>
+        <w:p>
+          <w:pPr>
+            <w:pStyle w:val="En-ttedetabledesmatires"/>
+            <w:numPr>
+              <w:ilvl w:val="0"/>
+              <w:numId w:val="0"/>
+            </w:numPr>
+            <w:rPr>
+              <w:lang w:val="fr-FR"/>
+            </w:rPr>
+          </w:pPr>
+        </w:p>
+        <w:p>
+          <w:pPr>
+            <w:pStyle w:val="En-ttedetabledesmatires"/>
+            <w:numPr>
+              <w:ilvl w:val="0"/>
+              <w:numId w:val="0"/>
+            </w:numPr>
+            <w:ind w:left="432"/>
+          </w:pPr>
+          <w:r>
+            <w:rPr>
+              <w:lang w:val="fr-FR"/>
+            </w:rPr>
+            <w:t>Table des matières</w:t>
+          </w:r>
+        </w:p>
+        <w:p>
+          <w:pPr>
+            <w:pStyle w:val="TM1"/>
+            <w:tabs>
+              <w:tab w:val="left" w:pos="440"/>
+              <w:tab w:val="right" w:leader="dot" w:pos="9062"/>
+            </w:tabs>
+            <w:rPr>
+              <w:rFonts w:cstheme="minorBidi"/>
+              <w:noProof/>
+            </w:rPr>
+          </w:pPr>
+          <w:r>
+            <w:fldChar w:fldCharType="begin"/>
+          </w:r>
+          <w:r>
+            <w:instrText xml:space="preserve"> TOC \o "1-3" \h \z \u </w:instrText>
+          </w:r>
+          <w:r>
+            <w:fldChar w:fldCharType="separate"/>
+          </w:r>
+          <w:hyperlink w:anchor="_Toc146548328" w:history="1">
+            <w:r>
+              <w:rPr>
+                <w:rStyle w:val="Lienhypertexte"/>
+                <w:noProof/>
+              </w:rPr>
+              <w:t>1</w:t>
+            </w:r>
+            <w:r>
+              <w:rPr>
+                <w:rFonts w:cstheme="minorBidi"/>
+                <w:noProof/>
+              </w:rPr>
+              <w:tab/>
+            </w:r>
+            <w:r>
+              <w:rPr>
+                <w:rStyle w:val="Lienhypertexte"/>
+                <w:noProof/>
+              </w:rPr>
+              <w:t>POO</w:t>
+            </w:r>
+            <w:r>
+              <w:rPr>
+                <w:noProof/>
+                <w:webHidden/>
+              </w:rPr>
+              <w:tab/>
+            </w:r>
+            <w:r>
+              <w:rPr>
+                <w:noProof/>
+                <w:webHidden/>
+              </w:rPr>
+              <w:fldChar w:fldCharType="begin"/>
+            </w:r>
+            <w:r>
+              <w:rPr>
+                <w:noProof/>
+                <w:webHidden/>
+              </w:rPr>
+              <w:instrText xml:space="preserve"> PAGEREF _Toc146548328 \h </w:instrText>
+            </w:r>
+            <w:r>
+              <w:rPr>
+                <w:noProof/>
+                <w:webHidden/>
+              </w:rPr>
+            </w:r>
+            <w:r>
+              <w:rPr>
+                <w:noProof/>
+                <w:webHidden/>
+              </w:rPr>
+              <w:fldChar w:fldCharType="separate"/>
+            </w:r>
+            <w:r>
+              <w:rPr>
+                <w:noProof/>
+                <w:webHidden/>
+              </w:rPr>
+              <w:t>2</w:t>
+            </w:r>
+            <w:r>
+              <w:rPr>
+                <w:noProof/>
+                <w:webHidden/>
+              </w:rPr>
+              <w:fldChar w:fldCharType="end"/>
+            </w:r>
+          </w:hyperlink>
+        </w:p>
+        <w:p>
+          <w:pPr>
+            <w:pStyle w:val="TM1"/>
+            <w:tabs>
+              <w:tab w:val="left" w:pos="440"/>
+              <w:tab w:val="right" w:leader="dot" w:pos="9062"/>
+            </w:tabs>
+            <w:rPr>
+              <w:rFonts w:cstheme="minorBidi"/>
+              <w:noProof/>
+            </w:rPr>
+          </w:pPr>
+          <w:hyperlink w:anchor="_Toc146548329" w:history="1">
+            <w:r>
+              <w:rPr>
+                <w:rStyle w:val="Lienhypertexte"/>
+                <w:noProof/>
+              </w:rPr>
+              <w:t>2</w:t>
+            </w:r>
+            <w:r>
+              <w:rPr>
+                <w:rFonts w:cstheme="minorBidi"/>
+                <w:noProof/>
+              </w:rPr>
+              <w:tab/>
+            </w:r>
+            <w:r>
+              <w:rPr>
+                <w:rStyle w:val="Lienhypertexte"/>
+                <w:noProof/>
+              </w:rPr>
+              <w:t>UX</w:t>
+            </w:r>
+            <w:r>
+              <w:rPr>
+                <w:noProof/>
+                <w:webHidden/>
+              </w:rPr>
+              <w:tab/>
+            </w:r>
+            <w:r>
+              <w:rPr>
+                <w:noProof/>
+                <w:webHidden/>
+              </w:rPr>
+              <w:fldChar w:fldCharType="begin"/>
+            </w:r>
+            <w:r>
+              <w:rPr>
+                <w:noProof/>
+                <w:webHidden/>
+              </w:rPr>
+              <w:instrText xml:space="preserve"> PAGEREF _Toc146548329 \h </w:instrText>
+            </w:r>
+            <w:r>
+              <w:rPr>
+                <w:noProof/>
+                <w:webHidden/>
+              </w:rPr>
+            </w:r>
+            <w:r>
+              <w:rPr>
+                <w:noProof/>
+                <w:webHidden/>
+              </w:rPr>
+              <w:fldChar w:fldCharType="separate"/>
+            </w:r>
+            <w:r>
+              <w:rPr>
+                <w:noProof/>
+                <w:webHidden/>
+              </w:rPr>
+              <w:t>2</w:t>
+            </w:r>
+            <w:r>
+              <w:rPr>
+                <w:noProof/>
+                <w:webHidden/>
+              </w:rPr>
+              <w:fldChar w:fldCharType="end"/>
+            </w:r>
+          </w:hyperlink>
+        </w:p>
+        <w:p>
+          <w:pPr>
+            <w:pStyle w:val="TM1"/>
+            <w:tabs>
+              <w:tab w:val="left" w:pos="440"/>
+              <w:tab w:val="right" w:leader="dot" w:pos="9062"/>
+            </w:tabs>
+            <w:rPr>
+              <w:rFonts w:cstheme="minorBidi"/>
+              <w:noProof/>
+            </w:rPr>
+          </w:pPr>
+          <w:hyperlink w:anchor="_Toc146548330" w:history="1">
+            <w:r>
+              <w:rPr>
+                <w:rStyle w:val="Lienhypertexte"/>
+                <w:noProof/>
+              </w:rPr>
+              <w:t>3</w:t>
+            </w:r>
+            <w:r>
+              <w:rPr>
+                <w:rFonts w:cstheme="minorBidi"/>
+                <w:noProof/>
+              </w:rPr>
+              <w:tab/>
+            </w:r>
+            <w:r>
+              <w:rPr>
+                <w:rStyle w:val="Lienhypertexte"/>
+                <w:noProof/>
+              </w:rPr>
+              <w:t>DB</w:t>
+            </w:r>
+            <w:r>
+              <w:rPr>
+                <w:noProof/>
+                <w:webHidden/>
+              </w:rPr>
+              <w:tab/>
+            </w:r>
+            <w:r>
+              <w:rPr>
+                <w:noProof/>
+                <w:webHidden/>
+              </w:rPr>
+              <w:fldChar w:fldCharType="begin"/>
+            </w:r>
+            <w:r>
+              <w:rPr>
+                <w:noProof/>
+                <w:webHidden/>
+              </w:rPr>
+              <w:instrText xml:space="preserve"> PAGEREF _Toc146548330 \h </w:instrText>
+            </w:r>
+            <w:r>
+              <w:rPr>
+                <w:noProof/>
+                <w:webHidden/>
+              </w:rPr>
+            </w:r>
+            <w:r>
+              <w:rPr>
+                <w:noProof/>
+                <w:webHidden/>
+              </w:rPr>
+              <w:fldChar w:fldCharType="separate"/>
+            </w:r>
+            <w:r>
+              <w:rPr>
+                <w:noProof/>
+                <w:webHidden/>
+              </w:rPr>
+              <w:t>2</w:t>
+            </w:r>
+            <w:r>
+              <w:rPr>
+                <w:noProof/>
+                <w:webHidden/>
+              </w:rPr>
+              <w:fldChar w:fldCharType="end"/>
+            </w:r>
+          </w:hyperlink>
+        </w:p>
+        <w:p>
+          <w:pPr>
+            <w:pStyle w:val="TM2"/>
+            <w:tabs>
+              <w:tab w:val="left" w:pos="880"/>
+              <w:tab w:val="right" w:leader="dot" w:pos="9062"/>
+            </w:tabs>
+            <w:rPr>
+              <w:rFonts w:cstheme="minorBidi"/>
+              <w:noProof/>
+            </w:rPr>
+          </w:pPr>
+          <w:hyperlink w:anchor="_Toc146548331" w:history="1">
+            <w:r>
+              <w:rPr>
+                <w:rStyle w:val="Lienhypertexte"/>
+                <w:noProof/>
+              </w:rPr>
+              <w:t>3.1</w:t>
+            </w:r>
+            <w:r>
+              <w:rPr>
+                <w:rFonts w:cstheme="minorBidi"/>
+                <w:noProof/>
+              </w:rPr>
+              <w:tab/>
+            </w:r>
+            <w:r>
+              <w:rPr>
+                <w:rStyle w:val="Lienhypertexte"/>
+                <w:noProof/>
+              </w:rPr>
+              <w:t>Importer les données et le schéma de base de données</w:t>
+            </w:r>
+            <w:r>
+              <w:rPr>
+                <w:noProof/>
+                <w:webHidden/>
+              </w:rPr>
+              <w:tab/>
+            </w:r>
+            <w:r>
+              <w:rPr>
+                <w:noProof/>
+                <w:webHidden/>
+              </w:rPr>
+              <w:fldChar w:fldCharType="begin"/>
+            </w:r>
+            <w:r>
+              <w:rPr>
+                <w:noProof/>
+                <w:webHidden/>
+              </w:rPr>
+              <w:instrText xml:space="preserve"> PAGEREF _Toc146548331 \h </w:instrText>
+            </w:r>
+            <w:r>
+              <w:rPr>
+                <w:noProof/>
+                <w:webHidden/>
+              </w:rPr>
+            </w:r>
+            <w:r>
+              <w:rPr>
+                <w:noProof/>
+                <w:webHidden/>
+              </w:rPr>
+              <w:fldChar w:fldCharType="separate"/>
+            </w:r>
+            <w:r>
+              <w:rPr>
+                <w:noProof/>
+                <w:webHidden/>
+              </w:rPr>
+              <w:t>2</w:t>
+            </w:r>
+            <w:r>
+              <w:rPr>
+                <w:noProof/>
+                <w:webHidden/>
+              </w:rPr>
+              <w:fldChar w:fldCharType="end"/>
+            </w:r>
+          </w:hyperlink>
+        </w:p>
+        <w:p>
+          <w:pPr>
+            <w:pStyle w:val="TM2"/>
+            <w:tabs>
+              <w:tab w:val="left" w:pos="880"/>
+              <w:tab w:val="right" w:leader="dot" w:pos="9062"/>
+            </w:tabs>
+            <w:rPr>
+              <w:rFonts w:cstheme="minorBidi"/>
+              <w:noProof/>
+            </w:rPr>
+          </w:pPr>
+          <w:hyperlink w:anchor="_Toc146548332" w:history="1">
+            <w:r>
+              <w:rPr>
+                <w:rStyle w:val="Lienhypertexte"/>
+                <w:noProof/>
+              </w:rPr>
+              <w:t>3.2</w:t>
+            </w:r>
+            <w:r>
+              <w:rPr>
+                <w:rFonts w:cstheme="minorBidi"/>
+                <w:noProof/>
+              </w:rPr>
+              <w:tab/>
+            </w:r>
+            <w:r>
+              <w:rPr>
+                <w:rStyle w:val="Lienhypertexte"/>
+                <w:noProof/>
+              </w:rPr>
+              <w:t>Gestion des utilisateurs</w:t>
+            </w:r>
+            <w:r>
+              <w:rPr>
+                <w:noProof/>
+                <w:webHidden/>
+              </w:rPr>
+              <w:tab/>
+            </w:r>
+            <w:r>
+              <w:rPr>
+                <w:noProof/>
+                <w:webHidden/>
+              </w:rPr>
+              <w:fldChar w:fldCharType="begin"/>
+            </w:r>
+            <w:r>
+              <w:rPr>
+                <w:noProof/>
+                <w:webHidden/>
+              </w:rPr>
+              <w:instrText xml:space="preserve"> PAGEREF _Toc146548332 \h </w:instrText>
+            </w:r>
+            <w:r>
+              <w:rPr>
+                <w:noProof/>
+                <w:webHidden/>
+              </w:rPr>
+            </w:r>
+            <w:r>
+              <w:rPr>
+                <w:noProof/>
+                <w:webHidden/>
+              </w:rPr>
+              <w:fldChar w:fldCharType="separate"/>
+            </w:r>
+            <w:r>
+              <w:rPr>
+                <w:noProof/>
+                <w:webHidden/>
+              </w:rPr>
+              <w:t>3</w:t>
+            </w:r>
+            <w:r>
+              <w:rPr>
+                <w:noProof/>
+                <w:webHidden/>
+              </w:rPr>
+              <w:fldChar w:fldCharType="end"/>
+            </w:r>
+          </w:hyperlink>
+        </w:p>
+        <w:p>
+          <w:pPr>
+            <w:pStyle w:val="TM2"/>
+            <w:tabs>
+              <w:tab w:val="left" w:pos="880"/>
+              <w:tab w:val="right" w:leader="dot" w:pos="9062"/>
+            </w:tabs>
+            <w:rPr>
+              <w:rFonts w:cstheme="minorBidi"/>
+              <w:noProof/>
+            </w:rPr>
+          </w:pPr>
+          <w:hyperlink w:anchor="_Toc146548333" w:history="1">
+            <w:r>
+              <w:rPr>
+                <w:rStyle w:val="Lienhypertexte"/>
+                <w:noProof/>
+              </w:rPr>
+              <w:t>3.3</w:t>
+            </w:r>
+            <w:r>
+              <w:rPr>
+                <w:rFonts w:cstheme="minorBidi"/>
+                <w:noProof/>
+              </w:rPr>
+              <w:tab/>
+            </w:r>
+            <w:r>
+              <w:rPr>
+                <w:rStyle w:val="Lienhypertexte"/>
+                <w:noProof/>
+              </w:rPr>
+              <w:t>Requêtes de sélection</w:t>
+            </w:r>
+            <w:r>
+              <w:rPr>
+                <w:noProof/>
+                <w:webHidden/>
+              </w:rPr>
+              <w:tab/>
+            </w:r>
+            <w:r>
+              <w:rPr>
+                <w:noProof/>
+                <w:webHidden/>
+              </w:rPr>
+              <w:fldChar w:fldCharType="begin"/>
+            </w:r>
+            <w:r>
+              <w:rPr>
+                <w:noProof/>
+                <w:webHidden/>
+              </w:rPr>
+              <w:instrText xml:space="preserve"> PAGEREF _Toc146548333 \h </w:instrText>
+            </w:r>
+            <w:r>
+              <w:rPr>
+                <w:noProof/>
+                <w:webHidden/>
+              </w:rPr>
+            </w:r>
+            <w:r>
+              <w:rPr>
+                <w:noProof/>
+                <w:webHidden/>
+              </w:rPr>
+              <w:fldChar w:fldCharType="separate"/>
+            </w:r>
+            <w:r>
+              <w:rPr>
+                <w:noProof/>
+                <w:webHidden/>
+              </w:rPr>
+              <w:t>4</w:t>
+            </w:r>
+            <w:r>
+              <w:rPr>
+                <w:noProof/>
+                <w:webHidden/>
+              </w:rPr>
+              <w:fldChar w:fldCharType="end"/>
+            </w:r>
+          </w:hyperlink>
+        </w:p>
+        <w:p>
+          <w:pPr>
+            <w:pStyle w:val="TM3"/>
+            <w:tabs>
+              <w:tab w:val="left" w:pos="1320"/>
+              <w:tab w:val="right" w:leader="dot" w:pos="9062"/>
+            </w:tabs>
+            <w:rPr>
+              <w:rFonts w:cstheme="minorBidi"/>
+              <w:noProof/>
+            </w:rPr>
+          </w:pPr>
+          <w:hyperlink w:anchor="_Toc146548334" w:history="1">
+            <w:r>
+              <w:rPr>
+                <w:rStyle w:val="Lienhypertexte"/>
+                <w:noProof/>
+              </w:rPr>
+              <w:t>3.3.1</w:t>
+            </w:r>
+            <w:r>
+              <w:rPr>
+                <w:rFonts w:cstheme="minorBidi"/>
+                <w:noProof/>
+              </w:rPr>
+              <w:tab/>
+            </w:r>
+            <w:r>
+              <w:rPr>
+                <w:rStyle w:val="Lienhypertexte"/>
+                <w:noProof/>
+              </w:rPr>
+              <w:t>Explication quelques commandes</w:t>
+            </w:r>
+            <w:r>
+              <w:rPr>
+                <w:noProof/>
+                <w:webHidden/>
+              </w:rPr>
+              <w:tab/>
+            </w:r>
+            <w:r>
+              <w:rPr>
+                <w:noProof/>
+                <w:webHidden/>
+              </w:rPr>
+              <w:fldChar w:fldCharType="begin"/>
+            </w:r>
+            <w:r>
+              <w:rPr>
+                <w:noProof/>
+                <w:webHidden/>
+              </w:rPr>
+              <w:instrText xml:space="preserve"> PAGEREF _Toc146548334 \h </w:instrText>
+            </w:r>
+            <w:r>
+              <w:rPr>
+                <w:noProof/>
+                <w:webHidden/>
+              </w:rPr>
+            </w:r>
+            <w:r>
+              <w:rPr>
+                <w:noProof/>
+                <w:webHidden/>
+              </w:rPr>
+              <w:fldChar w:fldCharType="separate"/>
+            </w:r>
+            <w:r>
+              <w:rPr>
+                <w:noProof/>
+                <w:webHidden/>
+              </w:rPr>
+              <w:t>4</w:t>
+            </w:r>
+            <w:r>
+              <w:rPr>
+                <w:noProof/>
+                <w:webHidden/>
+              </w:rPr>
+              <w:fldChar w:fldCharType="end"/>
+            </w:r>
+          </w:hyperlink>
+        </w:p>
+        <w:p>
+          <w:pPr>
+            <w:pStyle w:val="TM3"/>
+            <w:tabs>
+              <w:tab w:val="left" w:pos="1320"/>
+              <w:tab w:val="right" w:leader="dot" w:pos="9062"/>
+            </w:tabs>
+            <w:rPr>
+              <w:rFonts w:cstheme="minorBidi"/>
+              <w:noProof/>
+            </w:rPr>
+          </w:pPr>
+          <w:hyperlink w:anchor="_Toc146548335" w:history="1">
+            <w:r>
+              <w:rPr>
+                <w:rStyle w:val="Lienhypertexte"/>
+                <w:noProof/>
+              </w:rPr>
+              <w:t>3.3.2</w:t>
+            </w:r>
+            <w:r>
+              <w:rPr>
+                <w:rFonts w:cstheme="minorBidi"/>
+                <w:noProof/>
+              </w:rPr>
+              <w:tab/>
+            </w:r>
+            <w:r>
+              <w:rPr>
+                <w:rStyle w:val="Lienhypertexte"/>
+                <w:noProof/>
+              </w:rPr>
+              <w:t>Requêtes</w:t>
+            </w:r>
+            <w:r>
+              <w:rPr>
+                <w:noProof/>
+                <w:webHidden/>
+              </w:rPr>
+              <w:tab/>
+            </w:r>
+            <w:r>
+              <w:rPr>
+                <w:noProof/>
+                <w:webHidden/>
+              </w:rPr>
+              <w:fldChar w:fldCharType="begin"/>
+            </w:r>
+            <w:r>
+              <w:rPr>
+                <w:noProof/>
+                <w:webHidden/>
+              </w:rPr>
+              <w:instrText xml:space="preserve"> PAGEREF _Toc146548335 \h </w:instrText>
+            </w:r>
+            <w:r>
+              <w:rPr>
+                <w:noProof/>
+                <w:webHidden/>
+              </w:rPr>
+            </w:r>
+            <w:r>
+              <w:rPr>
+                <w:noProof/>
+                <w:webHidden/>
+              </w:rPr>
+              <w:fldChar w:fldCharType="separate"/>
+            </w:r>
+            <w:r>
+              <w:rPr>
+                <w:noProof/>
+                <w:webHidden/>
+              </w:rPr>
+              <w:t>4</w:t>
+            </w:r>
+            <w:r>
+              <w:rPr>
+                <w:noProof/>
+                <w:webHidden/>
+              </w:rPr>
+              <w:fldChar w:fldCharType="end"/>
+            </w:r>
+          </w:hyperlink>
+        </w:p>
+        <w:p>
+          <w:r>
+            <w:rPr>
+              <w:b/>
+              <w:bCs/>
+              <w:lang w:val="fr-FR"/>
+            </w:rPr>
+            <w:fldChar w:fldCharType="end"/>
+          </w:r>
+        </w:p>
+      </w:sdtContent>
+    </w:sdt>
     <w:p/>
     <w:p/>
     <w:p/>
@@ -799,10 +1195,6 @@
     <w:p/>
     <w:p/>
     <w:p/>
-    <w:p/>
-    <w:p/>
-    <w:p/>
-    <w:p/>
     <w:p>
       <w:pPr>
         <w:pStyle w:val="Titre1"/>
@@ -810,7 +1202,8 @@
           <w:color w:val="5B9BD5" w:themeColor="accent1"/>
         </w:rPr>
       </w:pPr>
-      <w:bookmarkStart w:id="0" w:name="_Toc145333042"/>
+      <w:bookmarkStart w:id="0" w:name="_Toc146547922"/>
+      <w:bookmarkStart w:id="1" w:name="_Toc146548328"/>
       <w:r>
         <w:rPr>
           <w:color w:val="5B9BD5" w:themeColor="accent1"/>
@@ -819,36 +1212,43 @@
         <w:t>POO</w:t>
       </w:r>
       <w:bookmarkEnd w:id="0"/>
+      <w:bookmarkEnd w:id="1"/>
     </w:p>
     <w:p>
       <w:pPr>
         <w:pStyle w:val="Titre1"/>
       </w:pPr>
-      <w:bookmarkStart w:id="1" w:name="_Toc145333043"/>
+      <w:bookmarkStart w:id="2" w:name="_Toc146547923"/>
+      <w:bookmarkStart w:id="3" w:name="_Toc146548329"/>
       <w:r>
         <w:t>UX</w:t>
       </w:r>
-      <w:bookmarkEnd w:id="1"/>
+      <w:bookmarkEnd w:id="2"/>
+      <w:bookmarkEnd w:id="3"/>
     </w:p>
     <w:p>
       <w:pPr>
         <w:pStyle w:val="Titre1"/>
       </w:pPr>
-      <w:bookmarkStart w:id="2" w:name="_Toc145333044"/>
+      <w:bookmarkStart w:id="4" w:name="_Toc146547924"/>
+      <w:bookmarkStart w:id="5" w:name="_Toc146548330"/>
       <w:r>
         <w:t>DB</w:t>
       </w:r>
-      <w:bookmarkEnd w:id="2"/>
+      <w:bookmarkEnd w:id="4"/>
+      <w:bookmarkEnd w:id="5"/>
     </w:p>
     <w:p>
       <w:pPr>
         <w:pStyle w:val="Titre2"/>
       </w:pPr>
-      <w:bookmarkStart w:id="3" w:name="_Toc145333045"/>
+      <w:bookmarkStart w:id="6" w:name="_Toc146547925"/>
+      <w:bookmarkStart w:id="7" w:name="_Toc146548331"/>
       <w:r>
         <w:t>Importer les données et le schéma de base de données</w:t>
       </w:r>
-      <w:bookmarkEnd w:id="3"/>
+      <w:bookmarkEnd w:id="6"/>
+      <w:bookmarkEnd w:id="7"/>
     </w:p>
     <w:p>
       <w:pPr>
@@ -866,6 +1266,9 @@
         <w:jc w:val="both"/>
       </w:pPr>
       <w:r>
+        <w:rPr>
+          <w:noProof/>
+        </w:rPr>
         <w:drawing>
           <wp:inline distT="0" distB="0" distL="0" distR="0" wp14:anchorId="234DE766" wp14:editId="55757726">
             <wp:extent cx="5760720" cy="717550"/>
@@ -971,12 +1374,10 @@
         <w:jc w:val="both"/>
       </w:pPr>
       <w:proofErr w:type="spellStart"/>
-      <w:proofErr w:type="gramStart"/>
       <w:r>
         <w:t>exec</w:t>
       </w:r>
       <w:proofErr w:type="spellEnd"/>
-      <w:proofErr w:type="gramEnd"/>
       <w:r>
         <w:t xml:space="preserve"> = exécuter</w:t>
       </w:r>
@@ -993,13 +1394,8 @@
       <w:pPr>
         <w:jc w:val="both"/>
       </w:pPr>
-      <w:proofErr w:type="gramStart"/>
-      <w:r>
-        <w:t>cec</w:t>
-      </w:r>
-      <w:proofErr w:type="gramEnd"/>
-      <w:r>
-        <w:t>776015692</w:t>
+      <w:r>
+        <w:t>cec776015692</w:t>
       </w:r>
       <w:r>
         <w:t xml:space="preserve"> = identifiant du container</w:t>
@@ -1010,12 +1406,10 @@
         <w:jc w:val="both"/>
       </w:pPr>
       <w:proofErr w:type="spellStart"/>
-      <w:proofErr w:type="gramStart"/>
       <w:r>
         <w:t>mysql</w:t>
       </w:r>
       <w:proofErr w:type="spellEnd"/>
-      <w:proofErr w:type="gramEnd"/>
       <w:r>
         <w:t xml:space="preserve"> = met en lien avec MySQL</w:t>
       </w:r>
@@ -1040,13 +1434,8 @@
       <w:pPr>
         <w:jc w:val="both"/>
       </w:pPr>
-      <w:proofErr w:type="gramStart"/>
-      <w:r>
-        <w:t>root</w:t>
-      </w:r>
-      <w:proofErr w:type="gramEnd"/>
-      <w:r>
-        <w:t xml:space="preserve"> = nom et mot de passe admin dans MySQL par défaut</w:t>
+      <w:r>
+        <w:t>root = nom et mot de passe admin dans MySQL par défaut</w:t>
       </w:r>
     </w:p>
     <w:p>
@@ -1183,6 +1572,9 @@
         </mc:AlternateContent>
       </w:r>
       <w:r>
+        <w:rPr>
+          <w:noProof/>
+        </w:rPr>
         <w:drawing>
           <wp:inline distT="0" distB="0" distL="0" distR="0" wp14:anchorId="73277475" wp14:editId="33FEEA76">
             <wp:extent cx="3543300" cy="952500"/>
@@ -1277,26 +1669,612 @@
       <w:pPr>
         <w:pStyle w:val="Titre2"/>
       </w:pPr>
+      <w:bookmarkStart w:id="8" w:name="_Toc146547926"/>
+      <w:bookmarkStart w:id="9" w:name="_Toc146548332"/>
       <w:r>
         <w:lastRenderedPageBreak/>
         <w:t>Gestion des utilisateurs</w:t>
       </w:r>
+      <w:bookmarkEnd w:id="8"/>
+      <w:bookmarkEnd w:id="9"/>
+    </w:p>
+    <w:p>
+      <w:pPr>
+        <w:jc w:val="both"/>
+      </w:pPr>
+      <w:r>
+        <w:t>Tout d’abord nous allons créer 3 utilisateurs : Alice (administratrice de jeu), Bob (joueur), Charly (gestionnaire de la boutique)</w:t>
+      </w:r>
+    </w:p>
+    <w:p>
+      <w:pPr>
+        <w:jc w:val="both"/>
+      </w:pPr>
+      <w:r>
+        <w:t>Pour créer les utilisateurs, nous allons utiliser la commande ci-dessous :</w:t>
+      </w:r>
+    </w:p>
+    <w:p>
+      <w:pPr>
+        <w:jc w:val="both"/>
+      </w:pPr>
+      <w:r>
+        <w:rPr>
+          <w:noProof/>
+        </w:rPr>
+        <w:drawing>
+          <wp:inline distT="0" distB="0" distL="0" distR="0" wp14:anchorId="298D5807" wp14:editId="1C9DB9DB">
+            <wp:extent cx="5748655" cy="1670050"/>
+            <wp:effectExtent l="0" t="0" r="4445" b="6350"/>
+            <wp:docPr id="1501456455" name="Image 7"/>
+            <wp:cNvGraphicFramePr>
+              <a:graphicFrameLocks xmlns:a="http://schemas.openxmlformats.org/drawingml/2006/main" noChangeAspect="1"/>
+            </wp:cNvGraphicFramePr>
+            <a:graphic xmlns:a="http://schemas.openxmlformats.org/drawingml/2006/main">
+              <a:graphicData uri="http://schemas.openxmlformats.org/drawingml/2006/picture">
+                <pic:pic xmlns:pic="http://schemas.openxmlformats.org/drawingml/2006/picture">
+                  <pic:nvPicPr>
+                    <pic:cNvPr id="0" name="Picture 7"/>
+                    <pic:cNvPicPr>
+                      <a:picLocks noChangeAspect="1" noChangeArrowheads="1"/>
+                    </pic:cNvPicPr>
+                  </pic:nvPicPr>
+                  <pic:blipFill>
+                    <a:blip r:embed="rId12">
+                      <a:extLst>
+                        <a:ext uri="{28A0092B-C50C-407E-A947-70E740481C1C}">
+                          <a14:useLocalDpi xmlns:a14="http://schemas.microsoft.com/office/drawing/2010/main" val="0"/>
+                        </a:ext>
+                      </a:extLst>
+                    </a:blip>
+                    <a:srcRect/>
+                    <a:stretch>
+                      <a:fillRect/>
+                    </a:stretch>
+                  </pic:blipFill>
+                  <pic:spPr bwMode="auto">
+                    <a:xfrm>
+                      <a:off x="0" y="0"/>
+                      <a:ext cx="5748655" cy="1670050"/>
+                    </a:xfrm>
+                    <a:prstGeom prst="rect">
+                      <a:avLst/>
+                    </a:prstGeom>
+                    <a:noFill/>
+                    <a:ln>
+                      <a:noFill/>
+                    </a:ln>
+                  </pic:spPr>
+                </pic:pic>
+              </a:graphicData>
+            </a:graphic>
+          </wp:inline>
+        </w:drawing>
+      </w:r>
+    </w:p>
+    <w:p>
+      <w:pPr>
+        <w:jc w:val="both"/>
+      </w:pPr>
+      <w:r>
+        <w:t>‘bob’ = nom de l’utilisateur</w:t>
+      </w:r>
+    </w:p>
+    <w:p>
+      <w:pPr>
+        <w:jc w:val="both"/>
+      </w:pPr>
+      <w:r>
+        <w:t xml:space="preserve">‘localhost’ = </w:t>
+      </w:r>
+      <w:r>
+        <w:t>Le host depuis lequel il a le droit de se connecte</w:t>
+      </w:r>
+      <w:r>
+        <w:t>r</w:t>
+      </w:r>
+    </w:p>
+    <w:p>
+      <w:pPr>
+        <w:jc w:val="both"/>
+      </w:pPr>
+      <w:r>
+        <w:t>‘root’ = mot de passe</w:t>
+      </w:r>
+    </w:p>
+    <w:p>
+      <w:pPr>
+        <w:jc w:val="both"/>
+      </w:pPr>
+      <w:r>
+        <w:t>Je vais le faire pour les 2 autres utilisateurs.</w:t>
+      </w:r>
+    </w:p>
+    <w:p>
+      <w:r>
+        <w:rPr>
+          <w:noProof/>
+        </w:rPr>
+        <w:drawing>
+          <wp:inline distT="0" distB="0" distL="0" distR="0" wp14:anchorId="5AB1F2AB" wp14:editId="36B7987C">
+            <wp:extent cx="5756910" cy="1797050"/>
+            <wp:effectExtent l="0" t="0" r="0" b="0"/>
+            <wp:docPr id="1216377100" name="Image 8"/>
+            <wp:cNvGraphicFramePr>
+              <a:graphicFrameLocks xmlns:a="http://schemas.openxmlformats.org/drawingml/2006/main" noChangeAspect="1"/>
+            </wp:cNvGraphicFramePr>
+            <a:graphic xmlns:a="http://schemas.openxmlformats.org/drawingml/2006/main">
+              <a:graphicData uri="http://schemas.openxmlformats.org/drawingml/2006/picture">
+                <pic:pic xmlns:pic="http://schemas.openxmlformats.org/drawingml/2006/picture">
+                  <pic:nvPicPr>
+                    <pic:cNvPr id="0" name="Picture 8"/>
+                    <pic:cNvPicPr>
+                      <a:picLocks noChangeAspect="1" noChangeArrowheads="1"/>
+                    </pic:cNvPicPr>
+                  </pic:nvPicPr>
+                  <pic:blipFill>
+                    <a:blip r:embed="rId13">
+                      <a:extLst>
+                        <a:ext uri="{28A0092B-C50C-407E-A947-70E740481C1C}">
+                          <a14:useLocalDpi xmlns:a14="http://schemas.microsoft.com/office/drawing/2010/main" val="0"/>
+                        </a:ext>
+                      </a:extLst>
+                    </a:blip>
+                    <a:srcRect/>
+                    <a:stretch>
+                      <a:fillRect/>
+                    </a:stretch>
+                  </pic:blipFill>
+                  <pic:spPr bwMode="auto">
+                    <a:xfrm>
+                      <a:off x="0" y="0"/>
+                      <a:ext cx="5756910" cy="1797050"/>
+                    </a:xfrm>
+                    <a:prstGeom prst="rect">
+                      <a:avLst/>
+                    </a:prstGeom>
+                    <a:noFill/>
+                    <a:ln>
+                      <a:noFill/>
+                    </a:ln>
+                  </pic:spPr>
+                </pic:pic>
+              </a:graphicData>
+            </a:graphic>
+          </wp:inline>
+        </w:drawing>
+      </w:r>
+    </w:p>
+    <w:p>
+      <w:pPr>
+        <w:jc w:val="both"/>
+      </w:pPr>
+      <w:r>
+        <w:t xml:space="preserve">On va vérifier si les utilisateurs ont été créer, pour cela il faudra sélectionner la base de données </w:t>
+      </w:r>
+      <w:proofErr w:type="spellStart"/>
+      <w:r>
+        <w:t>mysql</w:t>
+      </w:r>
+      <w:proofErr w:type="spellEnd"/>
+      <w:r>
+        <w:t xml:space="preserve"> puis faire une requête. </w:t>
+      </w:r>
+    </w:p>
+    <w:p>
+      <w:pPr>
+        <w:jc w:val="center"/>
+      </w:pPr>
+      <w:r>
+        <w:rPr>
+          <w:noProof/>
+        </w:rPr>
+        <w:drawing>
+          <wp:inline distT="0" distB="0" distL="0" distR="0" wp14:anchorId="073A45FE" wp14:editId="0AC704F4">
+            <wp:extent cx="2934032" cy="1485115"/>
+            <wp:effectExtent l="0" t="0" r="0" b="1270"/>
+            <wp:docPr id="258509013" name="Image 9"/>
+            <wp:cNvGraphicFramePr>
+              <a:graphicFrameLocks xmlns:a="http://schemas.openxmlformats.org/drawingml/2006/main" noChangeAspect="1"/>
+            </wp:cNvGraphicFramePr>
+            <a:graphic xmlns:a="http://schemas.openxmlformats.org/drawingml/2006/main">
+              <a:graphicData uri="http://schemas.openxmlformats.org/drawingml/2006/picture">
+                <pic:pic xmlns:pic="http://schemas.openxmlformats.org/drawingml/2006/picture">
+                  <pic:nvPicPr>
+                    <pic:cNvPr id="0" name="Picture 9"/>
+                    <pic:cNvPicPr>
+                      <a:picLocks noChangeAspect="1" noChangeArrowheads="1"/>
+                    </pic:cNvPicPr>
+                  </pic:nvPicPr>
+                  <pic:blipFill>
+                    <a:blip r:embed="rId14">
+                      <a:extLst>
+                        <a:ext uri="{28A0092B-C50C-407E-A947-70E740481C1C}">
+                          <a14:useLocalDpi xmlns:a14="http://schemas.microsoft.com/office/drawing/2010/main" val="0"/>
+                        </a:ext>
+                      </a:extLst>
+                    </a:blip>
+                    <a:srcRect/>
+                    <a:stretch>
+                      <a:fillRect/>
+                    </a:stretch>
+                  </pic:blipFill>
+                  <pic:spPr bwMode="auto">
+                    <a:xfrm>
+                      <a:off x="0" y="0"/>
+                      <a:ext cx="2944139" cy="1490231"/>
+                    </a:xfrm>
+                    <a:prstGeom prst="rect">
+                      <a:avLst/>
+                    </a:prstGeom>
+                    <a:noFill/>
+                    <a:ln>
+                      <a:noFill/>
+                    </a:ln>
+                  </pic:spPr>
+                </pic:pic>
+              </a:graphicData>
+            </a:graphic>
+          </wp:inline>
+        </w:drawing>
+      </w:r>
+    </w:p>
+    <w:p>
+      <w:pPr>
+        <w:jc w:val="both"/>
+      </w:pPr>
+      <w:r>
+        <w:t>Normalement vous devriez voir les différents nom des utilisateurs.</w:t>
+      </w:r>
+    </w:p>
+    <w:p>
+      <w:pPr>
+        <w:jc w:val="both"/>
+      </w:pPr>
+      <w:r>
+        <w:t xml:space="preserve">Maintenant nous allons créer les rôles </w:t>
+      </w:r>
+      <w:r>
+        <w:t>pour les différents besoin (</w:t>
+      </w:r>
+      <w:r>
+        <w:t>administratrice de jeu</w:t>
+      </w:r>
+      <w:r>
+        <w:t>, joueur, gestionnaire de la boutique)</w:t>
+      </w:r>
+      <w:r>
+        <w:t xml:space="preserve">. Le but d’un rôle est de pouvoir donner ce rôle à beaucoup des utilisateurs sans avoir à redonner des rôles à chaque fois. </w:t>
+      </w:r>
+    </w:p>
+    <w:p>
+      <w:pPr>
+        <w:jc w:val="both"/>
+      </w:pPr>
+      <w:r>
+        <w:lastRenderedPageBreak/>
+        <w:t>Donc pour créer un rôle, il suffit de faire la commande ci-dessous :</w:t>
+      </w:r>
+    </w:p>
+    <w:p>
+      <w:pPr>
+        <w:jc w:val="center"/>
+      </w:pPr>
+      <w:r>
+        <w:rPr>
+          <w:noProof/>
+        </w:rPr>
+        <w:drawing>
+          <wp:inline distT="0" distB="0" distL="0" distR="0" wp14:anchorId="657AF6B9" wp14:editId="2D5BBBD3">
+            <wp:extent cx="2162755" cy="1336534"/>
+            <wp:effectExtent l="0" t="0" r="0" b="0"/>
+            <wp:docPr id="180764996" name="Image 10"/>
+            <wp:cNvGraphicFramePr>
+              <a:graphicFrameLocks xmlns:a="http://schemas.openxmlformats.org/drawingml/2006/main" noChangeAspect="1"/>
+            </wp:cNvGraphicFramePr>
+            <a:graphic xmlns:a="http://schemas.openxmlformats.org/drawingml/2006/main">
+              <a:graphicData uri="http://schemas.openxmlformats.org/drawingml/2006/picture">
+                <pic:pic xmlns:pic="http://schemas.openxmlformats.org/drawingml/2006/picture">
+                  <pic:nvPicPr>
+                    <pic:cNvPr id="0" name="Picture 10"/>
+                    <pic:cNvPicPr>
+                      <a:picLocks noChangeAspect="1" noChangeArrowheads="1"/>
+                    </pic:cNvPicPr>
+                  </pic:nvPicPr>
+                  <pic:blipFill>
+                    <a:blip r:embed="rId15" cstate="print">
+                      <a:extLst>
+                        <a:ext uri="{28A0092B-C50C-407E-A947-70E740481C1C}">
+                          <a14:useLocalDpi xmlns:a14="http://schemas.microsoft.com/office/drawing/2010/main" val="0"/>
+                        </a:ext>
+                      </a:extLst>
+                    </a:blip>
+                    <a:srcRect/>
+                    <a:stretch>
+                      <a:fillRect/>
+                    </a:stretch>
+                  </pic:blipFill>
+                  <pic:spPr bwMode="auto">
+                    <a:xfrm>
+                      <a:off x="0" y="0"/>
+                      <a:ext cx="2173873" cy="1343405"/>
+                    </a:xfrm>
+                    <a:prstGeom prst="rect">
+                      <a:avLst/>
+                    </a:prstGeom>
+                    <a:noFill/>
+                    <a:ln>
+                      <a:noFill/>
+                    </a:ln>
+                  </pic:spPr>
+                </pic:pic>
+              </a:graphicData>
+            </a:graphic>
+          </wp:inline>
+        </w:drawing>
+      </w:r>
+    </w:p>
+    <w:p>
+      <w:pPr>
+        <w:jc w:val="both"/>
+      </w:pPr>
+      <w:r>
+        <w:t>‘joueur’ = nom du rôle</w:t>
+      </w:r>
+    </w:p>
+    <w:p>
+      <w:pPr>
+        <w:jc w:val="both"/>
+      </w:pPr>
+      <w:r>
+        <w:t>Ensuite on va donner aux rôles des privilèges, pour ça nous allons faire la commande suivante :</w:t>
+      </w:r>
+    </w:p>
+    <w:p>
+      <w:pPr>
+        <w:jc w:val="both"/>
+        <w:rPr>
+          <w:lang w:val="en-US"/>
+        </w:rPr>
+      </w:pPr>
+      <w:r>
+        <w:rPr>
+          <w:lang w:val="en-US"/>
+        </w:rPr>
+        <w:t>GRANT ALL PRIVILEGES ON *.* TO 'Admin' WITH GRANT OPTION;</w:t>
+      </w:r>
+    </w:p>
+    <w:p>
+      <w:pPr>
+        <w:jc w:val="both"/>
+        <w:rPr>
+          <w:lang w:val="en-US"/>
+        </w:rPr>
+      </w:pPr>
+      <w:r>
+        <w:rPr>
+          <w:lang w:val="en-US"/>
+        </w:rPr>
+        <w:t xml:space="preserve">GRANT SELECT ON </w:t>
+      </w:r>
+      <w:proofErr w:type="spellStart"/>
+      <w:r>
+        <w:rPr>
+          <w:lang w:val="en-US"/>
+        </w:rPr>
+        <w:t>db_space_invaders.t_arme</w:t>
+      </w:r>
+      <w:proofErr w:type="spellEnd"/>
+      <w:r>
+        <w:rPr>
+          <w:lang w:val="en-US"/>
+        </w:rPr>
+        <w:t xml:space="preserve"> TO '</w:t>
+      </w:r>
+      <w:proofErr w:type="spellStart"/>
+      <w:r>
+        <w:rPr>
+          <w:lang w:val="en-US"/>
+        </w:rPr>
+        <w:t>joueur</w:t>
+      </w:r>
+      <w:proofErr w:type="spellEnd"/>
+      <w:r>
+        <w:rPr>
+          <w:lang w:val="en-US"/>
+        </w:rPr>
+        <w:t>';</w:t>
+      </w:r>
+    </w:p>
+    <w:p>
+      <w:pPr>
+        <w:jc w:val="both"/>
+        <w:rPr>
+          <w:lang w:val="en-US"/>
+        </w:rPr>
+      </w:pPr>
+      <w:r>
+        <w:rPr>
+          <w:lang w:val="en-US"/>
+        </w:rPr>
+        <w:t xml:space="preserve">GRANT CREATE, SELECT ON </w:t>
+      </w:r>
+      <w:proofErr w:type="spellStart"/>
+      <w:r>
+        <w:rPr>
+          <w:lang w:val="en-US"/>
+        </w:rPr>
+        <w:t>db_space_invaders.t_commande</w:t>
+      </w:r>
+      <w:proofErr w:type="spellEnd"/>
+      <w:r>
+        <w:rPr>
+          <w:lang w:val="en-US"/>
+        </w:rPr>
+        <w:t xml:space="preserve"> TO '</w:t>
+      </w:r>
+      <w:proofErr w:type="spellStart"/>
+      <w:r>
+        <w:rPr>
+          <w:lang w:val="en-US"/>
+        </w:rPr>
+        <w:t>joueur</w:t>
+      </w:r>
+      <w:proofErr w:type="spellEnd"/>
+      <w:r>
+        <w:rPr>
+          <w:lang w:val="en-US"/>
+        </w:rPr>
+        <w:t>';</w:t>
+      </w:r>
+    </w:p>
+    <w:p>
+      <w:pPr>
+        <w:jc w:val="both"/>
+        <w:rPr>
+          <w:lang w:val="en-US"/>
+        </w:rPr>
+      </w:pPr>
+      <w:r>
+        <w:rPr>
+          <w:lang w:val="en-US"/>
+        </w:rPr>
+        <w:t xml:space="preserve">GRANT SELECT ON </w:t>
+      </w:r>
+      <w:proofErr w:type="spellStart"/>
+      <w:r>
+        <w:rPr>
+          <w:lang w:val="en-US"/>
+        </w:rPr>
+        <w:t>db_space_invaders.t_detail_commande</w:t>
+      </w:r>
+      <w:proofErr w:type="spellEnd"/>
+      <w:r>
+        <w:rPr>
+          <w:lang w:val="en-US"/>
+        </w:rPr>
+        <w:t xml:space="preserve"> TO '</w:t>
+      </w:r>
+      <w:proofErr w:type="spellStart"/>
+      <w:r>
+        <w:rPr>
+          <w:lang w:val="en-US"/>
+        </w:rPr>
+        <w:t>joueur</w:t>
+      </w:r>
+      <w:proofErr w:type="spellEnd"/>
+      <w:r>
+        <w:rPr>
+          <w:lang w:val="en-US"/>
+        </w:rPr>
+        <w:t>';</w:t>
+      </w:r>
+    </w:p>
+    <w:p>
+      <w:pPr>
+        <w:jc w:val="both"/>
+        <w:rPr>
+          <w:lang w:val="en-US"/>
+        </w:rPr>
+      </w:pPr>
+      <w:r>
+        <w:rPr>
+          <w:lang w:val="en-US"/>
+        </w:rPr>
+        <w:t xml:space="preserve">GRANT SELECT ON </w:t>
+      </w:r>
+      <w:proofErr w:type="spellStart"/>
+      <w:r>
+        <w:rPr>
+          <w:lang w:val="en-US"/>
+        </w:rPr>
+        <w:t>db_space_invaders.t_commande</w:t>
+      </w:r>
+      <w:proofErr w:type="spellEnd"/>
+      <w:r>
+        <w:rPr>
+          <w:lang w:val="en-US"/>
+        </w:rPr>
+        <w:t xml:space="preserve"> TO '</w:t>
+      </w:r>
+      <w:proofErr w:type="spellStart"/>
+      <w:r>
+        <w:rPr>
+          <w:lang w:val="en-US"/>
+        </w:rPr>
+        <w:t>gestBoutique</w:t>
+      </w:r>
+      <w:proofErr w:type="spellEnd"/>
+      <w:r>
+        <w:rPr>
+          <w:lang w:val="en-US"/>
+        </w:rPr>
+        <w:t>';</w:t>
+      </w:r>
+    </w:p>
+    <w:p>
+      <w:pPr>
+        <w:jc w:val="both"/>
+        <w:rPr>
+          <w:lang w:val="en-US"/>
+        </w:rPr>
+      </w:pPr>
+      <w:r>
+        <w:rPr>
+          <w:lang w:val="en-US"/>
+        </w:rPr>
+        <w:t xml:space="preserve">GRANT SELECT ON </w:t>
+      </w:r>
+      <w:proofErr w:type="spellStart"/>
+      <w:r>
+        <w:rPr>
+          <w:lang w:val="en-US"/>
+        </w:rPr>
+        <w:t>db_space_invaders.t_detail_commande</w:t>
+      </w:r>
+      <w:proofErr w:type="spellEnd"/>
+      <w:r>
+        <w:rPr>
+          <w:lang w:val="en-US"/>
+        </w:rPr>
+        <w:t xml:space="preserve"> TO '</w:t>
+      </w:r>
+      <w:proofErr w:type="spellStart"/>
+      <w:r>
+        <w:rPr>
+          <w:lang w:val="en-US"/>
+        </w:rPr>
+        <w:t>gestBoutique</w:t>
+      </w:r>
+      <w:proofErr w:type="spellEnd"/>
+      <w:r>
+        <w:rPr>
+          <w:lang w:val="en-US"/>
+        </w:rPr>
+        <w:t>';</w:t>
+      </w:r>
     </w:p>
     <w:p>
       <w:pPr>
         <w:pStyle w:val="Titre2"/>
       </w:pPr>
+      <w:bookmarkStart w:id="10" w:name="_Toc146547927"/>
+      <w:bookmarkStart w:id="11" w:name="_Toc146548333"/>
       <w:r>
         <w:t>Requêtes de sélection</w:t>
       </w:r>
+      <w:bookmarkEnd w:id="10"/>
+      <w:bookmarkEnd w:id="11"/>
     </w:p>
     <w:p>
       <w:pPr>
         <w:pStyle w:val="Titre3"/>
       </w:pPr>
+      <w:bookmarkStart w:id="12" w:name="_Toc146548334"/>
       <w:r>
         <w:t>Explication quelques commandes</w:t>
       </w:r>
+      <w:bookmarkEnd w:id="12"/>
     </w:p>
     <w:p>
       <w:r>
@@ -1315,11 +2293,9 @@
       <w:r>
         <w:t xml:space="preserve">WHERE = permet de mettre une condition </w:t>
       </w:r>
-      <w:proofErr w:type="gramStart"/>
-      <w:r>
-        <w:t>au donnée</w:t>
-      </w:r>
-      <w:proofErr w:type="gramEnd"/>
+      <w:r>
+        <w:t>aux données</w:t>
+      </w:r>
     </w:p>
     <w:p>
       <w:pPr>
@@ -1378,15 +2354,7 @@
         <w:jc w:val="both"/>
       </w:pPr>
       <w:r>
-        <w:t xml:space="preserve">AS = permet de renommer </w:t>
-      </w:r>
-      <w:proofErr w:type="gramStart"/>
-      <w:r>
-        <w:t>une méta donnée</w:t>
-      </w:r>
-      <w:proofErr w:type="gramEnd"/>
-      <w:r>
-        <w:t xml:space="preserve"> (si on l’utilise, on doit utilisé le surnom si la méta donnée réapparait)</w:t>
+        <w:t>AS = permet de renommer une méta donnée (si on l’utilise, on doit utilisé le surnom si la méta donnée réapparait)</w:t>
       </w:r>
     </w:p>
     <w:p>
@@ -1454,13 +2422,63 @@
       <w:pPr>
         <w:jc w:val="both"/>
       </w:pPr>
+      <w:r>
+        <w:lastRenderedPageBreak/>
+        <w:t xml:space="preserve">LEFT JOIN = </w:t>
+      </w:r>
+      <w:r>
+        <w:t>permet de joindre 2 tables grâce aux clés primaires (id) et aux clés étrangères (</w:t>
+      </w:r>
+      <w:proofErr w:type="spellStart"/>
+      <w:r>
+        <w:t>fk</w:t>
+      </w:r>
+      <w:proofErr w:type="spellEnd"/>
+      <w:r>
+        <w:t>) qu’on va regrouper avec le ON et puis regroupe</w:t>
+      </w:r>
+      <w:r>
+        <w:t xml:space="preserve"> tout ce qui sont en commun puis toutes les informations de la table qui est sur le FROM même s’il n’est pas sur l’autre table </w:t>
+      </w:r>
+    </w:p>
+    <w:p>
+      <w:pPr>
+        <w:jc w:val="both"/>
+      </w:pPr>
+      <w:r>
+        <w:t xml:space="preserve">RIGHT JOIN = la même chose que LEFT JOIN mais au lieu de mettre toutes les informations de la table qui est sur le FROM, ce sera la table avec laquelle on va </w:t>
+      </w:r>
+      <w:r>
+        <w:t>relier (après le RIGHT JOIN) qui aura toutes les informations même s’il n’apparaît pas sur l’autre table</w:t>
+      </w:r>
+    </w:p>
+    <w:p>
+      <w:pPr>
+        <w:jc w:val="both"/>
+      </w:pPr>
+      <w:r>
+        <w:t xml:space="preserve">SUM() = va faire la somme de tous les chiffres </w:t>
+      </w:r>
+    </w:p>
+    <w:p>
+      <w:pPr>
+        <w:jc w:val="both"/>
+      </w:pPr>
+      <w:r>
+        <w:t>DISTINCT = permet d’éviter les doublons</w:t>
+      </w:r>
     </w:p>
     <w:p>
       <w:pPr>
         <w:pStyle w:val="Titre3"/>
       </w:pPr>
-      <w:r>
-        <w:t xml:space="preserve">Requêtes </w:t>
+      <w:bookmarkStart w:id="13" w:name="_Toc146548335"/>
+      <w:r>
+        <w:t>Requêtes</w:t>
+      </w:r>
+      <w:bookmarkEnd w:id="13"/>
+      <w:r>
+        <w:t xml:space="preserve"> </w:t>
       </w:r>
     </w:p>
     <w:p>
@@ -1509,7 +2527,7 @@
                     </pic:cNvPicPr>
                   </pic:nvPicPr>
                   <pic:blipFill>
-                    <a:blip r:embed="rId12">
+                    <a:blip r:embed="rId16">
                       <a:extLst>
                         <a:ext uri="{28A0092B-C50C-407E-A947-70E740481C1C}">
                           <a14:useLocalDpi xmlns:a14="http://schemas.microsoft.com/office/drawing/2010/main" val="0"/>
@@ -1603,31 +2621,6 @@
       <w:pPr>
         <w:jc w:val="both"/>
       </w:pPr>
-    </w:p>
-    <w:p>
-      <w:pPr>
-        <w:jc w:val="both"/>
-      </w:pPr>
-    </w:p>
-    <w:p>
-      <w:pPr>
-        <w:jc w:val="both"/>
-      </w:pPr>
-    </w:p>
-    <w:p>
-      <w:pPr>
-        <w:jc w:val="both"/>
-      </w:pPr>
-    </w:p>
-    <w:p>
-      <w:pPr>
-        <w:jc w:val="both"/>
-      </w:pPr>
-    </w:p>
-    <w:p>
-      <w:pPr>
-        <w:jc w:val="both"/>
-      </w:pPr>
       <w:r>
         <w:t xml:space="preserve">Requête n°2 : </w:t>
       </w:r>
@@ -1658,7 +2651,7 @@
                     </pic:cNvPicPr>
                   </pic:nvPicPr>
                   <pic:blipFill>
-                    <a:blip r:embed="rId13" cstate="print">
+                    <a:blip r:embed="rId17" cstate="print">
                       <a:extLst>
                         <a:ext uri="{28A0092B-C50C-407E-A947-70E740481C1C}">
                           <a14:useLocalDpi xmlns:a14="http://schemas.microsoft.com/office/drawing/2010/main" val="0"/>
@@ -1702,15 +2695,7 @@
         <w:t>Cela va sélectionner l’arme la plus chère</w:t>
       </w:r>
       <w:r>
-        <w:t xml:space="preserve"> (</w:t>
-      </w:r>
-      <w:proofErr w:type="gramStart"/>
-      <w:r>
-        <w:t>MAX(</w:t>
-      </w:r>
-      <w:proofErr w:type="gramEnd"/>
-      <w:r>
-        <w:t>))</w:t>
+        <w:t xml:space="preserve"> (MAX())</w:t>
       </w:r>
       <w:r>
         <w:t xml:space="preserve"> et la renommer </w:t>
@@ -1771,10 +2756,7 @@
         <w:jc w:val="both"/>
       </w:pPr>
       <w:r>
-        <w:t>Requête n°3 :</w:t>
-      </w:r>
-      <w:r>
-        <w:t xml:space="preserve"> </w:t>
+        <w:t xml:space="preserve">Requête n°3 : </w:t>
       </w:r>
     </w:p>
     <w:p>
@@ -1785,6 +2767,7 @@
         <w:rPr>
           <w:noProof/>
         </w:rPr>
+        <w:lastRenderedPageBreak/>
         <w:drawing>
           <wp:inline distT="0" distB="0" distL="0" distR="0" wp14:anchorId="5E49536B" wp14:editId="04860FE7">
             <wp:extent cx="5710300" cy="1151382"/>
@@ -1803,7 +2786,7 @@
                     </pic:cNvPicPr>
                   </pic:nvPicPr>
                   <pic:blipFill>
-                    <a:blip r:embed="rId14" cstate="print">
+                    <a:blip r:embed="rId18" cstate="print">
                       <a:extLst>
                         <a:ext uri="{28A0092B-C50C-407E-A947-70E740481C1C}">
                           <a14:useLocalDpi xmlns:a14="http://schemas.microsoft.com/office/drawing/2010/main" val="0"/>
@@ -1855,15 +2838,7 @@
       </w:r>
       <w:proofErr w:type="spellEnd"/>
       <w:r>
-        <w:t>, le nombre de commande (</w:t>
-      </w:r>
-      <w:proofErr w:type="gramStart"/>
-      <w:r>
-        <w:t>COUNT(</w:t>
-      </w:r>
-      <w:proofErr w:type="gramEnd"/>
-      <w:r>
-        <w:t xml:space="preserve">)) et le renommer </w:t>
+        <w:t xml:space="preserve">, le nombre de commande (COUNT()) et le renommer </w:t>
       </w:r>
       <w:proofErr w:type="spellStart"/>
       <w:r>
@@ -1923,7 +2898,7 @@
                     </pic:cNvPicPr>
                   </pic:nvPicPr>
                   <pic:blipFill>
-                    <a:blip r:embed="rId15" cstate="print">
+                    <a:blip r:embed="rId19" cstate="print">
                       <a:extLst>
                         <a:ext uri="{28A0092B-C50C-407E-A947-70E740481C1C}">
                           <a14:useLocalDpi xmlns:a14="http://schemas.microsoft.com/office/drawing/2010/main" val="0"/>
@@ -2004,27 +2979,17 @@
       </w:r>
       <w:proofErr w:type="spellEnd"/>
       <w:r>
-        <w:t xml:space="preserve"> des joueurs</w:t>
-      </w:r>
-      <w:r>
-        <w:t xml:space="preserve"> qui ont plus de 2 commandes (HAVING).</w:t>
-      </w:r>
-    </w:p>
-    <w:p>
-      <w:pPr>
-        <w:jc w:val="both"/>
-      </w:pPr>
-    </w:p>
-    <w:p>
-      <w:r>
-        <w:lastRenderedPageBreak/>
-        <w:t>Requête n°</w:t>
-      </w:r>
-      <w:r>
-        <w:t>5</w:t>
-      </w:r>
-      <w:r>
-        <w:t xml:space="preserve"> :</w:t>
+        <w:t xml:space="preserve"> des joueurs qui ont plus de 2 commandes (HAVING).</w:t>
+      </w:r>
+    </w:p>
+    <w:p>
+      <w:pPr>
+        <w:jc w:val="both"/>
+      </w:pPr>
+    </w:p>
+    <w:p>
+      <w:r>
+        <w:t>Requête n°5 :</w:t>
       </w:r>
     </w:p>
     <w:p>
@@ -2053,7 +3018,7 @@
                     </pic:cNvPicPr>
                   </pic:nvPicPr>
                   <pic:blipFill>
-                    <a:blip r:embed="rId16" cstate="print">
+                    <a:blip r:embed="rId20" cstate="print">
                       <a:extLst>
                         <a:ext uri="{28A0092B-C50C-407E-A947-70E740481C1C}">
                           <a14:useLocalDpi xmlns:a14="http://schemas.microsoft.com/office/drawing/2010/main" val="0"/>
@@ -2153,17 +3118,11 @@
       </w:r>
       <w:proofErr w:type="spellEnd"/>
       <w:r>
-        <w:t xml:space="preserve"> du joueur (INNER JOIN), </w:t>
-      </w:r>
-      <w:r>
-        <w:t xml:space="preserve">on va joindre la table </w:t>
+        <w:t xml:space="preserve"> du joueur (INNER JOIN), on va joindre la table </w:t>
       </w:r>
       <w:proofErr w:type="spellStart"/>
       <w:r>
-        <w:t>t_</w:t>
-      </w:r>
-      <w:r>
-        <w:t>detail_commande</w:t>
+        <w:t>t_detail_commande</w:t>
       </w:r>
       <w:proofErr w:type="spellEnd"/>
       <w:r>
@@ -2183,13 +3142,7 @@
       </w:r>
       <w:proofErr w:type="spellEnd"/>
       <w:r>
-        <w:t xml:space="preserve"> d</w:t>
-      </w:r>
-      <w:r>
-        <w:t xml:space="preserve">es commandes et </w:t>
-      </w:r>
-      <w:r>
-        <w:t xml:space="preserve">on va joindre la table </w:t>
+        <w:t xml:space="preserve"> des commandes et on va joindre la table </w:t>
       </w:r>
       <w:proofErr w:type="spellStart"/>
       <w:r>
@@ -2211,10 +3164,7 @@
       </w:r>
       <w:proofErr w:type="spellEnd"/>
       <w:r>
-        <w:t xml:space="preserve"> </w:t>
-      </w:r>
-      <w:r>
-        <w:t xml:space="preserve">via </w:t>
+        <w:t xml:space="preserve"> via </w:t>
       </w:r>
       <w:proofErr w:type="spellStart"/>
       <w:r>
@@ -2222,10 +3172,7 @@
       </w:r>
       <w:proofErr w:type="spellEnd"/>
       <w:r>
-        <w:t xml:space="preserve"> </w:t>
-      </w:r>
-      <w:r>
-        <w:t>de l’arme</w:t>
+        <w:t xml:space="preserve"> de l’arme</w:t>
       </w:r>
       <w:r>
         <w:t>.</w:t>
@@ -2249,6 +3196,7 @@
         <w:jc w:val="both"/>
       </w:pPr>
       <w:r>
+        <w:lastRenderedPageBreak/>
         <w:t>Requête n°6 :</w:t>
       </w:r>
     </w:p>
@@ -2278,7 +3226,7 @@
                     </pic:cNvPicPr>
                   </pic:nvPicPr>
                   <pic:blipFill>
-                    <a:blip r:embed="rId17" cstate="print">
+                    <a:blip r:embed="rId21" cstate="print">
                       <a:extLst>
                         <a:ext uri="{28A0092B-C50C-407E-A947-70E740481C1C}">
                           <a14:useLocalDpi xmlns:a14="http://schemas.microsoft.com/office/drawing/2010/main" val="0"/>
@@ -2432,7 +3380,7 @@
                     </pic:cNvPicPr>
                   </pic:nvPicPr>
                   <pic:blipFill>
-                    <a:blip r:embed="rId18" cstate="print">
+                    <a:blip r:embed="rId22" cstate="print">
                       <a:extLst>
                         <a:ext uri="{28A0092B-C50C-407E-A947-70E740481C1C}">
                           <a14:useLocalDpi xmlns:a14="http://schemas.microsoft.com/office/drawing/2010/main" val="0"/>
@@ -2472,10 +3420,335 @@
       <w:pPr>
         <w:jc w:val="both"/>
       </w:pPr>
+      <w:r>
+        <w:t xml:space="preserve">On va sélectionner le pseudo des joueurs et leur commande. On va relier les joueurs à leur commande via </w:t>
+      </w:r>
+      <w:proofErr w:type="spellStart"/>
+      <w:r>
+        <w:t>l’id</w:t>
+      </w:r>
+      <w:proofErr w:type="spellEnd"/>
+      <w:r>
+        <w:t xml:space="preserve"> des joueurs. Ici on fait un LEFT JOIN pour avoir accès à </w:t>
+      </w:r>
+      <w:r>
+        <w:t>tous les joueurs</w:t>
+      </w:r>
+      <w:r>
+        <w:t xml:space="preserve"> même s’ils n’ont pas passées de commandes.</w:t>
+      </w:r>
+    </w:p>
+    <w:p>
+      <w:pPr>
+        <w:jc w:val="both"/>
+      </w:pPr>
+    </w:p>
+    <w:p>
+      <w:pPr>
+        <w:jc w:val="both"/>
+      </w:pPr>
+      <w:r>
+        <w:t xml:space="preserve">Requête n°8 : </w:t>
+      </w:r>
+    </w:p>
+    <w:p>
+      <w:pPr>
+        <w:jc w:val="both"/>
+        <w:rPr>
+          <w:noProof/>
+        </w:rPr>
+      </w:pPr>
+      <w:r>
+        <w:rPr>
+          <w:noProof/>
+        </w:rPr>
+        <w:drawing>
+          <wp:inline distT="0" distB="0" distL="0" distR="0" wp14:anchorId="7781D770" wp14:editId="25824709">
+            <wp:extent cx="5753100" cy="1003300"/>
+            <wp:effectExtent l="0" t="0" r="0" b="6350"/>
+            <wp:docPr id="1411099791" name="Image 1"/>
+            <wp:cNvGraphicFramePr>
+              <a:graphicFrameLocks xmlns:a="http://schemas.openxmlformats.org/drawingml/2006/main" noChangeAspect="1"/>
+            </wp:cNvGraphicFramePr>
+            <a:graphic xmlns:a="http://schemas.openxmlformats.org/drawingml/2006/main">
+              <a:graphicData uri="http://schemas.openxmlformats.org/drawingml/2006/picture">
+                <pic:pic xmlns:pic="http://schemas.openxmlformats.org/drawingml/2006/picture">
+                  <pic:nvPicPr>
+                    <pic:cNvPr id="0" name="Picture 1"/>
+                    <pic:cNvPicPr>
+                      <a:picLocks noChangeAspect="1" noChangeArrowheads="1"/>
+                    </pic:cNvPicPr>
+                  </pic:nvPicPr>
+                  <pic:blipFill>
+                    <a:blip r:embed="rId23" cstate="print">
+                      <a:extLst>
+                        <a:ext uri="{28A0092B-C50C-407E-A947-70E740481C1C}">
+                          <a14:useLocalDpi xmlns:a14="http://schemas.microsoft.com/office/drawing/2010/main" val="0"/>
+                        </a:ext>
+                      </a:extLst>
+                    </a:blip>
+                    <a:srcRect/>
+                    <a:stretch>
+                      <a:fillRect/>
+                    </a:stretch>
+                  </pic:blipFill>
+                  <pic:spPr bwMode="auto">
+                    <a:xfrm>
+                      <a:off x="0" y="0"/>
+                      <a:ext cx="5753100" cy="1003300"/>
+                    </a:xfrm>
+                    <a:prstGeom prst="rect">
+                      <a:avLst/>
+                    </a:prstGeom>
+                    <a:noFill/>
+                    <a:ln>
+                      <a:noFill/>
+                    </a:ln>
+                  </pic:spPr>
+                </pic:pic>
+              </a:graphicData>
+            </a:graphic>
+          </wp:inline>
+        </w:drawing>
+      </w:r>
+    </w:p>
+    <w:p>
+      <w:pPr>
+        <w:jc w:val="both"/>
+      </w:pPr>
+      <w:r>
+        <w:t xml:space="preserve">On va sélectionner le pseudo des joueurs et leur commande. On va relier les joueurs à leur commande via </w:t>
+      </w:r>
+      <w:proofErr w:type="spellStart"/>
+      <w:r>
+        <w:t>l’id</w:t>
+      </w:r>
+      <w:proofErr w:type="spellEnd"/>
+      <w:r>
+        <w:t xml:space="preserve"> des joueurs. Ici on fait un </w:t>
+      </w:r>
+      <w:r>
+        <w:t>RIGHT</w:t>
+      </w:r>
+      <w:r>
+        <w:t xml:space="preserve"> JOIN pour avoir accès à </w:t>
+      </w:r>
+      <w:r>
+        <w:t xml:space="preserve">toutes les commandes </w:t>
+      </w:r>
+      <w:r>
+        <w:t xml:space="preserve">même </w:t>
+      </w:r>
+      <w:r>
+        <w:t>si le joueur n’existe plus.</w:t>
+      </w:r>
+    </w:p>
+    <w:p>
+      <w:pPr>
+        <w:jc w:val="both"/>
+      </w:pPr>
+    </w:p>
+    <w:p>
+      <w:pPr>
+        <w:jc w:val="both"/>
+      </w:pPr>
+      <w:r>
+        <w:t>Requête n°9 :</w:t>
+      </w:r>
+    </w:p>
+    <w:p>
+      <w:pPr>
+        <w:jc w:val="both"/>
+      </w:pPr>
+      <w:r>
+        <w:rPr>
+          <w:noProof/>
+        </w:rPr>
+        <w:lastRenderedPageBreak/>
+        <w:drawing>
+          <wp:inline distT="0" distB="0" distL="0" distR="0" wp14:anchorId="2E52F70B" wp14:editId="0E41A030">
+            <wp:extent cx="5759450" cy="2000250"/>
+            <wp:effectExtent l="0" t="0" r="0" b="0"/>
+            <wp:docPr id="1274312176" name="Image 3"/>
+            <wp:cNvGraphicFramePr>
+              <a:graphicFrameLocks xmlns:a="http://schemas.openxmlformats.org/drawingml/2006/main" noChangeAspect="1"/>
+            </wp:cNvGraphicFramePr>
+            <a:graphic xmlns:a="http://schemas.openxmlformats.org/drawingml/2006/main">
+              <a:graphicData uri="http://schemas.openxmlformats.org/drawingml/2006/picture">
+                <pic:pic xmlns:pic="http://schemas.openxmlformats.org/drawingml/2006/picture">
+                  <pic:nvPicPr>
+                    <pic:cNvPr id="0" name="Picture 3"/>
+                    <pic:cNvPicPr>
+                      <a:picLocks noChangeAspect="1" noChangeArrowheads="1"/>
+                    </pic:cNvPicPr>
+                  </pic:nvPicPr>
+                  <pic:blipFill>
+                    <a:blip r:embed="rId24">
+                      <a:extLst>
+                        <a:ext uri="{28A0092B-C50C-407E-A947-70E740481C1C}">
+                          <a14:useLocalDpi xmlns:a14="http://schemas.microsoft.com/office/drawing/2010/main" val="0"/>
+                        </a:ext>
+                      </a:extLst>
+                    </a:blip>
+                    <a:srcRect/>
+                    <a:stretch>
+                      <a:fillRect/>
+                    </a:stretch>
+                  </pic:blipFill>
+                  <pic:spPr bwMode="auto">
+                    <a:xfrm>
+                      <a:off x="0" y="0"/>
+                      <a:ext cx="5759450" cy="2000250"/>
+                    </a:xfrm>
+                    <a:prstGeom prst="rect">
+                      <a:avLst/>
+                    </a:prstGeom>
+                    <a:noFill/>
+                    <a:ln>
+                      <a:noFill/>
+                    </a:ln>
+                  </pic:spPr>
+                </pic:pic>
+              </a:graphicData>
+            </a:graphic>
+          </wp:inline>
+        </w:drawing>
+      </w:r>
+    </w:p>
+    <w:p>
+      <w:pPr>
+        <w:jc w:val="both"/>
+      </w:pPr>
+      <w:r>
+        <w:t xml:space="preserve">On va sélectionner </w:t>
+      </w:r>
+      <w:proofErr w:type="spellStart"/>
+      <w:r>
+        <w:t>l’id</w:t>
+      </w:r>
+      <w:proofErr w:type="spellEnd"/>
+      <w:r>
+        <w:t xml:space="preserve"> des joueurs, la somme (SUM()) de ce qu’ils ont commandé. Puis on va joindre la table des joueurs et des commandes pour savoir quel joueur à fait quelle commande puis la table des commandes avec celle des détails des commandes pour avoir la quantité de chaque commande. Le tout regrouper par joueur. On utilise des LEFT JOIN pour avoir accès à </w:t>
+      </w:r>
+      <w:r>
+        <w:t>tous les joueurs</w:t>
+      </w:r>
+      <w:r>
+        <w:t xml:space="preserve"> même s’ils n’ont rien commandé.</w:t>
+      </w:r>
+    </w:p>
+    <w:p>
+      <w:pPr>
+        <w:jc w:val="both"/>
+      </w:pPr>
+      <w:r>
+        <w:t>Requête n°10 :</w:t>
+      </w:r>
+    </w:p>
+    <w:p>
+      <w:pPr>
+        <w:jc w:val="both"/>
+        <w:rPr>
+          <w:noProof/>
+        </w:rPr>
+      </w:pPr>
+      <w:r>
+        <w:rPr>
+          <w:noProof/>
+        </w:rPr>
+        <w:drawing>
+          <wp:inline distT="0" distB="0" distL="0" distR="0" wp14:anchorId="46C182F1" wp14:editId="6299641A">
+            <wp:extent cx="5756910" cy="1685925"/>
+            <wp:effectExtent l="0" t="0" r="0" b="9525"/>
+            <wp:docPr id="902351671" name="Image 6"/>
+            <wp:cNvGraphicFramePr>
+              <a:graphicFrameLocks xmlns:a="http://schemas.openxmlformats.org/drawingml/2006/main" noChangeAspect="1"/>
+            </wp:cNvGraphicFramePr>
+            <a:graphic xmlns:a="http://schemas.openxmlformats.org/drawingml/2006/main">
+              <a:graphicData uri="http://schemas.openxmlformats.org/drawingml/2006/picture">
+                <pic:pic xmlns:pic="http://schemas.openxmlformats.org/drawingml/2006/picture">
+                  <pic:nvPicPr>
+                    <pic:cNvPr id="0" name="Picture 6"/>
+                    <pic:cNvPicPr>
+                      <a:picLocks noChangeAspect="1" noChangeArrowheads="1"/>
+                    </pic:cNvPicPr>
+                  </pic:nvPicPr>
+                  <pic:blipFill>
+                    <a:blip r:embed="rId25">
+                      <a:extLst>
+                        <a:ext uri="{28A0092B-C50C-407E-A947-70E740481C1C}">
+                          <a14:useLocalDpi xmlns:a14="http://schemas.microsoft.com/office/drawing/2010/main" val="0"/>
+                        </a:ext>
+                      </a:extLst>
+                    </a:blip>
+                    <a:srcRect/>
+                    <a:stretch>
+                      <a:fillRect/>
+                    </a:stretch>
+                  </pic:blipFill>
+                  <pic:spPr bwMode="auto">
+                    <a:xfrm>
+                      <a:off x="0" y="0"/>
+                      <a:ext cx="5756910" cy="1685925"/>
+                    </a:xfrm>
+                    <a:prstGeom prst="rect">
+                      <a:avLst/>
+                    </a:prstGeom>
+                    <a:noFill/>
+                    <a:ln>
+                      <a:noFill/>
+                    </a:ln>
+                  </pic:spPr>
+                </pic:pic>
+              </a:graphicData>
+            </a:graphic>
+          </wp:inline>
+        </w:drawing>
+      </w:r>
+    </w:p>
+    <w:p>
+      <w:pPr>
+        <w:tabs>
+          <w:tab w:val="left" w:pos="1941"/>
+        </w:tabs>
+        <w:jc w:val="both"/>
+      </w:pPr>
+      <w:r>
+        <w:t xml:space="preserve">On va sélectionner </w:t>
+      </w:r>
+      <w:proofErr w:type="spellStart"/>
+      <w:r>
+        <w:t>l’id</w:t>
+      </w:r>
+      <w:proofErr w:type="spellEnd"/>
+      <w:r>
+        <w:t xml:space="preserve">, </w:t>
+      </w:r>
+      <w:r>
+        <w:t xml:space="preserve">le pseudo et on va compter le nombre d’arme différents dans la liste de commande de chaque joueur. Le DISTINCT permet d’éviter que 2 commandes avec la même arme fait par le même joueur ne soit compter 2 fois. </w:t>
+      </w:r>
+      <w:r>
+        <w:t xml:space="preserve">Puis on va joindre la table des joueurs et des commandes pour savoir quel joueur à fait quelle commande puis la table des commandes avec celle des </w:t>
+      </w:r>
+      <w:r>
+        <w:t>détails</w:t>
+      </w:r>
+      <w:r>
+        <w:t xml:space="preserve"> des commandes pour</w:t>
+      </w:r>
+      <w:r>
+        <w:t xml:space="preserve"> savoir quelle arme est commandé</w:t>
+      </w:r>
+      <w:r>
+        <w:t>. Le tout regrouper par joueur</w:t>
+      </w:r>
+      <w:r>
+        <w:t xml:space="preserve"> et on va trier par le nombre d’arme différente que chaque joueur a commandé, on va uniquement garder  ceux qui ont commandé plus de 3 armes différentes.</w:t>
+      </w:r>
     </w:p>
     <w:sectPr>
-      <w:headerReference w:type="default" r:id="rId19"/>
-      <w:footerReference w:type="default" r:id="rId20"/>
+      <w:headerReference w:type="default" r:id="rId26"/>
+      <w:footerReference w:type="default" r:id="rId27"/>
       <w:pgSz w:w="11906" w:h="16838"/>
       <w:pgMar w:top="1417" w:right="1417" w:bottom="1417" w:left="1417" w:header="708" w:footer="708" w:gutter="0"/>
       <w:pgNumType w:start="0"/>
@@ -2566,7 +3839,7 @@
       <w:rPr>
         <w:noProof/>
       </w:rPr>
-      <w:t>11.09.2023 13:54:31</w:t>
+      <w:t>25.09.2023 12:33:25</w:t>
     </w:r>
     <w:r>
       <w:fldChar w:fldCharType="end"/>
@@ -4277,6 +5550,7 @@
   </w:compat>
   <w:rsids>
     <w:rsidRoot w:val="008E5B46"/>
+    <w:rsid w:val="00837EC1"/>
     <w:rsid w:val="0086752C"/>
     <w:rsid w:val="008E5B46"/>
     <w:rsid w:val="00976021"/>

</xml_diff>

<commit_message>
doc(DB) : ajout de plusieurs partie dans le rapport
- gestion des utilisateurs
- Sauvegardes et restaurations
</commit_message>
<xml_diff>
--- a/Doc1.docx
+++ b/Doc1.docx
@@ -110,45 +110,8 @@
                     <w:sz w:val="56"/>
                     <w:szCs w:val="56"/>
                   </w:rPr>
-                  <w:t xml:space="preserve">Projet </w:t>
+                  <w:t>Projet Space Invaders</w:t>
                 </w:r>
-                <w:proofErr w:type="spellStart"/>
-                <w:r>
-                  <w:rPr>
-                    <w:rFonts w:asciiTheme="majorHAnsi" w:eastAsiaTheme="majorEastAsia" w:hAnsiTheme="majorHAnsi" w:cstheme="majorBidi"/>
-                    <w:color w:val="2E74B5" w:themeColor="accent1" w:themeShade="BF"/>
-                    <w:spacing w:val="-10"/>
-                    <w:kern w:val="28"/>
-                    <w:sz w:val="56"/>
-                    <w:szCs w:val="56"/>
-                  </w:rPr>
-                  <w:t>Space</w:t>
-                </w:r>
-                <w:proofErr w:type="spellEnd"/>
-                <w:r>
-                  <w:rPr>
-                    <w:rFonts w:asciiTheme="majorHAnsi" w:eastAsiaTheme="majorEastAsia" w:hAnsiTheme="majorHAnsi" w:cstheme="majorBidi"/>
-                    <w:color w:val="2E74B5" w:themeColor="accent1" w:themeShade="BF"/>
-                    <w:spacing w:val="-10"/>
-                    <w:kern w:val="28"/>
-                    <w:sz w:val="56"/>
-                    <w:szCs w:val="56"/>
-                  </w:rPr>
-                  <w:t xml:space="preserve"> </w:t>
-                </w:r>
-                <w:proofErr w:type="spellStart"/>
-                <w:r>
-                  <w:rPr>
-                    <w:rFonts w:asciiTheme="majorHAnsi" w:eastAsiaTheme="majorEastAsia" w:hAnsiTheme="majorHAnsi" w:cstheme="majorBidi"/>
-                    <w:color w:val="2E74B5" w:themeColor="accent1" w:themeShade="BF"/>
-                    <w:spacing w:val="-10"/>
-                    <w:kern w:val="28"/>
-                    <w:sz w:val="56"/>
-                    <w:szCs w:val="56"/>
-                  </w:rPr>
-                  <w:t>Invaders</w:t>
-                </w:r>
-                <w:proofErr w:type="spellEnd"/>
               </w:p>
             </w:sdtContent>
           </w:sdt>
@@ -342,18 +305,8 @@
                 <w:sz w:val="28"/>
                 <w:szCs w:val="28"/>
               </w:rPr>
-              <w:t xml:space="preserve"> / Xavier Carrel / Aurélie </w:t>
-            </w:r>
-            <w:proofErr w:type="spellStart"/>
-            <w:r>
-              <w:rPr>
-                <w:color w:val="5B9BD5" w:themeColor="accent1"/>
-                <w:sz w:val="28"/>
-                <w:szCs w:val="28"/>
-              </w:rPr>
-              <w:t>Curchod</w:t>
-            </w:r>
-            <w:proofErr w:type="spellEnd"/>
+              <w:t xml:space="preserve"> / Xavier Carrel / Aurélie Curchod</w:t>
+            </w:r>
           </w:p>
           <w:p>
             <w:pPr>
@@ -434,7 +387,11 @@
     <w:sdt>
       <w:sdtPr>
         <w:rPr>
-          <w:lang w:val="fr-FR"/>
+          <w:rFonts w:asciiTheme="minorHAnsi" w:eastAsiaTheme="minorHAnsi" w:hAnsiTheme="minorHAnsi" w:cstheme="minorBidi"/>
+          <w:color w:val="auto"/>
+          <w:sz w:val="22"/>
+          <w:szCs w:val="22"/>
+          <w:lang w:val="fr-FR" w:eastAsia="en-US"/>
         </w:rPr>
         <w:id w:val="-380865197"/>
         <w:docPartObj>
@@ -444,13 +401,8 @@
       </w:sdtPr>
       <w:sdtEndPr>
         <w:rPr>
-          <w:rFonts w:asciiTheme="minorHAnsi" w:eastAsiaTheme="minorHAnsi" w:hAnsiTheme="minorHAnsi" w:cstheme="minorBidi"/>
           <w:b/>
           <w:bCs/>
-          <w:color w:val="auto"/>
-          <w:sz w:val="22"/>
-          <w:szCs w:val="22"/>
-          <w:lang w:eastAsia="en-US"/>
         </w:rPr>
       </w:sdtEndPr>
       <w:sdtContent>
@@ -1320,187 +1272,191 @@
       <w:r>
         <w:t xml:space="preserve">Puis mettez la commande suivante : </w:t>
       </w:r>
-      <w:r>
-        <w:t xml:space="preserve">docker </w:t>
-      </w:r>
-      <w:proofErr w:type="spellStart"/>
-      <w:r>
-        <w:t>exec</w:t>
-      </w:r>
-      <w:proofErr w:type="spellEnd"/>
-      <w:r>
-        <w:t xml:space="preserve"> -i cec776015692 </w:t>
-      </w:r>
-      <w:proofErr w:type="spellStart"/>
-      <w:r>
-        <w:t>mysql</w:t>
-      </w:r>
-      <w:proofErr w:type="spellEnd"/>
-      <w:r>
-        <w:t xml:space="preserve"> -</w:t>
-      </w:r>
-      <w:proofErr w:type="spellStart"/>
-      <w:r>
-        <w:t>uroot</w:t>
-      </w:r>
-      <w:proofErr w:type="spellEnd"/>
-      <w:r>
-        <w:t xml:space="preserve"> -</w:t>
-      </w:r>
-      <w:proofErr w:type="spellStart"/>
-      <w:r>
-        <w:t>proot</w:t>
-      </w:r>
-      <w:proofErr w:type="spellEnd"/>
-      <w:r>
-        <w:t xml:space="preserve"> &lt; </w:t>
-      </w:r>
-      <w:proofErr w:type="spellStart"/>
-      <w:r>
-        <w:t>db_space_invaders.sql</w:t>
-      </w:r>
-      <w:proofErr w:type="spellEnd"/>
-    </w:p>
-    <w:p>
-      <w:pPr>
-        <w:jc w:val="both"/>
-      </w:pPr>
-      <w:r>
-        <w:t>Docker = met en lien avec l’application docker</w:t>
-      </w:r>
-    </w:p>
-    <w:p>
-      <w:pPr>
-        <w:jc w:val="both"/>
-      </w:pPr>
-      <w:proofErr w:type="spellStart"/>
-      <w:r>
-        <w:t>exec</w:t>
-      </w:r>
-      <w:proofErr w:type="spellEnd"/>
-      <w:r>
-        <w:t xml:space="preserve"> = exécuter</w:t>
-      </w:r>
-    </w:p>
-    <w:p>
-      <w:pPr>
-        <w:jc w:val="both"/>
-      </w:pPr>
-      <w:r>
-        <w:t>-i = identifiant docker</w:t>
-      </w:r>
-    </w:p>
-    <w:p>
-      <w:pPr>
-        <w:jc w:val="both"/>
-      </w:pPr>
-      <w:r>
-        <w:t>cec776015692</w:t>
-      </w:r>
-      <w:r>
-        <w:t xml:space="preserve"> = identifiant du container</w:t>
-      </w:r>
-    </w:p>
-    <w:p>
-      <w:pPr>
-        <w:jc w:val="both"/>
-      </w:pPr>
-      <w:proofErr w:type="spellStart"/>
-      <w:r>
-        <w:t>mysql</w:t>
-      </w:r>
-      <w:proofErr w:type="spellEnd"/>
-      <w:r>
-        <w:t xml:space="preserve"> = met en lien avec MySQL</w:t>
-      </w:r>
-    </w:p>
-    <w:p>
-      <w:pPr>
-        <w:jc w:val="both"/>
-      </w:pPr>
-      <w:r>
-        <w:t>-u = utilisateur MySQL</w:t>
-      </w:r>
-    </w:p>
-    <w:p>
-      <w:pPr>
-        <w:jc w:val="both"/>
-      </w:pPr>
-      <w:r>
-        <w:t>-p = mot de passe</w:t>
-      </w:r>
-    </w:p>
-    <w:p>
-      <w:pPr>
-        <w:jc w:val="both"/>
-      </w:pPr>
-      <w:r>
-        <w:t>root = nom et mot de passe admin dans MySQL par défaut</w:t>
-      </w:r>
-    </w:p>
-    <w:p>
-      <w:pPr>
-        <w:jc w:val="both"/>
-      </w:pPr>
-      <w:r>
-        <w:t>&lt; = importer vers MySQL</w:t>
-      </w:r>
-    </w:p>
-    <w:p>
-      <w:pPr>
-        <w:jc w:val="both"/>
-      </w:pPr>
-      <w:proofErr w:type="spellStart"/>
-      <w:r>
-        <w:t>db_space_inavaders.sql</w:t>
-      </w:r>
-      <w:proofErr w:type="spellEnd"/>
-      <w:r>
-        <w:t xml:space="preserve"> = chemin d’accès à la base de données</w:t>
-      </w:r>
-    </w:p>
-    <w:p>
-      <w:pPr>
-        <w:jc w:val="both"/>
-      </w:pPr>
-    </w:p>
-    <w:p>
-      <w:pPr>
-        <w:jc w:val="both"/>
-      </w:pPr>
-      <w:r>
-        <w:t xml:space="preserve">(PS : Pour </w:t>
-      </w:r>
-      <w:r>
-        <w:t>copier l’</w:t>
-      </w:r>
-      <w:r>
-        <w:t>identifiant docker, il suffit d’aller dans</w:t>
-      </w:r>
-      <w:r>
-        <w:t xml:space="preserve"> docker, puis</w:t>
-      </w:r>
-      <w:r>
-        <w:t xml:space="preserve"> </w:t>
-      </w:r>
-      <w:r>
-        <w:t>le menu des containers</w:t>
-      </w:r>
-      <w:r>
-        <w:t xml:space="preserve"> et de cliquer sur</w:t>
-      </w:r>
-      <w:r>
-        <w:t xml:space="preserve"> l’icône pour copier)</w:t>
-      </w:r>
-    </w:p>
-    <w:p>
-      <w:pPr>
-        <w:jc w:val="center"/>
+    </w:p>
+    <w:p>
+      <w:pPr>
+        <w:jc w:val="both"/>
       </w:pPr>
       <w:r>
         <w:rPr>
           <w:noProof/>
         </w:rPr>
+        <w:drawing>
+          <wp:inline distT="0" distB="0" distL="0" distR="0" wp14:anchorId="7831D9D2" wp14:editId="2B7E476C">
+            <wp:extent cx="5706110" cy="1543685"/>
+            <wp:effectExtent l="0" t="0" r="8890" b="0"/>
+            <wp:docPr id="1037804417" name="Image 1037804417" descr="Une image contenant texte, capture d’écran, carte de visite, Police&#10;&#10;Description générée automatiquement"/>
+            <wp:cNvGraphicFramePr>
+              <a:graphicFrameLocks xmlns:a="http://schemas.openxmlformats.org/drawingml/2006/main" noChangeAspect="1"/>
+            </wp:cNvGraphicFramePr>
+            <a:graphic xmlns:a="http://schemas.openxmlformats.org/drawingml/2006/main">
+              <a:graphicData uri="http://schemas.openxmlformats.org/drawingml/2006/picture">
+                <pic:pic xmlns:pic="http://schemas.openxmlformats.org/drawingml/2006/picture">
+                  <pic:nvPicPr>
+                    <pic:cNvPr id="1037804417" name="Image 1037804417" descr="Une image contenant texte, capture d’écran, carte de visite, Police&#10;&#10;Description générée automatiquement"/>
+                    <pic:cNvPicPr>
+                      <a:picLocks noChangeAspect="1" noChangeArrowheads="1"/>
+                    </pic:cNvPicPr>
+                  </pic:nvPicPr>
+                  <pic:blipFill>
+                    <a:blip r:embed="rId11">
+                      <a:extLst>
+                        <a:ext uri="{28A0092B-C50C-407E-A947-70E740481C1C}">
+                          <a14:useLocalDpi xmlns:a14="http://schemas.microsoft.com/office/drawing/2010/main" val="0"/>
+                        </a:ext>
+                      </a:extLst>
+                    </a:blip>
+                    <a:srcRect/>
+                    <a:stretch>
+                      <a:fillRect/>
+                    </a:stretch>
+                  </pic:blipFill>
+                  <pic:spPr bwMode="auto">
+                    <a:xfrm>
+                      <a:off x="0" y="0"/>
+                      <a:ext cx="5706110" cy="1543685"/>
+                    </a:xfrm>
+                    <a:prstGeom prst="rect">
+                      <a:avLst/>
+                    </a:prstGeom>
+                    <a:noFill/>
+                    <a:ln>
+                      <a:noFill/>
+                    </a:ln>
+                  </pic:spPr>
+                </pic:pic>
+              </a:graphicData>
+            </a:graphic>
+          </wp:inline>
+        </w:drawing>
+      </w:r>
+    </w:p>
+    <w:p>
+      <w:pPr>
+        <w:jc w:val="both"/>
+      </w:pPr>
+      <w:r>
+        <w:t>Docker = met en lien avec l’application docker</w:t>
+      </w:r>
+    </w:p>
+    <w:p>
+      <w:pPr>
+        <w:jc w:val="both"/>
+      </w:pPr>
+      <w:r>
+        <w:t>exec = exécuter</w:t>
+      </w:r>
+    </w:p>
+    <w:p>
+      <w:pPr>
+        <w:jc w:val="both"/>
+      </w:pPr>
+      <w:r>
+        <w:t>-i = identifiant docker</w:t>
+      </w:r>
+    </w:p>
+    <w:p>
+      <w:pPr>
+        <w:jc w:val="both"/>
+      </w:pPr>
+      <w:r>
+        <w:t>Id_docker</w:t>
+      </w:r>
+      <w:r>
+        <w:t xml:space="preserve"> = identifiant du container</w:t>
+      </w:r>
+    </w:p>
+    <w:p>
+      <w:pPr>
+        <w:jc w:val="both"/>
+      </w:pPr>
+      <w:r>
+        <w:t>mysql = met en lien avec MySQL</w:t>
+      </w:r>
+    </w:p>
+    <w:p>
+      <w:pPr>
+        <w:jc w:val="both"/>
+      </w:pPr>
+      <w:r>
+        <w:t>-u = utilisateur MySQL</w:t>
+      </w:r>
+    </w:p>
+    <w:p>
+      <w:pPr>
+        <w:jc w:val="both"/>
+      </w:pPr>
+      <w:r>
+        <w:t>-p = mot de passe</w:t>
+      </w:r>
+    </w:p>
+    <w:p>
+      <w:pPr>
+        <w:jc w:val="both"/>
+      </w:pPr>
+      <w:r>
+        <w:t>root = nom et mot de passe admin dans MySQL par défaut</w:t>
+      </w:r>
+    </w:p>
+    <w:p>
+      <w:pPr>
+        <w:jc w:val="both"/>
+      </w:pPr>
+      <w:r>
+        <w:t>&lt; = importer vers MySQL</w:t>
+      </w:r>
+    </w:p>
+    <w:p>
+      <w:pPr>
+        <w:jc w:val="both"/>
+      </w:pPr>
+      <w:r>
+        <w:t>db_space_inavaders.sql = chemin d’accès à la base de données</w:t>
+      </w:r>
+    </w:p>
+    <w:p>
+      <w:pPr>
+        <w:jc w:val="both"/>
+      </w:pPr>
+    </w:p>
+    <w:p>
+      <w:pPr>
+        <w:jc w:val="both"/>
+      </w:pPr>
+      <w:r>
+        <w:t xml:space="preserve">(PS : Pour </w:t>
+      </w:r>
+      <w:r>
+        <w:t>copier l’</w:t>
+      </w:r>
+      <w:r>
+        <w:t>identifiant docker, il suffit d’aller dans</w:t>
+      </w:r>
+      <w:r>
+        <w:t xml:space="preserve"> docker, puis</w:t>
+      </w:r>
+      <w:r>
+        <w:t xml:space="preserve"> </w:t>
+      </w:r>
+      <w:r>
+        <w:t>le menu des containers</w:t>
+      </w:r>
+      <w:r>
+        <w:t xml:space="preserve"> et de cliquer sur</w:t>
+      </w:r>
+      <w:r>
+        <w:t xml:space="preserve"> l’icône pour copier)</w:t>
+      </w:r>
+    </w:p>
+    <w:p>
+      <w:pPr>
+        <w:jc w:val="center"/>
+      </w:pPr>
+      <w:r>
+        <w:rPr>
+          <w:noProof/>
+        </w:rPr>
+        <w:lastRenderedPageBreak/>
         <mc:AlternateContent>
           <mc:Choice Requires="wps">
             <w:drawing>
@@ -1591,7 +1547,7 @@
                     <pic:cNvPicPr/>
                   </pic:nvPicPr>
                   <pic:blipFill>
-                    <a:blip r:embed="rId11">
+                    <a:blip r:embed="rId12">
                       <a:extLst>
                         <a:ext uri="{28A0092B-C50C-407E-A947-70E740481C1C}">
                           <a14:useLocalDpi xmlns:a14="http://schemas.microsoft.com/office/drawing/2010/main" val="0"/>
@@ -1636,15 +1592,7 @@
         <w:jc w:val="both"/>
       </w:pPr>
       <w:r>
-        <w:t xml:space="preserve">Normalement cela devrait avoir implémenter la base de données sur le serveur </w:t>
-      </w:r>
-      <w:proofErr w:type="spellStart"/>
-      <w:r>
-        <w:t>mysql</w:t>
-      </w:r>
-      <w:proofErr w:type="spellEnd"/>
-      <w:r>
-        <w:t>.</w:t>
+        <w:t>Normalement cela devrait avoir implémenter la base de données sur le serveur mysql.</w:t>
       </w:r>
     </w:p>
     <w:p>
@@ -1672,7 +1620,6 @@
       <w:bookmarkStart w:id="8" w:name="_Toc146547926"/>
       <w:bookmarkStart w:id="9" w:name="_Toc146548332"/>
       <w:r>
-        <w:lastRenderedPageBreak/>
         <w:t>Gestion des utilisateurs</w:t>
       </w:r>
       <w:bookmarkEnd w:id="8"/>
@@ -1720,7 +1667,7 @@
                     </pic:cNvPicPr>
                   </pic:nvPicPr>
                   <pic:blipFill>
-                    <a:blip r:embed="rId12">
+                    <a:blip r:embed="rId13">
                       <a:extLst>
                         <a:ext uri="{28A0092B-C50C-407E-A947-70E740481C1C}">
                           <a14:useLocalDpi xmlns:a14="http://schemas.microsoft.com/office/drawing/2010/main" val="0"/>
@@ -1813,7 +1760,7 @@
                     </pic:cNvPicPr>
                   </pic:nvPicPr>
                   <pic:blipFill>
-                    <a:blip r:embed="rId13">
+                    <a:blip r:embed="rId14">
                       <a:extLst>
                         <a:ext uri="{28A0092B-C50C-407E-A947-70E740481C1C}">
                           <a14:useLocalDpi xmlns:a14="http://schemas.microsoft.com/office/drawing/2010/main" val="0"/>
@@ -1850,15 +1797,7 @@
         <w:jc w:val="both"/>
       </w:pPr>
       <w:r>
-        <w:t xml:space="preserve">On va vérifier si les utilisateurs ont été créer, pour cela il faudra sélectionner la base de données </w:t>
-      </w:r>
-      <w:proofErr w:type="spellStart"/>
-      <w:r>
-        <w:t>mysql</w:t>
-      </w:r>
-      <w:proofErr w:type="spellEnd"/>
-      <w:r>
-        <w:t xml:space="preserve"> puis faire une requête. </w:t>
+        <w:t xml:space="preserve">On va vérifier si les utilisateurs ont été créer, pour cela il faudra sélectionner la base de données mysql puis faire une requête. </w:t>
       </w:r>
     </w:p>
     <w:p>
@@ -1869,6 +1808,7 @@
         <w:rPr>
           <w:noProof/>
         </w:rPr>
+        <w:lastRenderedPageBreak/>
         <w:drawing>
           <wp:inline distT="0" distB="0" distL="0" distR="0" wp14:anchorId="073A45FE" wp14:editId="0AC704F4">
             <wp:extent cx="2934032" cy="1485115"/>
@@ -1887,7 +1827,7 @@
                     </pic:cNvPicPr>
                   </pic:nvPicPr>
                   <pic:blipFill>
-                    <a:blip r:embed="rId14">
+                    <a:blip r:embed="rId15">
                       <a:extLst>
                         <a:ext uri="{28A0092B-C50C-407E-A947-70E740481C1C}">
                           <a14:useLocalDpi xmlns:a14="http://schemas.microsoft.com/office/drawing/2010/main" val="0"/>
@@ -1935,13 +1875,7 @@
         <w:t xml:space="preserve">Maintenant nous allons créer les rôles </w:t>
       </w:r>
       <w:r>
-        <w:t>pour les différents besoin (</w:t>
-      </w:r>
-      <w:r>
-        <w:t>administratrice de jeu</w:t>
-      </w:r>
-      <w:r>
-        <w:t>, joueur, gestionnaire de la boutique)</w:t>
+        <w:t>pour les différents besoin (administratrice de jeu, joueur, gestionnaire de la boutique)</w:t>
       </w:r>
       <w:r>
         <w:t xml:space="preserve">. Le but d’un rôle est de pouvoir donner ce rôle à beaucoup des utilisateurs sans avoir à redonner des rôles à chaque fois. </w:t>
@@ -1952,7 +1886,6 @@
         <w:jc w:val="both"/>
       </w:pPr>
       <w:r>
-        <w:lastRenderedPageBreak/>
         <w:t>Donc pour créer un rôle, il suffit de faire la commande ci-dessous :</w:t>
       </w:r>
     </w:p>
@@ -1965,10 +1898,10 @@
           <w:noProof/>
         </w:rPr>
         <w:drawing>
-          <wp:inline distT="0" distB="0" distL="0" distR="0" wp14:anchorId="657AF6B9" wp14:editId="2D5BBBD3">
-            <wp:extent cx="2162755" cy="1336534"/>
-            <wp:effectExtent l="0" t="0" r="0" b="0"/>
-            <wp:docPr id="180764996" name="Image 10"/>
+          <wp:inline distT="0" distB="0" distL="0" distR="0" wp14:anchorId="462DD13D" wp14:editId="6A588A62">
+            <wp:extent cx="5749925" cy="1953260"/>
+            <wp:effectExtent l="0" t="0" r="3175" b="8890"/>
+            <wp:docPr id="1724555814" name="Image 4"/>
             <wp:cNvGraphicFramePr>
               <a:graphicFrameLocks xmlns:a="http://schemas.openxmlformats.org/drawingml/2006/main" noChangeAspect="1"/>
             </wp:cNvGraphicFramePr>
@@ -1976,13 +1909,13 @@
               <a:graphicData uri="http://schemas.openxmlformats.org/drawingml/2006/picture">
                 <pic:pic xmlns:pic="http://schemas.openxmlformats.org/drawingml/2006/picture">
                   <pic:nvPicPr>
-                    <pic:cNvPr id="0" name="Picture 10"/>
+                    <pic:cNvPr id="0" name="Picture 5"/>
                     <pic:cNvPicPr>
                       <a:picLocks noChangeAspect="1" noChangeArrowheads="1"/>
                     </pic:cNvPicPr>
                   </pic:nvPicPr>
                   <pic:blipFill>
-                    <a:blip r:embed="rId15" cstate="print">
+                    <a:blip r:embed="rId16">
                       <a:extLst>
                         <a:ext uri="{28A0092B-C50C-407E-A947-70E740481C1C}">
                           <a14:useLocalDpi xmlns:a14="http://schemas.microsoft.com/office/drawing/2010/main" val="0"/>
@@ -1997,7 +1930,7 @@
                   <pic:spPr bwMode="auto">
                     <a:xfrm>
                       <a:off x="0" y="0"/>
-                      <a:ext cx="2173873" cy="1343405"/>
+                      <a:ext cx="5749925" cy="1953260"/>
                     </a:xfrm>
                     <a:prstGeom prst="rect">
                       <a:avLst/>
@@ -2019,7 +1952,13 @@
         <w:jc w:val="both"/>
       </w:pPr>
       <w:r>
-        <w:t>‘joueur’ = nom du rôle</w:t>
+        <w:t>‘</w:t>
+      </w:r>
+      <w:r>
+        <w:t>r_player</w:t>
+      </w:r>
+      <w:r>
+        <w:t>’ = nom du rôle</w:t>
       </w:r>
     </w:p>
     <w:p>
@@ -2028,473 +1967,6 @@
       </w:pPr>
       <w:r>
         <w:t>Ensuite on va donner aux rôles des privilèges, pour ça nous allons faire la commande suivante :</w:t>
-      </w:r>
-    </w:p>
-    <w:p>
-      <w:pPr>
-        <w:jc w:val="both"/>
-        <w:rPr>
-          <w:lang w:val="en-US"/>
-        </w:rPr>
-      </w:pPr>
-      <w:r>
-        <w:rPr>
-          <w:lang w:val="en-US"/>
-        </w:rPr>
-        <w:t>GRANT ALL PRIVILEGES ON *.* TO 'Admin' WITH GRANT OPTION;</w:t>
-      </w:r>
-    </w:p>
-    <w:p>
-      <w:pPr>
-        <w:jc w:val="both"/>
-        <w:rPr>
-          <w:lang w:val="en-US"/>
-        </w:rPr>
-      </w:pPr>
-      <w:r>
-        <w:rPr>
-          <w:lang w:val="en-US"/>
-        </w:rPr>
-        <w:t xml:space="preserve">GRANT SELECT ON </w:t>
-      </w:r>
-      <w:proofErr w:type="spellStart"/>
-      <w:r>
-        <w:rPr>
-          <w:lang w:val="en-US"/>
-        </w:rPr>
-        <w:t>db_space_invaders.t_arme</w:t>
-      </w:r>
-      <w:proofErr w:type="spellEnd"/>
-      <w:r>
-        <w:rPr>
-          <w:lang w:val="en-US"/>
-        </w:rPr>
-        <w:t xml:space="preserve"> TO '</w:t>
-      </w:r>
-      <w:proofErr w:type="spellStart"/>
-      <w:r>
-        <w:rPr>
-          <w:lang w:val="en-US"/>
-        </w:rPr>
-        <w:t>joueur</w:t>
-      </w:r>
-      <w:proofErr w:type="spellEnd"/>
-      <w:r>
-        <w:rPr>
-          <w:lang w:val="en-US"/>
-        </w:rPr>
-        <w:t>';</w:t>
-      </w:r>
-    </w:p>
-    <w:p>
-      <w:pPr>
-        <w:jc w:val="both"/>
-        <w:rPr>
-          <w:lang w:val="en-US"/>
-        </w:rPr>
-      </w:pPr>
-      <w:r>
-        <w:rPr>
-          <w:lang w:val="en-US"/>
-        </w:rPr>
-        <w:t xml:space="preserve">GRANT CREATE, SELECT ON </w:t>
-      </w:r>
-      <w:proofErr w:type="spellStart"/>
-      <w:r>
-        <w:rPr>
-          <w:lang w:val="en-US"/>
-        </w:rPr>
-        <w:t>db_space_invaders.t_commande</w:t>
-      </w:r>
-      <w:proofErr w:type="spellEnd"/>
-      <w:r>
-        <w:rPr>
-          <w:lang w:val="en-US"/>
-        </w:rPr>
-        <w:t xml:space="preserve"> TO '</w:t>
-      </w:r>
-      <w:proofErr w:type="spellStart"/>
-      <w:r>
-        <w:rPr>
-          <w:lang w:val="en-US"/>
-        </w:rPr>
-        <w:t>joueur</w:t>
-      </w:r>
-      <w:proofErr w:type="spellEnd"/>
-      <w:r>
-        <w:rPr>
-          <w:lang w:val="en-US"/>
-        </w:rPr>
-        <w:t>';</w:t>
-      </w:r>
-    </w:p>
-    <w:p>
-      <w:pPr>
-        <w:jc w:val="both"/>
-        <w:rPr>
-          <w:lang w:val="en-US"/>
-        </w:rPr>
-      </w:pPr>
-      <w:r>
-        <w:rPr>
-          <w:lang w:val="en-US"/>
-        </w:rPr>
-        <w:t xml:space="preserve">GRANT SELECT ON </w:t>
-      </w:r>
-      <w:proofErr w:type="spellStart"/>
-      <w:r>
-        <w:rPr>
-          <w:lang w:val="en-US"/>
-        </w:rPr>
-        <w:t>db_space_invaders.t_detail_commande</w:t>
-      </w:r>
-      <w:proofErr w:type="spellEnd"/>
-      <w:r>
-        <w:rPr>
-          <w:lang w:val="en-US"/>
-        </w:rPr>
-        <w:t xml:space="preserve"> TO '</w:t>
-      </w:r>
-      <w:proofErr w:type="spellStart"/>
-      <w:r>
-        <w:rPr>
-          <w:lang w:val="en-US"/>
-        </w:rPr>
-        <w:t>joueur</w:t>
-      </w:r>
-      <w:proofErr w:type="spellEnd"/>
-      <w:r>
-        <w:rPr>
-          <w:lang w:val="en-US"/>
-        </w:rPr>
-        <w:t>';</w:t>
-      </w:r>
-    </w:p>
-    <w:p>
-      <w:pPr>
-        <w:jc w:val="both"/>
-        <w:rPr>
-          <w:lang w:val="en-US"/>
-        </w:rPr>
-      </w:pPr>
-      <w:r>
-        <w:rPr>
-          <w:lang w:val="en-US"/>
-        </w:rPr>
-        <w:t xml:space="preserve">GRANT SELECT ON </w:t>
-      </w:r>
-      <w:proofErr w:type="spellStart"/>
-      <w:r>
-        <w:rPr>
-          <w:lang w:val="en-US"/>
-        </w:rPr>
-        <w:t>db_space_invaders.t_commande</w:t>
-      </w:r>
-      <w:proofErr w:type="spellEnd"/>
-      <w:r>
-        <w:rPr>
-          <w:lang w:val="en-US"/>
-        </w:rPr>
-        <w:t xml:space="preserve"> TO '</w:t>
-      </w:r>
-      <w:proofErr w:type="spellStart"/>
-      <w:r>
-        <w:rPr>
-          <w:lang w:val="en-US"/>
-        </w:rPr>
-        <w:t>gestBoutique</w:t>
-      </w:r>
-      <w:proofErr w:type="spellEnd"/>
-      <w:r>
-        <w:rPr>
-          <w:lang w:val="en-US"/>
-        </w:rPr>
-        <w:t>';</w:t>
-      </w:r>
-    </w:p>
-    <w:p>
-      <w:pPr>
-        <w:jc w:val="both"/>
-        <w:rPr>
-          <w:lang w:val="en-US"/>
-        </w:rPr>
-      </w:pPr>
-      <w:r>
-        <w:rPr>
-          <w:lang w:val="en-US"/>
-        </w:rPr>
-        <w:t xml:space="preserve">GRANT SELECT ON </w:t>
-      </w:r>
-      <w:proofErr w:type="spellStart"/>
-      <w:r>
-        <w:rPr>
-          <w:lang w:val="en-US"/>
-        </w:rPr>
-        <w:t>db_space_invaders.t_detail_commande</w:t>
-      </w:r>
-      <w:proofErr w:type="spellEnd"/>
-      <w:r>
-        <w:rPr>
-          <w:lang w:val="en-US"/>
-        </w:rPr>
-        <w:t xml:space="preserve"> TO '</w:t>
-      </w:r>
-      <w:proofErr w:type="spellStart"/>
-      <w:r>
-        <w:rPr>
-          <w:lang w:val="en-US"/>
-        </w:rPr>
-        <w:t>gestBoutique</w:t>
-      </w:r>
-      <w:proofErr w:type="spellEnd"/>
-      <w:r>
-        <w:rPr>
-          <w:lang w:val="en-US"/>
-        </w:rPr>
-        <w:t>';</w:t>
-      </w:r>
-    </w:p>
-    <w:p>
-      <w:pPr>
-        <w:pStyle w:val="Titre2"/>
-      </w:pPr>
-      <w:bookmarkStart w:id="10" w:name="_Toc146547927"/>
-      <w:bookmarkStart w:id="11" w:name="_Toc146548333"/>
-      <w:r>
-        <w:t>Requêtes de sélection</w:t>
-      </w:r>
-      <w:bookmarkEnd w:id="10"/>
-      <w:bookmarkEnd w:id="11"/>
-    </w:p>
-    <w:p>
-      <w:pPr>
-        <w:pStyle w:val="Titre3"/>
-      </w:pPr>
-      <w:bookmarkStart w:id="12" w:name="_Toc146548334"/>
-      <w:r>
-        <w:t>Explication quelques commandes</w:t>
-      </w:r>
-      <w:bookmarkEnd w:id="12"/>
-    </w:p>
-    <w:p>
-      <w:r>
-        <w:t>SELECT = permet de s</w:t>
-      </w:r>
-      <w:r>
-        <w:t>électionner des colonnes</w:t>
-      </w:r>
-    </w:p>
-    <w:p>
-      <w:r>
-        <w:t>FROM = indique depuis quelle table on fait le select</w:t>
-      </w:r>
-    </w:p>
-    <w:p>
-      <w:r>
-        <w:t xml:space="preserve">WHERE = permet de mettre une condition </w:t>
-      </w:r>
-      <w:r>
-        <w:t>aux données</w:t>
-      </w:r>
-    </w:p>
-    <w:p>
-      <w:pPr>
-        <w:jc w:val="both"/>
-      </w:pPr>
-      <w:r>
-        <w:t xml:space="preserve">ORDER BY = permet </w:t>
-      </w:r>
-      <w:r>
-        <w:t>d</w:t>
-      </w:r>
-      <w:r>
-        <w:t xml:space="preserve">e mettre en ordre </w:t>
-      </w:r>
-      <w:r>
-        <w:t>les</w:t>
-      </w:r>
-      <w:r>
-        <w:t xml:space="preserve"> résultats (par défaut croissant mais peut être décroissant grâce au mot DESC)</w:t>
-      </w:r>
-    </w:p>
-    <w:p>
-      <w:pPr>
-        <w:jc w:val="both"/>
-      </w:pPr>
-      <w:r>
-        <w:t>LIMIT = permet de mettre un nombre défini de résultat</w:t>
-      </w:r>
-    </w:p>
-    <w:p>
-      <w:pPr>
-        <w:jc w:val="both"/>
-      </w:pPr>
-      <w:r>
-        <w:t>MAX = sélectionne le plus grand</w:t>
-      </w:r>
-    </w:p>
-    <w:p>
-      <w:pPr>
-        <w:jc w:val="both"/>
-      </w:pPr>
-      <w:r>
-        <w:t>MIN = sélectionne le plus petit</w:t>
-      </w:r>
-    </w:p>
-    <w:p>
-      <w:pPr>
-        <w:jc w:val="both"/>
-      </w:pPr>
-      <w:r>
-        <w:t>AVG = Fais la moyenne</w:t>
-      </w:r>
-    </w:p>
-    <w:p>
-      <w:pPr>
-        <w:jc w:val="both"/>
-      </w:pPr>
-      <w:r>
-        <w:t>AS = permet de renommer une méta donnée (si on l’utilise, on doit utilisé le surnom si la méta donnée réapparait)</w:t>
-      </w:r>
-    </w:p>
-    <w:p>
-      <w:pPr>
-        <w:jc w:val="both"/>
-      </w:pPr>
-      <w:r>
-        <w:t xml:space="preserve">COUNT = compte le nombre de données </w:t>
-      </w:r>
-      <w:r>
-        <w:t>lorsqu’il y a un group by</w:t>
-      </w:r>
-    </w:p>
-    <w:p>
-      <w:pPr>
-        <w:jc w:val="both"/>
-      </w:pPr>
-      <w:r>
-        <w:t>GROUP BY = permet de regroupé par ligne qui ont la même donnée</w:t>
-      </w:r>
-    </w:p>
-    <w:p>
-      <w:pPr>
-        <w:jc w:val="both"/>
-      </w:pPr>
-      <w:r>
-        <w:t xml:space="preserve">HAVING = permet de mettre </w:t>
-      </w:r>
-      <w:r>
-        <w:t>une condition</w:t>
-      </w:r>
-      <w:r>
-        <w:t xml:space="preserve"> au regroupement, ne peut être utilisé </w:t>
-      </w:r>
-      <w:r>
-        <w:t>qu’après</w:t>
-      </w:r>
-      <w:r>
-        <w:t xml:space="preserve"> des </w:t>
-      </w:r>
-      <w:r>
-        <w:t>GROUP BY</w:t>
-      </w:r>
-    </w:p>
-    <w:p>
-      <w:pPr>
-        <w:jc w:val="both"/>
-      </w:pPr>
-      <w:r>
-        <w:t>INNER JOIN (ou JOIN) = permet de joindre 2 tables grâce aux clés primaires (id) et aux clés étrangères (</w:t>
-      </w:r>
-      <w:proofErr w:type="spellStart"/>
-      <w:r>
-        <w:t>fk</w:t>
-      </w:r>
-      <w:proofErr w:type="spellEnd"/>
-      <w:r>
-        <w:t>)</w:t>
-      </w:r>
-      <w:r>
-        <w:t xml:space="preserve"> qu’on va regrouper avec le ON et puis regroupe uniquement ceux qui sont en commun</w:t>
-      </w:r>
-    </w:p>
-    <w:p>
-      <w:pPr>
-        <w:jc w:val="both"/>
-      </w:pPr>
-      <w:r>
-        <w:lastRenderedPageBreak/>
-        <w:t xml:space="preserve">LEFT JOIN = </w:t>
-      </w:r>
-      <w:r>
-        <w:t>permet de joindre 2 tables grâce aux clés primaires (id) et aux clés étrangères (</w:t>
-      </w:r>
-      <w:proofErr w:type="spellStart"/>
-      <w:r>
-        <w:t>fk</w:t>
-      </w:r>
-      <w:proofErr w:type="spellEnd"/>
-      <w:r>
-        <w:t>) qu’on va regrouper avec le ON et puis regroupe</w:t>
-      </w:r>
-      <w:r>
-        <w:t xml:space="preserve"> tout ce qui sont en commun puis toutes les informations de la table qui est sur le FROM même s’il n’est pas sur l’autre table </w:t>
-      </w:r>
-    </w:p>
-    <w:p>
-      <w:pPr>
-        <w:jc w:val="both"/>
-      </w:pPr>
-      <w:r>
-        <w:t xml:space="preserve">RIGHT JOIN = la même chose que LEFT JOIN mais au lieu de mettre toutes les informations de la table qui est sur le FROM, ce sera la table avec laquelle on va </w:t>
-      </w:r>
-      <w:r>
-        <w:t>relier (après le RIGHT JOIN) qui aura toutes les informations même s’il n’apparaît pas sur l’autre table</w:t>
-      </w:r>
-    </w:p>
-    <w:p>
-      <w:pPr>
-        <w:jc w:val="both"/>
-      </w:pPr>
-      <w:r>
-        <w:t xml:space="preserve">SUM() = va faire la somme de tous les chiffres </w:t>
-      </w:r>
-    </w:p>
-    <w:p>
-      <w:pPr>
-        <w:jc w:val="both"/>
-      </w:pPr>
-      <w:r>
-        <w:t>DISTINCT = permet d’éviter les doublons</w:t>
-      </w:r>
-    </w:p>
-    <w:p>
-      <w:pPr>
-        <w:pStyle w:val="Titre3"/>
-      </w:pPr>
-      <w:bookmarkStart w:id="13" w:name="_Toc146548335"/>
-      <w:r>
-        <w:t>Requêtes</w:t>
-      </w:r>
-      <w:bookmarkEnd w:id="13"/>
-      <w:r>
-        <w:t xml:space="preserve"> </w:t>
-      </w:r>
-    </w:p>
-    <w:p>
-      <w:pPr>
-        <w:jc w:val="both"/>
-      </w:pPr>
-      <w:r>
-        <w:t>Voici les différentes requêtes :</w:t>
-      </w:r>
-    </w:p>
-    <w:p>
-      <w:pPr>
-        <w:jc w:val="both"/>
-      </w:pPr>
-      <w:r>
-        <w:t xml:space="preserve">Requête n°1 : </w:t>
       </w:r>
     </w:p>
     <w:p>
@@ -2509,6 +1981,565 @@
           <w:noProof/>
           <w:lang w:val="en-US"/>
         </w:rPr>
+        <w:drawing>
+          <wp:inline distT="0" distB="0" distL="0" distR="0" wp14:anchorId="204503BE" wp14:editId="3025F60C">
+            <wp:extent cx="5749925" cy="1455420"/>
+            <wp:effectExtent l="0" t="0" r="3175" b="0"/>
+            <wp:docPr id="290791282" name="Image 5"/>
+            <wp:cNvGraphicFramePr>
+              <a:graphicFrameLocks xmlns:a="http://schemas.openxmlformats.org/drawingml/2006/main" noChangeAspect="1"/>
+            </wp:cNvGraphicFramePr>
+            <a:graphic xmlns:a="http://schemas.openxmlformats.org/drawingml/2006/main">
+              <a:graphicData uri="http://schemas.openxmlformats.org/drawingml/2006/picture">
+                <pic:pic xmlns:pic="http://schemas.openxmlformats.org/drawingml/2006/picture">
+                  <pic:nvPicPr>
+                    <pic:cNvPr id="0" name="Picture 6"/>
+                    <pic:cNvPicPr>
+                      <a:picLocks noChangeAspect="1" noChangeArrowheads="1"/>
+                    </pic:cNvPicPr>
+                  </pic:nvPicPr>
+                  <pic:blipFill>
+                    <a:blip r:embed="rId17">
+                      <a:extLst>
+                        <a:ext uri="{28A0092B-C50C-407E-A947-70E740481C1C}">
+                          <a14:useLocalDpi xmlns:a14="http://schemas.microsoft.com/office/drawing/2010/main" val="0"/>
+                        </a:ext>
+                      </a:extLst>
+                    </a:blip>
+                    <a:srcRect/>
+                    <a:stretch>
+                      <a:fillRect/>
+                    </a:stretch>
+                  </pic:blipFill>
+                  <pic:spPr bwMode="auto">
+                    <a:xfrm>
+                      <a:off x="0" y="0"/>
+                      <a:ext cx="5749925" cy="1455420"/>
+                    </a:xfrm>
+                    <a:prstGeom prst="rect">
+                      <a:avLst/>
+                    </a:prstGeom>
+                    <a:noFill/>
+                    <a:ln>
+                      <a:noFill/>
+                    </a:ln>
+                  </pic:spPr>
+                </pic:pic>
+              </a:graphicData>
+            </a:graphic>
+          </wp:inline>
+        </w:drawing>
+      </w:r>
+    </w:p>
+    <w:p>
+      <w:pPr>
+        <w:jc w:val="both"/>
+        <w:rPr>
+          <w:lang w:val="en-US"/>
+        </w:rPr>
+      </w:pPr>
+      <w:r>
+        <w:rPr>
+          <w:noProof/>
+          <w:lang w:val="en-US"/>
+        </w:rPr>
+        <w:lastRenderedPageBreak/>
+        <w:drawing>
+          <wp:inline distT="0" distB="0" distL="0" distR="0" wp14:anchorId="286C5CAD" wp14:editId="240173CA">
+            <wp:extent cx="5749925" cy="2121535"/>
+            <wp:effectExtent l="0" t="0" r="3175" b="0"/>
+            <wp:docPr id="1268164146" name="Image 14"/>
+            <wp:cNvGraphicFramePr>
+              <a:graphicFrameLocks xmlns:a="http://schemas.openxmlformats.org/drawingml/2006/main" noChangeAspect="1"/>
+            </wp:cNvGraphicFramePr>
+            <a:graphic xmlns:a="http://schemas.openxmlformats.org/drawingml/2006/main">
+              <a:graphicData uri="http://schemas.openxmlformats.org/drawingml/2006/picture">
+                <pic:pic xmlns:pic="http://schemas.openxmlformats.org/drawingml/2006/picture">
+                  <pic:nvPicPr>
+                    <pic:cNvPr id="0" name="Picture 15"/>
+                    <pic:cNvPicPr>
+                      <a:picLocks noChangeAspect="1" noChangeArrowheads="1"/>
+                    </pic:cNvPicPr>
+                  </pic:nvPicPr>
+                  <pic:blipFill>
+                    <a:blip r:embed="rId18">
+                      <a:extLst>
+                        <a:ext uri="{28A0092B-C50C-407E-A947-70E740481C1C}">
+                          <a14:useLocalDpi xmlns:a14="http://schemas.microsoft.com/office/drawing/2010/main" val="0"/>
+                        </a:ext>
+                      </a:extLst>
+                    </a:blip>
+                    <a:srcRect/>
+                    <a:stretch>
+                      <a:fillRect/>
+                    </a:stretch>
+                  </pic:blipFill>
+                  <pic:spPr bwMode="auto">
+                    <a:xfrm>
+                      <a:off x="0" y="0"/>
+                      <a:ext cx="5749925" cy="2121535"/>
+                    </a:xfrm>
+                    <a:prstGeom prst="rect">
+                      <a:avLst/>
+                    </a:prstGeom>
+                    <a:noFill/>
+                    <a:ln>
+                      <a:noFill/>
+                    </a:ln>
+                  </pic:spPr>
+                </pic:pic>
+              </a:graphicData>
+            </a:graphic>
+          </wp:inline>
+        </w:drawing>
+      </w:r>
+    </w:p>
+    <w:p>
+      <w:pPr>
+        <w:jc w:val="both"/>
+      </w:pPr>
+      <w:r>
+        <w:t>(Ici on va rajouter u</w:t>
+      </w:r>
+      <w:r>
+        <w:t>n droit sur la table joueur car il en a besoin pour créer une commande)</w:t>
+      </w:r>
+      <w:r>
+        <w:rPr>
+          <w:noProof/>
+        </w:rPr>
+        <w:t xml:space="preserve"> </w:t>
+      </w:r>
+      <w:r>
+        <w:rPr>
+          <w:noProof/>
+          <w:lang w:val="en-US"/>
+        </w:rPr>
+        <w:drawing>
+          <wp:inline distT="0" distB="0" distL="0" distR="0" wp14:anchorId="01B79A36" wp14:editId="7BA3AD5B">
+            <wp:extent cx="5749925" cy="1953260"/>
+            <wp:effectExtent l="0" t="0" r="3175" b="8890"/>
+            <wp:docPr id="580001715" name="Image 13" descr="Une image contenant texte, capture d’écran, Police&#10;&#10;Description générée automatiquement"/>
+            <wp:cNvGraphicFramePr>
+              <a:graphicFrameLocks xmlns:a="http://schemas.openxmlformats.org/drawingml/2006/main" noChangeAspect="1"/>
+            </wp:cNvGraphicFramePr>
+            <a:graphic xmlns:a="http://schemas.openxmlformats.org/drawingml/2006/main">
+              <a:graphicData uri="http://schemas.openxmlformats.org/drawingml/2006/picture">
+                <pic:pic xmlns:pic="http://schemas.openxmlformats.org/drawingml/2006/picture">
+                  <pic:nvPicPr>
+                    <pic:cNvPr id="580001715" name="Image 13" descr="Une image contenant texte, capture d’écran, Police&#10;&#10;Description générée automatiquement"/>
+                    <pic:cNvPicPr>
+                      <a:picLocks noChangeAspect="1" noChangeArrowheads="1"/>
+                    </pic:cNvPicPr>
+                  </pic:nvPicPr>
+                  <pic:blipFill>
+                    <a:blip r:embed="rId19">
+                      <a:extLst>
+                        <a:ext uri="{28A0092B-C50C-407E-A947-70E740481C1C}">
+                          <a14:useLocalDpi xmlns:a14="http://schemas.microsoft.com/office/drawing/2010/main" val="0"/>
+                        </a:ext>
+                      </a:extLst>
+                    </a:blip>
+                    <a:srcRect/>
+                    <a:stretch>
+                      <a:fillRect/>
+                    </a:stretch>
+                  </pic:blipFill>
+                  <pic:spPr bwMode="auto">
+                    <a:xfrm>
+                      <a:off x="0" y="0"/>
+                      <a:ext cx="5749925" cy="1953260"/>
+                    </a:xfrm>
+                    <a:prstGeom prst="rect">
+                      <a:avLst/>
+                    </a:prstGeom>
+                    <a:noFill/>
+                    <a:ln>
+                      <a:noFill/>
+                    </a:ln>
+                  </pic:spPr>
+                </pic:pic>
+              </a:graphicData>
+            </a:graphic>
+          </wp:inline>
+        </w:drawing>
+      </w:r>
+    </w:p>
+    <w:p>
+      <w:pPr>
+        <w:jc w:val="both"/>
+      </w:pPr>
+      <w:r>
+        <w:t xml:space="preserve">Explication de la requête : </w:t>
+      </w:r>
+    </w:p>
+    <w:p>
+      <w:pPr>
+        <w:jc w:val="both"/>
+      </w:pPr>
+      <w:r>
+        <w:t xml:space="preserve">GRANT = indique qu’on va donner </w:t>
+      </w:r>
+      <w:r>
+        <w:t>quelque chose</w:t>
+      </w:r>
+    </w:p>
+    <w:p>
+      <w:pPr>
+        <w:jc w:val="both"/>
+      </w:pPr>
+      <w:r>
+        <w:t>SELECT, ALTER, DELETE, … = les permi</w:t>
+      </w:r>
+      <w:r>
+        <w:t xml:space="preserve">ssions données </w:t>
+      </w:r>
+    </w:p>
+    <w:p>
+      <w:pPr>
+        <w:jc w:val="both"/>
+      </w:pPr>
+      <w:r>
+        <w:t>ON</w:t>
+      </w:r>
+      <w:r>
+        <w:t xml:space="preserve"> db_space_invaders.t_joueur = base de donnée.table (* = tout)</w:t>
+      </w:r>
+    </w:p>
+    <w:p>
+      <w:pPr>
+        <w:jc w:val="both"/>
+      </w:pPr>
+      <w:r>
+        <w:t>TO ‘</w:t>
+      </w:r>
+      <w:r>
+        <w:t>r_</w:t>
+      </w:r>
+      <w:r>
+        <w:t>shopkeeper</w:t>
+      </w:r>
+      <w:r>
+        <w:t xml:space="preserve">’ = indiquer qui est concerné par cette commande (par exemple : </w:t>
+      </w:r>
+      <w:r>
+        <w:t>r_</w:t>
+      </w:r>
+      <w:r>
+        <w:t>shopkeeper</w:t>
+      </w:r>
+      <w:r>
+        <w:t>)</w:t>
+      </w:r>
+    </w:p>
+    <w:p>
+      <w:pPr>
+        <w:jc w:val="both"/>
+      </w:pPr>
+      <w:r>
+        <w:t>Maintenant on va donner les rôles aux utilisateurs, pour ça on va utiliser la commande suivante :</w:t>
+      </w:r>
+    </w:p>
+    <w:p>
+      <w:pPr>
+        <w:jc w:val="both"/>
+      </w:pPr>
+      <w:r>
+        <w:rPr>
+          <w:noProof/>
+        </w:rPr>
+        <w:drawing>
+          <wp:inline distT="0" distB="0" distL="0" distR="0" wp14:anchorId="35AA3D50" wp14:editId="075155FA">
+            <wp:extent cx="5749925" cy="1784985"/>
+            <wp:effectExtent l="0" t="0" r="3175" b="5715"/>
+            <wp:docPr id="1053154326" name="Image 8"/>
+            <wp:cNvGraphicFramePr>
+              <a:graphicFrameLocks xmlns:a="http://schemas.openxmlformats.org/drawingml/2006/main" noChangeAspect="1"/>
+            </wp:cNvGraphicFramePr>
+            <a:graphic xmlns:a="http://schemas.openxmlformats.org/drawingml/2006/main">
+              <a:graphicData uri="http://schemas.openxmlformats.org/drawingml/2006/picture">
+                <pic:pic xmlns:pic="http://schemas.openxmlformats.org/drawingml/2006/picture">
+                  <pic:nvPicPr>
+                    <pic:cNvPr id="0" name="Picture 9"/>
+                    <pic:cNvPicPr>
+                      <a:picLocks noChangeAspect="1" noChangeArrowheads="1"/>
+                    </pic:cNvPicPr>
+                  </pic:nvPicPr>
+                  <pic:blipFill>
+                    <a:blip r:embed="rId20">
+                      <a:extLst>
+                        <a:ext uri="{28A0092B-C50C-407E-A947-70E740481C1C}">
+                          <a14:useLocalDpi xmlns:a14="http://schemas.microsoft.com/office/drawing/2010/main" val="0"/>
+                        </a:ext>
+                      </a:extLst>
+                    </a:blip>
+                    <a:srcRect/>
+                    <a:stretch>
+                      <a:fillRect/>
+                    </a:stretch>
+                  </pic:blipFill>
+                  <pic:spPr bwMode="auto">
+                    <a:xfrm>
+                      <a:off x="0" y="0"/>
+                      <a:ext cx="5749925" cy="1784985"/>
+                    </a:xfrm>
+                    <a:prstGeom prst="rect">
+                      <a:avLst/>
+                    </a:prstGeom>
+                    <a:noFill/>
+                    <a:ln>
+                      <a:noFill/>
+                    </a:ln>
+                  </pic:spPr>
+                </pic:pic>
+              </a:graphicData>
+            </a:graphic>
+          </wp:inline>
+        </w:drawing>
+      </w:r>
+    </w:p>
+    <w:p>
+      <w:pPr>
+        <w:jc w:val="both"/>
+      </w:pPr>
+      <w:r>
+        <w:t>Cela va donner les rôles au différents utilisateurs (à noter qu’on peut rajouter plusieurs utilisateurs à la fois).</w:t>
+      </w:r>
+    </w:p>
+    <w:p>
+      <w:pPr>
+        <w:pStyle w:val="Titre2"/>
+      </w:pPr>
+      <w:bookmarkStart w:id="10" w:name="_Toc146547927"/>
+      <w:bookmarkStart w:id="11" w:name="_Toc146548333"/>
+      <w:r>
+        <w:lastRenderedPageBreak/>
+        <w:t>Requêtes de sélection</w:t>
+      </w:r>
+      <w:bookmarkEnd w:id="10"/>
+      <w:bookmarkEnd w:id="11"/>
+    </w:p>
+    <w:p>
+      <w:pPr>
+        <w:pStyle w:val="Titre3"/>
+      </w:pPr>
+      <w:bookmarkStart w:id="12" w:name="_Toc146548334"/>
+      <w:r>
+        <w:t>Explication quelques commandes</w:t>
+      </w:r>
+      <w:bookmarkEnd w:id="12"/>
+    </w:p>
+    <w:p>
+      <w:r>
+        <w:t>SELECT = permet de s</w:t>
+      </w:r>
+      <w:r>
+        <w:t>électionner des colonnes</w:t>
+      </w:r>
+    </w:p>
+    <w:p>
+      <w:r>
+        <w:t>FROM = indique depuis quelle table on fait le select</w:t>
+      </w:r>
+    </w:p>
+    <w:p>
+      <w:r>
+        <w:t xml:space="preserve">WHERE = permet de mettre une condition </w:t>
+      </w:r>
+      <w:r>
+        <w:t>aux données</w:t>
+      </w:r>
+    </w:p>
+    <w:p>
+      <w:pPr>
+        <w:jc w:val="both"/>
+      </w:pPr>
+      <w:r>
+        <w:t xml:space="preserve">ORDER BY = permet </w:t>
+      </w:r>
+      <w:r>
+        <w:t>d</w:t>
+      </w:r>
+      <w:r>
+        <w:t xml:space="preserve">e mettre en ordre </w:t>
+      </w:r>
+      <w:r>
+        <w:t>les</w:t>
+      </w:r>
+      <w:r>
+        <w:t xml:space="preserve"> résultats (par défaut croissant mais peut être décroissant grâce au mot DESC)</w:t>
+      </w:r>
+    </w:p>
+    <w:p>
+      <w:pPr>
+        <w:jc w:val="both"/>
+      </w:pPr>
+      <w:r>
+        <w:t>LIMIT = permet de mettre un nombre défini de résultat</w:t>
+      </w:r>
+    </w:p>
+    <w:p>
+      <w:pPr>
+        <w:jc w:val="both"/>
+      </w:pPr>
+      <w:r>
+        <w:t>MAX = sélectionne le plus grand</w:t>
+      </w:r>
+    </w:p>
+    <w:p>
+      <w:pPr>
+        <w:jc w:val="both"/>
+      </w:pPr>
+      <w:r>
+        <w:t>MIN = sélectionne le plus petit</w:t>
+      </w:r>
+    </w:p>
+    <w:p>
+      <w:pPr>
+        <w:jc w:val="both"/>
+      </w:pPr>
+      <w:r>
+        <w:t>AVG = Fais la moyenne</w:t>
+      </w:r>
+    </w:p>
+    <w:p>
+      <w:pPr>
+        <w:jc w:val="both"/>
+      </w:pPr>
+      <w:r>
+        <w:t>AS = permet de renommer une méta donnée (si on l’utilise, on doit utilisé le surnom si la méta donnée réapparait)</w:t>
+      </w:r>
+    </w:p>
+    <w:p>
+      <w:pPr>
+        <w:jc w:val="both"/>
+      </w:pPr>
+      <w:r>
+        <w:t xml:space="preserve">COUNT = compte le nombre de données </w:t>
+      </w:r>
+      <w:r>
+        <w:t>lorsqu’il y a un group by</w:t>
+      </w:r>
+    </w:p>
+    <w:p>
+      <w:pPr>
+        <w:jc w:val="both"/>
+      </w:pPr>
+      <w:r>
+        <w:t>GROUP BY = permet de regroupé par ligne qui ont la même donnée</w:t>
+      </w:r>
+    </w:p>
+    <w:p>
+      <w:pPr>
+        <w:jc w:val="both"/>
+      </w:pPr>
+      <w:r>
+        <w:t xml:space="preserve">HAVING = permet de mettre </w:t>
+      </w:r>
+      <w:r>
+        <w:t>une condition</w:t>
+      </w:r>
+      <w:r>
+        <w:t xml:space="preserve"> au regroupement, ne peut être utilisé </w:t>
+      </w:r>
+      <w:r>
+        <w:t>qu’après</w:t>
+      </w:r>
+      <w:r>
+        <w:t xml:space="preserve"> des </w:t>
+      </w:r>
+      <w:r>
+        <w:t>GROUP BY</w:t>
+      </w:r>
+    </w:p>
+    <w:p>
+      <w:pPr>
+        <w:jc w:val="both"/>
+      </w:pPr>
+      <w:r>
+        <w:t>INNER JOIN (ou JOIN) = permet de joindre 2 tables grâce aux clés primaires (id) et aux clés étrangères (fk)</w:t>
+      </w:r>
+      <w:r>
+        <w:t xml:space="preserve"> qu’on va regrouper avec le ON et puis regroupe uniquement ceux qui sont en commun</w:t>
+      </w:r>
+    </w:p>
+    <w:p>
+      <w:pPr>
+        <w:jc w:val="both"/>
+      </w:pPr>
+      <w:r>
+        <w:t xml:space="preserve">LEFT JOIN = permet de joindre 2 tables grâce aux clés primaires (id) et aux clés étrangères (fk) qu’on va regrouper avec le ON et puis regroupe tout ce qui sont en commun puis toutes les informations de la table qui est sur le FROM même s’il n’est pas sur l’autre table </w:t>
+      </w:r>
+    </w:p>
+    <w:p>
+      <w:pPr>
+        <w:jc w:val="both"/>
+      </w:pPr>
+      <w:r>
+        <w:t xml:space="preserve">RIGHT JOIN = la même chose que LEFT JOIN mais au lieu de mettre toutes les informations de la table qui est sur le FROM, ce sera la table avec laquelle on va </w:t>
+      </w:r>
+      <w:r>
+        <w:t>relier (après le RIGHT JOIN) qui aura toutes les informations même s’il n’apparaît pas sur l’autre table</w:t>
+      </w:r>
+    </w:p>
+    <w:p>
+      <w:pPr>
+        <w:jc w:val="both"/>
+      </w:pPr>
+      <w:r>
+        <w:t xml:space="preserve">SUM() = va faire la somme de tous les chiffres </w:t>
+      </w:r>
+    </w:p>
+    <w:p>
+      <w:pPr>
+        <w:jc w:val="both"/>
+      </w:pPr>
+      <w:r>
+        <w:t>DISTINCT = permet d’éviter les doublons</w:t>
+      </w:r>
+    </w:p>
+    <w:p>
+      <w:pPr>
+        <w:pStyle w:val="Titre3"/>
+      </w:pPr>
+      <w:bookmarkStart w:id="13" w:name="_Toc146548335"/>
+      <w:r>
+        <w:t>Requêtes</w:t>
+      </w:r>
+      <w:bookmarkEnd w:id="13"/>
+      <w:r>
+        <w:t xml:space="preserve"> </w:t>
+      </w:r>
+    </w:p>
+    <w:p>
+      <w:pPr>
+        <w:jc w:val="both"/>
+      </w:pPr>
+      <w:r>
+        <w:t>Voici les différentes requêtes :</w:t>
+      </w:r>
+    </w:p>
+    <w:p>
+      <w:pPr>
+        <w:jc w:val="both"/>
+      </w:pPr>
+      <w:r>
+        <w:t xml:space="preserve">Requête n°1 : </w:t>
+      </w:r>
+    </w:p>
+    <w:p>
+      <w:pPr>
+        <w:jc w:val="both"/>
+        <w:rPr>
+          <w:lang w:val="en-US"/>
+        </w:rPr>
+      </w:pPr>
+      <w:r>
+        <w:rPr>
+          <w:noProof/>
+          <w:lang w:val="en-US"/>
+        </w:rPr>
+        <w:lastRenderedPageBreak/>
         <w:drawing>
           <wp:inline distT="0" distB="0" distL="0" distR="0" wp14:anchorId="0C803854" wp14:editId="124FF0F2">
             <wp:extent cx="5756910" cy="1670050"/>
@@ -2527,7 +2558,7 @@
                     </pic:cNvPicPr>
                   </pic:nvPicPr>
                   <pic:blipFill>
-                    <a:blip r:embed="rId16">
+                    <a:blip r:embed="rId21">
                       <a:extLst>
                         <a:ext uri="{28A0092B-C50C-407E-A947-70E740481C1C}">
                           <a14:useLocalDpi xmlns:a14="http://schemas.microsoft.com/office/drawing/2010/main" val="0"/>
@@ -2580,13 +2611,8 @@
         <w:t xml:space="preserve"> (SELECT)</w:t>
       </w:r>
       <w:r>
-        <w:t xml:space="preserve"> de la table </w:t>
-      </w:r>
-      <w:proofErr w:type="spellStart"/>
-      <w:r>
-        <w:t>t_joueur</w:t>
-      </w:r>
-      <w:proofErr w:type="spellEnd"/>
+        <w:t xml:space="preserve"> de la table t_joueur</w:t>
+      </w:r>
       <w:r>
         <w:t xml:space="preserve"> (FROM)</w:t>
       </w:r>
@@ -2651,7 +2677,7 @@
                     </pic:cNvPicPr>
                   </pic:nvPicPr>
                   <pic:blipFill>
-                    <a:blip r:embed="rId17" cstate="print">
+                    <a:blip r:embed="rId22" cstate="print">
                       <a:extLst>
                         <a:ext uri="{28A0092B-C50C-407E-A947-70E740481C1C}">
                           <a14:useLocalDpi xmlns:a14="http://schemas.microsoft.com/office/drawing/2010/main" val="0"/>
@@ -2698,15 +2724,7 @@
         <w:t xml:space="preserve"> (MAX())</w:t>
       </w:r>
       <w:r>
-        <w:t xml:space="preserve"> et la renommer </w:t>
-      </w:r>
-      <w:proofErr w:type="spellStart"/>
-      <w:r>
-        <w:t>PrixMaximum</w:t>
-      </w:r>
-      <w:proofErr w:type="spellEnd"/>
-      <w:r>
-        <w:t xml:space="preserve"> grâce au « </w:t>
+        <w:t xml:space="preserve"> et la renommer PrixMaximum grâce au « </w:t>
       </w:r>
       <w:r>
         <w:rPr>
@@ -2719,31 +2737,7 @@
         <w:t> »</w:t>
       </w:r>
       <w:r>
-        <w:t xml:space="preserve">, l’arme la moins chère (MIN()) et la renommer </w:t>
-      </w:r>
-      <w:proofErr w:type="spellStart"/>
-      <w:r>
-        <w:t>PrixMinimum</w:t>
-      </w:r>
-      <w:proofErr w:type="spellEnd"/>
-      <w:r>
-        <w:t xml:space="preserve"> et le prix moyen des armes (AVG()) et la renommer </w:t>
-      </w:r>
-      <w:proofErr w:type="spellStart"/>
-      <w:r>
-        <w:t>PrixMoyen</w:t>
-      </w:r>
-      <w:proofErr w:type="spellEnd"/>
-      <w:r>
-        <w:t xml:space="preserve"> depuis la table </w:t>
-      </w:r>
-      <w:proofErr w:type="spellStart"/>
-      <w:r>
-        <w:t>t_arme</w:t>
-      </w:r>
-      <w:proofErr w:type="spellEnd"/>
-      <w:r>
-        <w:t>.</w:t>
+        <w:t>, l’arme la moins chère (MIN()) et la renommer PrixMinimum et le prix moyen des armes (AVG()) et la renommer PrixMoyen depuis la table t_arme.</w:t>
       </w:r>
     </w:p>
     <w:p>
@@ -2767,7 +2761,6 @@
         <w:rPr>
           <w:noProof/>
         </w:rPr>
-        <w:lastRenderedPageBreak/>
         <w:drawing>
           <wp:inline distT="0" distB="0" distL="0" distR="0" wp14:anchorId="5E49536B" wp14:editId="04860FE7">
             <wp:extent cx="5710300" cy="1151382"/>
@@ -2786,7 +2779,7 @@
                     </pic:cNvPicPr>
                   </pic:nvPicPr>
                   <pic:blipFill>
-                    <a:blip r:embed="rId18" cstate="print">
+                    <a:blip r:embed="rId23" cstate="print">
                       <a:extLst>
                         <a:ext uri="{28A0092B-C50C-407E-A947-70E740481C1C}">
                           <a14:useLocalDpi xmlns:a14="http://schemas.microsoft.com/office/drawing/2010/main" val="0"/>
@@ -2822,47 +2815,7 @@
         </w:drawing>
       </w:r>
       <w:r>
-        <w:t xml:space="preserve">Cela va sélectionner </w:t>
-      </w:r>
-      <w:proofErr w:type="spellStart"/>
-      <w:r>
-        <w:t>l’id</w:t>
-      </w:r>
-      <w:proofErr w:type="spellEnd"/>
-      <w:r>
-        <w:t xml:space="preserve"> des joueurs la renomment </w:t>
-      </w:r>
-      <w:proofErr w:type="spellStart"/>
-      <w:r>
-        <w:t>idJoueur</w:t>
-      </w:r>
-      <w:proofErr w:type="spellEnd"/>
-      <w:r>
-        <w:t xml:space="preserve">, le nombre de commande (COUNT()) et le renommer </w:t>
-      </w:r>
-      <w:proofErr w:type="spellStart"/>
-      <w:r>
-        <w:t>NombreCommande</w:t>
-      </w:r>
-      <w:proofErr w:type="spellEnd"/>
-      <w:r>
-        <w:t xml:space="preserve"> depuis la table </w:t>
-      </w:r>
-      <w:proofErr w:type="spellStart"/>
-      <w:r>
-        <w:t>t_commande</w:t>
-      </w:r>
-      <w:proofErr w:type="spellEnd"/>
-      <w:r>
-        <w:t xml:space="preserve">. Puis les grouper (group by) par </w:t>
-      </w:r>
-      <w:proofErr w:type="spellStart"/>
-      <w:r>
-        <w:t>l’id</w:t>
-      </w:r>
-      <w:proofErr w:type="spellEnd"/>
-      <w:r>
-        <w:t xml:space="preserve"> </w:t>
+        <w:t xml:space="preserve">Cela va sélectionner l’id des joueurs la renomment idJoueur, le nombre de commande (COUNT()) et le renommer NombreCommande depuis la table t_commande. Puis les grouper (group by) par l’id </w:t>
       </w:r>
       <w:r>
         <w:t>des joueurs</w:t>
@@ -2898,7 +2851,7 @@
                     </pic:cNvPicPr>
                   </pic:nvPicPr>
                   <pic:blipFill>
-                    <a:blip r:embed="rId19" cstate="print">
+                    <a:blip r:embed="rId24" cstate="print">
                       <a:extLst>
                         <a:ext uri="{28A0092B-C50C-407E-A947-70E740481C1C}">
                           <a14:useLocalDpi xmlns:a14="http://schemas.microsoft.com/office/drawing/2010/main" val="0"/>
@@ -2939,47 +2892,8 @@
         <w:jc w:val="both"/>
       </w:pPr>
       <w:r>
-        <w:t xml:space="preserve">Cela va sélectionner </w:t>
-      </w:r>
-      <w:proofErr w:type="spellStart"/>
-      <w:r>
-        <w:t>l’id</w:t>
-      </w:r>
-      <w:proofErr w:type="spellEnd"/>
-      <w:r>
-        <w:t xml:space="preserve"> des joueurs la renomment </w:t>
-      </w:r>
-      <w:proofErr w:type="spellStart"/>
-      <w:r>
-        <w:t>idJoueur</w:t>
-      </w:r>
-      <w:proofErr w:type="spellEnd"/>
-      <w:r>
-        <w:t xml:space="preserve">, le nombre de commande et le renommer </w:t>
-      </w:r>
-      <w:proofErr w:type="spellStart"/>
-      <w:r>
-        <w:t>NombreCommande</w:t>
-      </w:r>
-      <w:proofErr w:type="spellEnd"/>
-      <w:r>
-        <w:t xml:space="preserve"> depuis la table </w:t>
-      </w:r>
-      <w:proofErr w:type="spellStart"/>
-      <w:r>
-        <w:t>t_commande</w:t>
-      </w:r>
-      <w:proofErr w:type="spellEnd"/>
-      <w:r>
-        <w:t xml:space="preserve">. Puis les grouper par </w:t>
-      </w:r>
-      <w:proofErr w:type="spellStart"/>
-      <w:r>
-        <w:t>l’id</w:t>
-      </w:r>
-      <w:proofErr w:type="spellEnd"/>
-      <w:r>
-        <w:t xml:space="preserve"> des joueurs qui ont plus de 2 commandes (HAVING).</w:t>
+        <w:lastRenderedPageBreak/>
+        <w:t>Cela va sélectionner l’id des joueurs la renomment idJoueur, le nombre de commande et le renommer NombreCommande depuis la table t_commande. Puis les grouper par l’id des joueurs qui ont plus de 2 commandes (HAVING).</w:t>
       </w:r>
     </w:p>
     <w:p>
@@ -3018,7 +2932,7 @@
                     </pic:cNvPicPr>
                   </pic:nvPicPr>
                   <pic:blipFill>
-                    <a:blip r:embed="rId20" cstate="print">
+                    <a:blip r:embed="rId25" cstate="print">
                       <a:extLst>
                         <a:ext uri="{28A0092B-C50C-407E-A947-70E740481C1C}">
                           <a14:useLocalDpi xmlns:a14="http://schemas.microsoft.com/office/drawing/2010/main" val="0"/>
@@ -3059,120 +2973,16 @@
         <w:jc w:val="both"/>
       </w:pPr>
       <w:r>
-        <w:t xml:space="preserve">Cela va sélectionner le nom du pseudo (table : </w:t>
-      </w:r>
-      <w:proofErr w:type="spellStart"/>
-      <w:r>
-        <w:t>t_joueur</w:t>
-      </w:r>
-      <w:proofErr w:type="spellEnd"/>
-      <w:r>
-        <w:t xml:space="preserve">), </w:t>
-      </w:r>
-      <w:proofErr w:type="spellStart"/>
-      <w:r>
-        <w:t>l’id</w:t>
-      </w:r>
-      <w:proofErr w:type="spellEnd"/>
-      <w:r>
-        <w:t xml:space="preserve"> de la commande (table</w:t>
-      </w:r>
-      <w:r>
-        <w:t xml:space="preserve"> : </w:t>
-      </w:r>
-      <w:proofErr w:type="spellStart"/>
-      <w:r>
-        <w:t>t_commande</w:t>
-      </w:r>
-      <w:proofErr w:type="spellEnd"/>
-      <w:r>
-        <w:t xml:space="preserve">) et le nom de l’arme (table : </w:t>
-      </w:r>
-      <w:proofErr w:type="spellStart"/>
-      <w:r>
-        <w:t>t_arme</w:t>
-      </w:r>
-      <w:proofErr w:type="spellEnd"/>
-      <w:r>
-        <w:t xml:space="preserve">). Puis on va joindre la table </w:t>
-      </w:r>
-      <w:proofErr w:type="spellStart"/>
-      <w:r>
-        <w:t>t_joueur</w:t>
-      </w:r>
-      <w:proofErr w:type="spellEnd"/>
-      <w:r>
-        <w:t xml:space="preserve"> et la table </w:t>
-      </w:r>
-      <w:proofErr w:type="spellStart"/>
-      <w:r>
-        <w:t>t_commande</w:t>
-      </w:r>
-      <w:proofErr w:type="spellEnd"/>
-      <w:r>
-        <w:t xml:space="preserve"> via </w:t>
-      </w:r>
-      <w:proofErr w:type="spellStart"/>
-      <w:r>
-        <w:t>l’id</w:t>
-      </w:r>
-      <w:proofErr w:type="spellEnd"/>
-      <w:r>
-        <w:t xml:space="preserve"> du joueur (INNER JOIN), on va joindre la table </w:t>
-      </w:r>
-      <w:proofErr w:type="spellStart"/>
-      <w:r>
-        <w:t>t_detail_commande</w:t>
-      </w:r>
-      <w:proofErr w:type="spellEnd"/>
-      <w:r>
-        <w:t xml:space="preserve"> et la table </w:t>
-      </w:r>
-      <w:proofErr w:type="spellStart"/>
-      <w:r>
-        <w:t>t_commande</w:t>
-      </w:r>
-      <w:proofErr w:type="spellEnd"/>
-      <w:r>
-        <w:t xml:space="preserve"> via </w:t>
-      </w:r>
-      <w:proofErr w:type="spellStart"/>
-      <w:r>
-        <w:t>l’id</w:t>
-      </w:r>
-      <w:proofErr w:type="spellEnd"/>
-      <w:r>
-        <w:t xml:space="preserve"> des commandes et on va joindre la table </w:t>
-      </w:r>
-      <w:proofErr w:type="spellStart"/>
-      <w:r>
-        <w:t>t_detail</w:t>
-      </w:r>
-      <w:proofErr w:type="spellEnd"/>
-      <w:r>
-        <w:t>_</w:t>
+        <w:t>Cela va sélectionner le nom du pseudo (table : t_joueur), l’id de la commande (table</w:t>
+      </w:r>
+      <w:r>
+        <w:t> : t_commande) et le nom de l’arme (table : t_arme). Puis on va joindre la table t_joueur et la table t_commande via l’id du joueur (INNER JOIN), on va joindre la table t_detail_commande et la table t_commande via l’id des commandes et on va joindre la table t_detail_</w:t>
       </w:r>
       <w:r>
         <w:t xml:space="preserve"> </w:t>
       </w:r>
       <w:r>
-        <w:t xml:space="preserve">commande et la table </w:t>
-      </w:r>
-      <w:proofErr w:type="spellStart"/>
-      <w:r>
-        <w:t>t_arme</w:t>
-      </w:r>
-      <w:proofErr w:type="spellEnd"/>
-      <w:r>
-        <w:t xml:space="preserve"> via </w:t>
-      </w:r>
-      <w:proofErr w:type="spellStart"/>
-      <w:r>
-        <w:t>l’id</w:t>
-      </w:r>
-      <w:proofErr w:type="spellEnd"/>
-      <w:r>
-        <w:t xml:space="preserve"> de l’arme</w:t>
+        <w:t>commande et la table t_arme via l’id de l’arme</w:t>
       </w:r>
       <w:r>
         <w:t>.</w:t>
@@ -3196,7 +3006,6 @@
         <w:jc w:val="both"/>
       </w:pPr>
       <w:r>
-        <w:lastRenderedPageBreak/>
         <w:t>Requête n°6 :</w:t>
       </w:r>
     </w:p>
@@ -3226,7 +3035,7 @@
                     </pic:cNvPicPr>
                   </pic:nvPicPr>
                   <pic:blipFill>
-                    <a:blip r:embed="rId21" cstate="print">
+                    <a:blip r:embed="rId26" cstate="print">
                       <a:extLst>
                         <a:ext uri="{28A0092B-C50C-407E-A947-70E740481C1C}">
                           <a14:useLocalDpi xmlns:a14="http://schemas.microsoft.com/office/drawing/2010/main" val="0"/>
@@ -3267,15 +3076,7 @@
         <w:jc w:val="both"/>
       </w:pPr>
       <w:r>
-        <w:t xml:space="preserve">Cela va sélectionner </w:t>
-      </w:r>
-      <w:proofErr w:type="spellStart"/>
-      <w:r>
-        <w:t>l’id</w:t>
-      </w:r>
-      <w:proofErr w:type="spellEnd"/>
-      <w:r>
-        <w:t xml:space="preserve"> des joueurs, la somme de tous les calculs prix de l’arme * la quantité</w:t>
+        <w:t>Cela va sélectionner l’id des joueurs, la somme de tous les calculs prix de l’arme * la quantité</w:t>
       </w:r>
       <w:r>
         <w:t>,</w:t>
@@ -3290,47 +3091,7 @@
         <w:t>regroupé par joueur</w:t>
       </w:r>
       <w:r>
-        <w:t xml:space="preserve">. On va joindre </w:t>
-      </w:r>
-      <w:proofErr w:type="spellStart"/>
-      <w:r>
-        <w:t>t_detail_commande</w:t>
-      </w:r>
-      <w:proofErr w:type="spellEnd"/>
-      <w:r>
-        <w:t xml:space="preserve"> à </w:t>
-      </w:r>
-      <w:proofErr w:type="spellStart"/>
-      <w:r>
-        <w:t>t_arme</w:t>
-      </w:r>
-      <w:proofErr w:type="spellEnd"/>
-      <w:r>
-        <w:t xml:space="preserve"> puis on va regrouper </w:t>
-      </w:r>
-      <w:proofErr w:type="spellStart"/>
-      <w:r>
-        <w:t>t_commande</w:t>
-      </w:r>
-      <w:proofErr w:type="spellEnd"/>
-      <w:r>
-        <w:t xml:space="preserve"> avec </w:t>
-      </w:r>
-      <w:proofErr w:type="spellStart"/>
-      <w:r>
-        <w:t>t_detail_commande</w:t>
-      </w:r>
-      <w:proofErr w:type="spellEnd"/>
-      <w:r>
-        <w:t xml:space="preserve"> pour avoir accès à </w:t>
-      </w:r>
-      <w:proofErr w:type="spellStart"/>
-      <w:r>
-        <w:t>l’id</w:t>
-      </w:r>
-      <w:proofErr w:type="spellEnd"/>
-      <w:r>
-        <w:t xml:space="preserve"> des joueurs et au nombre de quantité de commande.</w:t>
+        <w:t>. On va joindre t_detail_commande à t_arme puis on va regrouper t_commande avec t_detail_commande pour avoir accès à l’id des joueurs et au nombre de quantité de commande.</w:t>
       </w:r>
     </w:p>
     <w:p>
@@ -3362,6 +3123,7 @@
         <w:rPr>
           <w:noProof/>
         </w:rPr>
+        <w:lastRenderedPageBreak/>
         <w:drawing>
           <wp:inline distT="0" distB="0" distL="0" distR="0" wp14:anchorId="2455D931" wp14:editId="7F7AAA1D">
             <wp:extent cx="5756910" cy="826770"/>
@@ -3380,7 +3142,7 @@
                     </pic:cNvPicPr>
                   </pic:nvPicPr>
                   <pic:blipFill>
-                    <a:blip r:embed="rId22" cstate="print">
+                    <a:blip r:embed="rId27" cstate="print">
                       <a:extLst>
                         <a:ext uri="{28A0092B-C50C-407E-A947-70E740481C1C}">
                           <a14:useLocalDpi xmlns:a14="http://schemas.microsoft.com/office/drawing/2010/main" val="0"/>
@@ -3421,15 +3183,7 @@
         <w:jc w:val="both"/>
       </w:pPr>
       <w:r>
-        <w:t xml:space="preserve">On va sélectionner le pseudo des joueurs et leur commande. On va relier les joueurs à leur commande via </w:t>
-      </w:r>
-      <w:proofErr w:type="spellStart"/>
-      <w:r>
-        <w:t>l’id</w:t>
-      </w:r>
-      <w:proofErr w:type="spellEnd"/>
-      <w:r>
-        <w:t xml:space="preserve"> des joueurs. Ici on fait un LEFT JOIN pour avoir accès à </w:t>
+        <w:t xml:space="preserve">On va sélectionner le pseudo des joueurs et leur commande. On va relier les joueurs à leur commande via l’id des joueurs. Ici on fait un LEFT JOIN pour avoir accès à </w:t>
       </w:r>
       <w:r>
         <w:t>tous les joueurs</w:t>
@@ -3480,7 +3234,7 @@
                     </pic:cNvPicPr>
                   </pic:nvPicPr>
                   <pic:blipFill>
-                    <a:blip r:embed="rId23" cstate="print">
+                    <a:blip r:embed="rId28" cstate="print">
                       <a:extLst>
                         <a:ext uri="{28A0092B-C50C-407E-A947-70E740481C1C}">
                           <a14:useLocalDpi xmlns:a14="http://schemas.microsoft.com/office/drawing/2010/main" val="0"/>
@@ -3517,30 +3271,7 @@
         <w:jc w:val="both"/>
       </w:pPr>
       <w:r>
-        <w:t xml:space="preserve">On va sélectionner le pseudo des joueurs et leur commande. On va relier les joueurs à leur commande via </w:t>
-      </w:r>
-      <w:proofErr w:type="spellStart"/>
-      <w:r>
-        <w:t>l’id</w:t>
-      </w:r>
-      <w:proofErr w:type="spellEnd"/>
-      <w:r>
-        <w:t xml:space="preserve"> des joueurs. Ici on fait un </w:t>
-      </w:r>
-      <w:r>
-        <w:t>RIGHT</w:t>
-      </w:r>
-      <w:r>
-        <w:t xml:space="preserve"> JOIN pour avoir accès à </w:t>
-      </w:r>
-      <w:r>
-        <w:t xml:space="preserve">toutes les commandes </w:t>
-      </w:r>
-      <w:r>
-        <w:t xml:space="preserve">même </w:t>
-      </w:r>
-      <w:r>
-        <w:t>si le joueur n’existe plus.</w:t>
+        <w:t>On va sélectionner le pseudo des joueurs et leur commande. On va relier les joueurs à leur commande via l’id des joueurs. Ici on fait un RIGHT JOIN pour avoir accès à toutes les commandes même si le joueur n’existe plus.</w:t>
       </w:r>
     </w:p>
     <w:p>
@@ -3564,7 +3295,6 @@
         <w:rPr>
           <w:noProof/>
         </w:rPr>
-        <w:lastRenderedPageBreak/>
         <w:drawing>
           <wp:inline distT="0" distB="0" distL="0" distR="0" wp14:anchorId="2E52F70B" wp14:editId="0E41A030">
             <wp:extent cx="5759450" cy="2000250"/>
@@ -3583,7 +3313,7 @@
                     </pic:cNvPicPr>
                   </pic:nvPicPr>
                   <pic:blipFill>
-                    <a:blip r:embed="rId24">
+                    <a:blip r:embed="rId29">
                       <a:extLst>
                         <a:ext uri="{28A0092B-C50C-407E-A947-70E740481C1C}">
                           <a14:useLocalDpi xmlns:a14="http://schemas.microsoft.com/office/drawing/2010/main" val="0"/>
@@ -3620,15 +3350,7 @@
         <w:jc w:val="both"/>
       </w:pPr>
       <w:r>
-        <w:t xml:space="preserve">On va sélectionner </w:t>
-      </w:r>
-      <w:proofErr w:type="spellStart"/>
-      <w:r>
-        <w:t>l’id</w:t>
-      </w:r>
-      <w:proofErr w:type="spellEnd"/>
-      <w:r>
-        <w:t xml:space="preserve"> des joueurs, la somme (SUM()) de ce qu’ils ont commandé. Puis on va joindre la table des joueurs et des commandes pour savoir quel joueur à fait quelle commande puis la table des commandes avec celle des détails des commandes pour avoir la quantité de chaque commande. Le tout regrouper par joueur. On utilise des LEFT JOIN pour avoir accès à </w:t>
+        <w:t xml:space="preserve">On va sélectionner l’id des joueurs, la somme (SUM()) de ce qu’ils ont commandé. Puis on va joindre la table des joueurs et des commandes pour savoir quel joueur à fait quelle commande puis la table des commandes avec celle des détails des commandes pour avoir la quantité de chaque commande. Le tout regrouper par joueur. On utilise des LEFT JOIN pour avoir accès à </w:t>
       </w:r>
       <w:r>
         <w:t>tous les joueurs</w:t>
@@ -3656,6 +3378,7 @@
         <w:rPr>
           <w:noProof/>
         </w:rPr>
+        <w:lastRenderedPageBreak/>
         <w:drawing>
           <wp:inline distT="0" distB="0" distL="0" distR="0" wp14:anchorId="46C182F1" wp14:editId="6299641A">
             <wp:extent cx="5756910" cy="1685925"/>
@@ -3674,7 +3397,7 @@
                     </pic:cNvPicPr>
                   </pic:nvPicPr>
                   <pic:blipFill>
-                    <a:blip r:embed="rId25">
+                    <a:blip r:embed="rId30">
                       <a:extLst>
                         <a:ext uri="{28A0092B-C50C-407E-A947-70E740481C1C}">
                           <a14:useLocalDpi xmlns:a14="http://schemas.microsoft.com/office/drawing/2010/main" val="0"/>
@@ -3716,39 +3439,313 @@
       <w:r>
         <w:t xml:space="preserve">On va sélectionner </w:t>
       </w:r>
-      <w:proofErr w:type="spellStart"/>
-      <w:r>
-        <w:t>l’id</w:t>
-      </w:r>
-      <w:proofErr w:type="spellEnd"/>
-      <w:r>
-        <w:t xml:space="preserve">, </w:t>
-      </w:r>
-      <w:r>
-        <w:t xml:space="preserve">le pseudo et on va compter le nombre d’arme différents dans la liste de commande de chaque joueur. Le DISTINCT permet d’éviter que 2 commandes avec la même arme fait par le même joueur ne soit compter 2 fois. </w:t>
-      </w:r>
-      <w:r>
-        <w:t xml:space="preserve">Puis on va joindre la table des joueurs et des commandes pour savoir quel joueur à fait quelle commande puis la table des commandes avec celle des </w:t>
-      </w:r>
-      <w:r>
-        <w:t>détails</w:t>
-      </w:r>
-      <w:r>
-        <w:t xml:space="preserve"> des commandes pour</w:t>
-      </w:r>
-      <w:r>
-        <w:t xml:space="preserve"> savoir quelle arme est commandé</w:t>
-      </w:r>
-      <w:r>
-        <w:t>. Le tout regrouper par joueur</w:t>
-      </w:r>
-      <w:r>
-        <w:t xml:space="preserve"> et on va trier par le nombre d’arme différente que chaque joueur a commandé, on va uniquement garder  ceux qui ont commandé plus de 3 armes différentes.</w:t>
+      <w:r>
+        <w:t xml:space="preserve">l’id, </w:t>
+      </w:r>
+      <w:r>
+        <w:t>le pseudo et on va compter le nombre d’arme différents dans la liste de commande de chaque joueur. Le DISTINCT permet d’éviter que 2 commandes avec la même arme fait par le même joueur ne soit compter 2 fois. Puis on va joindre la table des joueurs et des commandes pour savoir quel joueur à fait quelle commande puis la table des commandes avec celle des détails des commandes pour savoir quelle arme est commandé. Le tout regrouper par joueur et on va trier par le nombre d’arme différente que chaque joueur a commandé, on va uniquement garder  ceux qui ont commandé plus de 3 armes différentes.</w:t>
+      </w:r>
+    </w:p>
+    <w:p>
+      <w:pPr>
+        <w:pStyle w:val="Titre2"/>
+      </w:pPr>
+      <w:r>
+        <w:t>Index</w:t>
+      </w:r>
+    </w:p>
+    <w:p>
+      <w:pPr>
+        <w:pStyle w:val="Titre2"/>
+      </w:pPr>
+      <w:r>
+        <w:t>Sauvegarde</w:t>
+      </w:r>
+      <w:r>
+        <w:t>/Restore</w:t>
+      </w:r>
+    </w:p>
+    <w:p>
+      <w:pPr>
+        <w:pStyle w:val="Titre3"/>
+      </w:pPr>
+      <w:r>
+        <w:t>Sauvegarde</w:t>
+      </w:r>
+    </w:p>
+    <w:p>
+      <w:pPr>
+        <w:rPr>
+          <w:noProof/>
+        </w:rPr>
+      </w:pPr>
+      <w:r>
+        <w:t xml:space="preserve">Voici la commande pour faire </w:t>
+      </w:r>
+      <w:r>
+        <w:t>une sauv</w:t>
+      </w:r>
+      <w:r>
+        <w:t>e</w:t>
+      </w:r>
+      <w:r>
+        <w:t>garde</w:t>
+      </w:r>
+      <w:r>
+        <w:t xml:space="preserve"> : </w:t>
+      </w:r>
+      <w:r>
+        <w:rPr>
+          <w:noProof/>
+        </w:rPr>
+        <w:drawing>
+          <wp:inline distT="0" distB="0" distL="0" distR="0" wp14:anchorId="39A22191" wp14:editId="31BC4784">
+            <wp:extent cx="5706110" cy="1543685"/>
+            <wp:effectExtent l="0" t="0" r="8890" b="0"/>
+            <wp:docPr id="630259459" name="Image 15"/>
+            <wp:cNvGraphicFramePr>
+              <a:graphicFrameLocks xmlns:a="http://schemas.openxmlformats.org/drawingml/2006/main" noChangeAspect="1"/>
+            </wp:cNvGraphicFramePr>
+            <a:graphic xmlns:a="http://schemas.openxmlformats.org/drawingml/2006/main">
+              <a:graphicData uri="http://schemas.openxmlformats.org/drawingml/2006/picture">
+                <pic:pic xmlns:pic="http://schemas.openxmlformats.org/drawingml/2006/picture">
+                  <pic:nvPicPr>
+                    <pic:cNvPr id="0" name="Picture 16"/>
+                    <pic:cNvPicPr>
+                      <a:picLocks noChangeAspect="1" noChangeArrowheads="1"/>
+                    </pic:cNvPicPr>
+                  </pic:nvPicPr>
+                  <pic:blipFill>
+                    <a:blip r:embed="rId31">
+                      <a:extLst>
+                        <a:ext uri="{28A0092B-C50C-407E-A947-70E740481C1C}">
+                          <a14:useLocalDpi xmlns:a14="http://schemas.microsoft.com/office/drawing/2010/main" val="0"/>
+                        </a:ext>
+                      </a:extLst>
+                    </a:blip>
+                    <a:srcRect/>
+                    <a:stretch>
+                      <a:fillRect/>
+                    </a:stretch>
+                  </pic:blipFill>
+                  <pic:spPr bwMode="auto">
+                    <a:xfrm>
+                      <a:off x="0" y="0"/>
+                      <a:ext cx="5706110" cy="1543685"/>
+                    </a:xfrm>
+                    <a:prstGeom prst="rect">
+                      <a:avLst/>
+                    </a:prstGeom>
+                    <a:noFill/>
+                    <a:ln>
+                      <a:noFill/>
+                    </a:ln>
+                  </pic:spPr>
+                </pic:pic>
+              </a:graphicData>
+            </a:graphic>
+          </wp:inline>
+        </w:drawing>
+      </w:r>
+    </w:p>
+    <w:p>
+      <w:pPr>
+        <w:jc w:val="both"/>
+      </w:pPr>
+      <w:r>
+        <w:t>d</w:t>
+      </w:r>
+      <w:r>
+        <w:t xml:space="preserve">ocker exec -i id_docker = cette </w:t>
+      </w:r>
+      <w:r>
+        <w:t>partie sert à utiliser le docker où il y a la base de données (remplacé id_docker par l’id de votre docker</w:t>
+      </w:r>
+    </w:p>
+    <w:p>
+      <w:pPr>
+        <w:jc w:val="both"/>
+      </w:pPr>
+      <w:r>
+        <w:t>m</w:t>
+      </w:r>
+      <w:r>
+        <w:t>ysqldump = mysqldump est un utilitaire permettant de sauvegarder et de restaurer des bases de données MySQL</w:t>
+      </w:r>
+    </w:p>
+    <w:p>
+      <w:pPr>
+        <w:jc w:val="both"/>
+      </w:pPr>
+      <w:r>
+        <w:t xml:space="preserve">--databases = va rajouter dans le fichier un code qui crée la base de données, cela évite d’avoir un </w:t>
+      </w:r>
+      <w:r>
+        <w:t>problème lors</w:t>
+      </w:r>
+      <w:r>
+        <w:t xml:space="preserve"> de la restauration car il faut lui donner une base de données</w:t>
+      </w:r>
+      <w:r>
+        <w:t xml:space="preserve"> ou la créer</w:t>
+      </w:r>
+    </w:p>
+    <w:p>
+      <w:pPr>
+        <w:jc w:val="both"/>
+      </w:pPr>
+      <w:r>
+        <w:t>-uroot -proot = permet de se connecter à la base de données</w:t>
+      </w:r>
+      <w:r>
+        <w:t xml:space="preserve"> (-u = utilisateur, -p = mot de passe)</w:t>
+      </w:r>
+    </w:p>
+    <w:p>
+      <w:pPr>
+        <w:jc w:val="both"/>
+      </w:pPr>
+      <w:r>
+        <w:t>db_space_invaders = nom de la base de données qu’on aimerait sauv</w:t>
+      </w:r>
+      <w:r>
+        <w:t>e</w:t>
+      </w:r>
+      <w:r>
+        <w:t>garder</w:t>
+      </w:r>
+    </w:p>
+    <w:p>
+      <w:pPr>
+        <w:jc w:val="both"/>
+      </w:pPr>
+      <w:r>
+        <w:t>&gt; db_space_invaders.sql = nom du fichier dans le lequel on va stocker la base de données</w:t>
+      </w:r>
+    </w:p>
+    <w:p>
+      <w:pPr>
+        <w:pStyle w:val="Titre3"/>
+      </w:pPr>
+      <w:r>
+        <w:lastRenderedPageBreak/>
+        <w:t>Restaurer</w:t>
+      </w:r>
+    </w:p>
+    <w:p>
+      <w:r>
+        <w:t xml:space="preserve">Voici la commande pour restaurer une base de données : </w:t>
+      </w:r>
+      <w:r>
+        <w:rPr>
+          <w:noProof/>
+        </w:rPr>
+        <w:drawing>
+          <wp:inline distT="0" distB="0" distL="0" distR="0" wp14:anchorId="52AA1B0A" wp14:editId="37539A68">
+            <wp:extent cx="5706110" cy="1543685"/>
+            <wp:effectExtent l="0" t="0" r="8890" b="0"/>
+            <wp:docPr id="1136317212" name="Image 16"/>
+            <wp:cNvGraphicFramePr>
+              <a:graphicFrameLocks xmlns:a="http://schemas.openxmlformats.org/drawingml/2006/main" noChangeAspect="1"/>
+            </wp:cNvGraphicFramePr>
+            <a:graphic xmlns:a="http://schemas.openxmlformats.org/drawingml/2006/main">
+              <a:graphicData uri="http://schemas.openxmlformats.org/drawingml/2006/picture">
+                <pic:pic xmlns:pic="http://schemas.openxmlformats.org/drawingml/2006/picture">
+                  <pic:nvPicPr>
+                    <pic:cNvPr id="0" name="Picture 17"/>
+                    <pic:cNvPicPr>
+                      <a:picLocks noChangeAspect="1" noChangeArrowheads="1"/>
+                    </pic:cNvPicPr>
+                  </pic:nvPicPr>
+                  <pic:blipFill>
+                    <a:blip r:embed="rId11">
+                      <a:extLst>
+                        <a:ext uri="{28A0092B-C50C-407E-A947-70E740481C1C}">
+                          <a14:useLocalDpi xmlns:a14="http://schemas.microsoft.com/office/drawing/2010/main" val="0"/>
+                        </a:ext>
+                      </a:extLst>
+                    </a:blip>
+                    <a:srcRect/>
+                    <a:stretch>
+                      <a:fillRect/>
+                    </a:stretch>
+                  </pic:blipFill>
+                  <pic:spPr bwMode="auto">
+                    <a:xfrm>
+                      <a:off x="0" y="0"/>
+                      <a:ext cx="5706110" cy="1543685"/>
+                    </a:xfrm>
+                    <a:prstGeom prst="rect">
+                      <a:avLst/>
+                    </a:prstGeom>
+                    <a:noFill/>
+                    <a:ln>
+                      <a:noFill/>
+                    </a:ln>
+                  </pic:spPr>
+                </pic:pic>
+              </a:graphicData>
+            </a:graphic>
+          </wp:inline>
+        </w:drawing>
+      </w:r>
+    </w:p>
+    <w:p>
+      <w:pPr>
+        <w:jc w:val="both"/>
+      </w:pPr>
+      <w:r>
+        <w:t>d</w:t>
+      </w:r>
+      <w:r>
+        <w:t xml:space="preserve">ocker exec -i id_docker = cette </w:t>
+      </w:r>
+      <w:r>
+        <w:t>partie sert à utiliser le docker où il y a la base de données (remplacé id_docker par l’id de votre docker</w:t>
+      </w:r>
+      <w:r>
+        <w:t xml:space="preserve">) </w:t>
+      </w:r>
+    </w:p>
+    <w:p>
+      <w:pPr>
+        <w:jc w:val="both"/>
+      </w:pPr>
+      <w:r>
+        <w:t>m</w:t>
+      </w:r>
+      <w:r>
+        <w:t xml:space="preserve">ysql = </w:t>
+      </w:r>
+      <w:r>
+        <w:t>va mettre un lien avec MySQL</w:t>
+      </w:r>
+    </w:p>
+    <w:p>
+      <w:pPr>
+        <w:jc w:val="both"/>
+      </w:pPr>
+      <w:r>
+        <w:t>-uroot -proot = permet de se connecter à la base de données (-u = utilisateur, -p = mot de passe)</w:t>
+      </w:r>
+    </w:p>
+    <w:p>
+      <w:pPr>
+        <w:jc w:val="both"/>
+      </w:pPr>
+      <w:r>
+        <w:t>&lt;</w:t>
+      </w:r>
+      <w:r>
+        <w:t xml:space="preserve"> db_space_invaders.sql = </w:t>
+      </w:r>
+      <w:r>
+        <w:t>chemin d’accès vers la sauvgarde</w:t>
       </w:r>
     </w:p>
     <w:sectPr>
-      <w:headerReference w:type="default" r:id="rId26"/>
-      <w:footerReference w:type="default" r:id="rId27"/>
+      <w:headerReference w:type="default" r:id="rId32"/>
+      <w:footerReference w:type="default" r:id="rId33"/>
       <w:pgSz w:w="11906" w:h="16838"/>
       <w:pgMar w:top="1417" w:right="1417" w:bottom="1417" w:left="1417" w:header="708" w:footer="708" w:gutter="0"/>
       <w:pgNumType w:start="0"/>
@@ -3839,7 +3836,7 @@
       <w:rPr>
         <w:noProof/>
       </w:rPr>
-      <w:t>25.09.2023 12:33:25</w:t>
+      <w:t>02.10.2023 13:04:47</w:t>
     </w:r>
     <w:r>
       <w:fldChar w:fldCharType="end"/>
@@ -3994,6 +3991,207 @@
     </w:lvl>
   </w:abstractNum>
   <w:abstractNum w:abstractNumId="1" w15:restartNumberingAfterBreak="0">
+    <w:nsid w:val="24C6692C"/>
+    <w:multiLevelType w:val="hybridMultilevel"/>
+    <w:tmpl w:val="BAAAA7CE"/>
+    <w:lvl w:ilvl="0" w:tplc="F6CC7812">
+      <w:numFmt w:val="bullet"/>
+      <w:lvlText w:val=""/>
+      <w:lvlJc w:val="left"/>
+      <w:pPr>
+        <w:ind w:left="405" w:hanging="360"/>
+      </w:pPr>
+      <w:rPr>
+        <w:rFonts w:ascii="Wingdings" w:eastAsiaTheme="minorHAnsi" w:hAnsi="Wingdings" w:cstheme="minorBidi" w:hint="default"/>
+      </w:rPr>
+    </w:lvl>
+    <w:lvl w:ilvl="1" w:tplc="100C0003" w:tentative="1">
+      <w:start w:val="1"/>
+      <w:numFmt w:val="bullet"/>
+      <w:lvlText w:val="o"/>
+      <w:lvlJc w:val="left"/>
+      <w:pPr>
+        <w:ind w:left="1125" w:hanging="360"/>
+      </w:pPr>
+      <w:rPr>
+        <w:rFonts w:ascii="Courier New" w:hAnsi="Courier New" w:cs="Courier New" w:hint="default"/>
+      </w:rPr>
+    </w:lvl>
+    <w:lvl w:ilvl="2" w:tplc="100C0005" w:tentative="1">
+      <w:start w:val="1"/>
+      <w:numFmt w:val="bullet"/>
+      <w:lvlText w:val=""/>
+      <w:lvlJc w:val="left"/>
+      <w:pPr>
+        <w:ind w:left="1845" w:hanging="360"/>
+      </w:pPr>
+      <w:rPr>
+        <w:rFonts w:ascii="Wingdings" w:hAnsi="Wingdings" w:hint="default"/>
+      </w:rPr>
+    </w:lvl>
+    <w:lvl w:ilvl="3" w:tplc="100C0001" w:tentative="1">
+      <w:start w:val="1"/>
+      <w:numFmt w:val="bullet"/>
+      <w:lvlText w:val=""/>
+      <w:lvlJc w:val="left"/>
+      <w:pPr>
+        <w:ind w:left="2565" w:hanging="360"/>
+      </w:pPr>
+      <w:rPr>
+        <w:rFonts w:ascii="Symbol" w:hAnsi="Symbol" w:hint="default"/>
+      </w:rPr>
+    </w:lvl>
+    <w:lvl w:ilvl="4" w:tplc="100C0003" w:tentative="1">
+      <w:start w:val="1"/>
+      <w:numFmt w:val="bullet"/>
+      <w:lvlText w:val="o"/>
+      <w:lvlJc w:val="left"/>
+      <w:pPr>
+        <w:ind w:left="3285" w:hanging="360"/>
+      </w:pPr>
+      <w:rPr>
+        <w:rFonts w:ascii="Courier New" w:hAnsi="Courier New" w:cs="Courier New" w:hint="default"/>
+      </w:rPr>
+    </w:lvl>
+    <w:lvl w:ilvl="5" w:tplc="100C0005" w:tentative="1">
+      <w:start w:val="1"/>
+      <w:numFmt w:val="bullet"/>
+      <w:lvlText w:val=""/>
+      <w:lvlJc w:val="left"/>
+      <w:pPr>
+        <w:ind w:left="4005" w:hanging="360"/>
+      </w:pPr>
+      <w:rPr>
+        <w:rFonts w:ascii="Wingdings" w:hAnsi="Wingdings" w:hint="default"/>
+      </w:rPr>
+    </w:lvl>
+    <w:lvl w:ilvl="6" w:tplc="100C0001" w:tentative="1">
+      <w:start w:val="1"/>
+      <w:numFmt w:val="bullet"/>
+      <w:lvlText w:val=""/>
+      <w:lvlJc w:val="left"/>
+      <w:pPr>
+        <w:ind w:left="4725" w:hanging="360"/>
+      </w:pPr>
+      <w:rPr>
+        <w:rFonts w:ascii="Symbol" w:hAnsi="Symbol" w:hint="default"/>
+      </w:rPr>
+    </w:lvl>
+    <w:lvl w:ilvl="7" w:tplc="100C0003" w:tentative="1">
+      <w:start w:val="1"/>
+      <w:numFmt w:val="bullet"/>
+      <w:lvlText w:val="o"/>
+      <w:lvlJc w:val="left"/>
+      <w:pPr>
+        <w:ind w:left="5445" w:hanging="360"/>
+      </w:pPr>
+      <w:rPr>
+        <w:rFonts w:ascii="Courier New" w:hAnsi="Courier New" w:cs="Courier New" w:hint="default"/>
+      </w:rPr>
+    </w:lvl>
+    <w:lvl w:ilvl="8" w:tplc="100C0005" w:tentative="1">
+      <w:start w:val="1"/>
+      <w:numFmt w:val="bullet"/>
+      <w:lvlText w:val=""/>
+      <w:lvlJc w:val="left"/>
+      <w:pPr>
+        <w:ind w:left="6165" w:hanging="360"/>
+      </w:pPr>
+      <w:rPr>
+        <w:rFonts w:ascii="Wingdings" w:hAnsi="Wingdings" w:hint="default"/>
+      </w:rPr>
+    </w:lvl>
+  </w:abstractNum>
+  <w:abstractNum w:abstractNumId="2" w15:restartNumberingAfterBreak="0">
+    <w:nsid w:val="2C8E7E90"/>
+    <w:multiLevelType w:val="hybridMultilevel"/>
+    <w:tmpl w:val="45A43BF8"/>
+    <w:lvl w:ilvl="0" w:tplc="100C0011">
+      <w:start w:val="1"/>
+      <w:numFmt w:val="decimal"/>
+      <w:lvlText w:val="%1)"/>
+      <w:lvlJc w:val="left"/>
+      <w:pPr>
+        <w:ind w:left="720" w:hanging="360"/>
+      </w:pPr>
+      <w:rPr>
+        <w:rFonts w:hint="default"/>
+      </w:rPr>
+    </w:lvl>
+    <w:lvl w:ilvl="1" w:tplc="100C0019" w:tentative="1">
+      <w:start w:val="1"/>
+      <w:numFmt w:val="lowerLetter"/>
+      <w:lvlText w:val="%2."/>
+      <w:lvlJc w:val="left"/>
+      <w:pPr>
+        <w:ind w:left="1440" w:hanging="360"/>
+      </w:pPr>
+    </w:lvl>
+    <w:lvl w:ilvl="2" w:tplc="100C001B" w:tentative="1">
+      <w:start w:val="1"/>
+      <w:numFmt w:val="lowerRoman"/>
+      <w:lvlText w:val="%3."/>
+      <w:lvlJc w:val="right"/>
+      <w:pPr>
+        <w:ind w:left="2160" w:hanging="180"/>
+      </w:pPr>
+    </w:lvl>
+    <w:lvl w:ilvl="3" w:tplc="100C000F" w:tentative="1">
+      <w:start w:val="1"/>
+      <w:numFmt w:val="decimal"/>
+      <w:lvlText w:val="%4."/>
+      <w:lvlJc w:val="left"/>
+      <w:pPr>
+        <w:ind w:left="2880" w:hanging="360"/>
+      </w:pPr>
+    </w:lvl>
+    <w:lvl w:ilvl="4" w:tplc="100C0019" w:tentative="1">
+      <w:start w:val="1"/>
+      <w:numFmt w:val="lowerLetter"/>
+      <w:lvlText w:val="%5."/>
+      <w:lvlJc w:val="left"/>
+      <w:pPr>
+        <w:ind w:left="3600" w:hanging="360"/>
+      </w:pPr>
+    </w:lvl>
+    <w:lvl w:ilvl="5" w:tplc="100C001B" w:tentative="1">
+      <w:start w:val="1"/>
+      <w:numFmt w:val="lowerRoman"/>
+      <w:lvlText w:val="%6."/>
+      <w:lvlJc w:val="right"/>
+      <w:pPr>
+        <w:ind w:left="4320" w:hanging="180"/>
+      </w:pPr>
+    </w:lvl>
+    <w:lvl w:ilvl="6" w:tplc="100C000F" w:tentative="1">
+      <w:start w:val="1"/>
+      <w:numFmt w:val="decimal"/>
+      <w:lvlText w:val="%7."/>
+      <w:lvlJc w:val="left"/>
+      <w:pPr>
+        <w:ind w:left="5040" w:hanging="360"/>
+      </w:pPr>
+    </w:lvl>
+    <w:lvl w:ilvl="7" w:tplc="100C0019" w:tentative="1">
+      <w:start w:val="1"/>
+      <w:numFmt w:val="lowerLetter"/>
+      <w:lvlText w:val="%8."/>
+      <w:lvlJc w:val="left"/>
+      <w:pPr>
+        <w:ind w:left="5760" w:hanging="360"/>
+      </w:pPr>
+    </w:lvl>
+    <w:lvl w:ilvl="8" w:tplc="100C001B" w:tentative="1">
+      <w:start w:val="1"/>
+      <w:numFmt w:val="lowerRoman"/>
+      <w:lvlText w:val="%9."/>
+      <w:lvlJc w:val="right"/>
+      <w:pPr>
+        <w:ind w:left="6480" w:hanging="180"/>
+      </w:pPr>
+    </w:lvl>
+  </w:abstractNum>
+  <w:abstractNum w:abstractNumId="3" w15:restartNumberingAfterBreak="0">
     <w:nsid w:val="2F4B14B1"/>
     <w:multiLevelType w:val="hybridMultilevel"/>
     <w:tmpl w:val="6A4EA854"/>
@@ -4082,7 +4280,7 @@
       </w:pPr>
     </w:lvl>
   </w:abstractNum>
-  <w:abstractNum w:abstractNumId="2" w15:restartNumberingAfterBreak="0">
+  <w:abstractNum w:abstractNumId="4" w15:restartNumberingAfterBreak="0">
     <w:nsid w:val="464468F1"/>
     <w:multiLevelType w:val="hybridMultilevel"/>
     <w:tmpl w:val="EAFC6B00"/>
@@ -4171,7 +4369,7 @@
       </w:pPr>
     </w:lvl>
   </w:abstractNum>
-  <w:abstractNum w:abstractNumId="3" w15:restartNumberingAfterBreak="0">
+  <w:abstractNum w:abstractNumId="5" w15:restartNumberingAfterBreak="0">
     <w:nsid w:val="47BA7ABB"/>
     <w:multiLevelType w:val="multilevel"/>
     <w:tmpl w:val="7A5EF39C"/>
@@ -4257,7 +4455,7 @@
       </w:pPr>
     </w:lvl>
   </w:abstractNum>
-  <w:abstractNum w:abstractNumId="4" w15:restartNumberingAfterBreak="0">
+  <w:abstractNum w:abstractNumId="6" w15:restartNumberingAfterBreak="0">
     <w:nsid w:val="4EC407E1"/>
     <w:multiLevelType w:val="hybridMultilevel"/>
     <w:tmpl w:val="9D368B9A"/>
@@ -4346,20 +4544,256 @@
       </w:pPr>
     </w:lvl>
   </w:abstractNum>
+  <w:abstractNum w:abstractNumId="7" w15:restartNumberingAfterBreak="0">
+    <w:nsid w:val="609752F9"/>
+    <w:multiLevelType w:val="hybridMultilevel"/>
+    <w:tmpl w:val="094E670E"/>
+    <w:lvl w:ilvl="0" w:tplc="6BD41A8E">
+      <w:numFmt w:val="bullet"/>
+      <w:lvlText w:val=""/>
+      <w:lvlJc w:val="left"/>
+      <w:pPr>
+        <w:ind w:left="720" w:hanging="360"/>
+      </w:pPr>
+      <w:rPr>
+        <w:rFonts w:ascii="Wingdings" w:eastAsiaTheme="minorHAnsi" w:hAnsi="Wingdings" w:cstheme="minorBidi" w:hint="default"/>
+      </w:rPr>
+    </w:lvl>
+    <w:lvl w:ilvl="1" w:tplc="100C0003" w:tentative="1">
+      <w:start w:val="1"/>
+      <w:numFmt w:val="bullet"/>
+      <w:lvlText w:val="o"/>
+      <w:lvlJc w:val="left"/>
+      <w:pPr>
+        <w:ind w:left="1440" w:hanging="360"/>
+      </w:pPr>
+      <w:rPr>
+        <w:rFonts w:ascii="Courier New" w:hAnsi="Courier New" w:cs="Courier New" w:hint="default"/>
+      </w:rPr>
+    </w:lvl>
+    <w:lvl w:ilvl="2" w:tplc="100C0005" w:tentative="1">
+      <w:start w:val="1"/>
+      <w:numFmt w:val="bullet"/>
+      <w:lvlText w:val=""/>
+      <w:lvlJc w:val="left"/>
+      <w:pPr>
+        <w:ind w:left="2160" w:hanging="360"/>
+      </w:pPr>
+      <w:rPr>
+        <w:rFonts w:ascii="Wingdings" w:hAnsi="Wingdings" w:hint="default"/>
+      </w:rPr>
+    </w:lvl>
+    <w:lvl w:ilvl="3" w:tplc="100C0001" w:tentative="1">
+      <w:start w:val="1"/>
+      <w:numFmt w:val="bullet"/>
+      <w:lvlText w:val=""/>
+      <w:lvlJc w:val="left"/>
+      <w:pPr>
+        <w:ind w:left="2880" w:hanging="360"/>
+      </w:pPr>
+      <w:rPr>
+        <w:rFonts w:ascii="Symbol" w:hAnsi="Symbol" w:hint="default"/>
+      </w:rPr>
+    </w:lvl>
+    <w:lvl w:ilvl="4" w:tplc="100C0003" w:tentative="1">
+      <w:start w:val="1"/>
+      <w:numFmt w:val="bullet"/>
+      <w:lvlText w:val="o"/>
+      <w:lvlJc w:val="left"/>
+      <w:pPr>
+        <w:ind w:left="3600" w:hanging="360"/>
+      </w:pPr>
+      <w:rPr>
+        <w:rFonts w:ascii="Courier New" w:hAnsi="Courier New" w:cs="Courier New" w:hint="default"/>
+      </w:rPr>
+    </w:lvl>
+    <w:lvl w:ilvl="5" w:tplc="100C0005" w:tentative="1">
+      <w:start w:val="1"/>
+      <w:numFmt w:val="bullet"/>
+      <w:lvlText w:val=""/>
+      <w:lvlJc w:val="left"/>
+      <w:pPr>
+        <w:ind w:left="4320" w:hanging="360"/>
+      </w:pPr>
+      <w:rPr>
+        <w:rFonts w:ascii="Wingdings" w:hAnsi="Wingdings" w:hint="default"/>
+      </w:rPr>
+    </w:lvl>
+    <w:lvl w:ilvl="6" w:tplc="100C0001" w:tentative="1">
+      <w:start w:val="1"/>
+      <w:numFmt w:val="bullet"/>
+      <w:lvlText w:val=""/>
+      <w:lvlJc w:val="left"/>
+      <w:pPr>
+        <w:ind w:left="5040" w:hanging="360"/>
+      </w:pPr>
+      <w:rPr>
+        <w:rFonts w:ascii="Symbol" w:hAnsi="Symbol" w:hint="default"/>
+      </w:rPr>
+    </w:lvl>
+    <w:lvl w:ilvl="7" w:tplc="100C0003" w:tentative="1">
+      <w:start w:val="1"/>
+      <w:numFmt w:val="bullet"/>
+      <w:lvlText w:val="o"/>
+      <w:lvlJc w:val="left"/>
+      <w:pPr>
+        <w:ind w:left="5760" w:hanging="360"/>
+      </w:pPr>
+      <w:rPr>
+        <w:rFonts w:ascii="Courier New" w:hAnsi="Courier New" w:cs="Courier New" w:hint="default"/>
+      </w:rPr>
+    </w:lvl>
+    <w:lvl w:ilvl="8" w:tplc="100C0005" w:tentative="1">
+      <w:start w:val="1"/>
+      <w:numFmt w:val="bullet"/>
+      <w:lvlText w:val=""/>
+      <w:lvlJc w:val="left"/>
+      <w:pPr>
+        <w:ind w:left="6480" w:hanging="360"/>
+      </w:pPr>
+      <w:rPr>
+        <w:rFonts w:ascii="Wingdings" w:hAnsi="Wingdings" w:hint="default"/>
+      </w:rPr>
+    </w:lvl>
+  </w:abstractNum>
+  <w:abstractNum w:abstractNumId="8" w15:restartNumberingAfterBreak="0">
+    <w:nsid w:val="6DA10E33"/>
+    <w:multiLevelType w:val="hybridMultilevel"/>
+    <w:tmpl w:val="FE5253B0"/>
+    <w:lvl w:ilvl="0" w:tplc="D1CCFCDA">
+      <w:numFmt w:val="bullet"/>
+      <w:lvlText w:val=""/>
+      <w:lvlJc w:val="left"/>
+      <w:pPr>
+        <w:ind w:left="720" w:hanging="360"/>
+      </w:pPr>
+      <w:rPr>
+        <w:rFonts w:ascii="Wingdings" w:eastAsiaTheme="minorHAnsi" w:hAnsi="Wingdings" w:cstheme="minorBidi" w:hint="default"/>
+      </w:rPr>
+    </w:lvl>
+    <w:lvl w:ilvl="1" w:tplc="100C0003" w:tentative="1">
+      <w:start w:val="1"/>
+      <w:numFmt w:val="bullet"/>
+      <w:lvlText w:val="o"/>
+      <w:lvlJc w:val="left"/>
+      <w:pPr>
+        <w:ind w:left="1440" w:hanging="360"/>
+      </w:pPr>
+      <w:rPr>
+        <w:rFonts w:ascii="Courier New" w:hAnsi="Courier New" w:cs="Courier New" w:hint="default"/>
+      </w:rPr>
+    </w:lvl>
+    <w:lvl w:ilvl="2" w:tplc="100C0005" w:tentative="1">
+      <w:start w:val="1"/>
+      <w:numFmt w:val="bullet"/>
+      <w:lvlText w:val=""/>
+      <w:lvlJc w:val="left"/>
+      <w:pPr>
+        <w:ind w:left="2160" w:hanging="360"/>
+      </w:pPr>
+      <w:rPr>
+        <w:rFonts w:ascii="Wingdings" w:hAnsi="Wingdings" w:hint="default"/>
+      </w:rPr>
+    </w:lvl>
+    <w:lvl w:ilvl="3" w:tplc="100C0001" w:tentative="1">
+      <w:start w:val="1"/>
+      <w:numFmt w:val="bullet"/>
+      <w:lvlText w:val=""/>
+      <w:lvlJc w:val="left"/>
+      <w:pPr>
+        <w:ind w:left="2880" w:hanging="360"/>
+      </w:pPr>
+      <w:rPr>
+        <w:rFonts w:ascii="Symbol" w:hAnsi="Symbol" w:hint="default"/>
+      </w:rPr>
+    </w:lvl>
+    <w:lvl w:ilvl="4" w:tplc="100C0003" w:tentative="1">
+      <w:start w:val="1"/>
+      <w:numFmt w:val="bullet"/>
+      <w:lvlText w:val="o"/>
+      <w:lvlJc w:val="left"/>
+      <w:pPr>
+        <w:ind w:left="3600" w:hanging="360"/>
+      </w:pPr>
+      <w:rPr>
+        <w:rFonts w:ascii="Courier New" w:hAnsi="Courier New" w:cs="Courier New" w:hint="default"/>
+      </w:rPr>
+    </w:lvl>
+    <w:lvl w:ilvl="5" w:tplc="100C0005" w:tentative="1">
+      <w:start w:val="1"/>
+      <w:numFmt w:val="bullet"/>
+      <w:lvlText w:val=""/>
+      <w:lvlJc w:val="left"/>
+      <w:pPr>
+        <w:ind w:left="4320" w:hanging="360"/>
+      </w:pPr>
+      <w:rPr>
+        <w:rFonts w:ascii="Wingdings" w:hAnsi="Wingdings" w:hint="default"/>
+      </w:rPr>
+    </w:lvl>
+    <w:lvl w:ilvl="6" w:tplc="100C0001" w:tentative="1">
+      <w:start w:val="1"/>
+      <w:numFmt w:val="bullet"/>
+      <w:lvlText w:val=""/>
+      <w:lvlJc w:val="left"/>
+      <w:pPr>
+        <w:ind w:left="5040" w:hanging="360"/>
+      </w:pPr>
+      <w:rPr>
+        <w:rFonts w:ascii="Symbol" w:hAnsi="Symbol" w:hint="default"/>
+      </w:rPr>
+    </w:lvl>
+    <w:lvl w:ilvl="7" w:tplc="100C0003" w:tentative="1">
+      <w:start w:val="1"/>
+      <w:numFmt w:val="bullet"/>
+      <w:lvlText w:val="o"/>
+      <w:lvlJc w:val="left"/>
+      <w:pPr>
+        <w:ind w:left="5760" w:hanging="360"/>
+      </w:pPr>
+      <w:rPr>
+        <w:rFonts w:ascii="Courier New" w:hAnsi="Courier New" w:cs="Courier New" w:hint="default"/>
+      </w:rPr>
+    </w:lvl>
+    <w:lvl w:ilvl="8" w:tplc="100C0005" w:tentative="1">
+      <w:start w:val="1"/>
+      <w:numFmt w:val="bullet"/>
+      <w:lvlText w:val=""/>
+      <w:lvlJc w:val="left"/>
+      <w:pPr>
+        <w:ind w:left="6480" w:hanging="360"/>
+      </w:pPr>
+      <w:rPr>
+        <w:rFonts w:ascii="Wingdings" w:hAnsi="Wingdings" w:hint="default"/>
+      </w:rPr>
+    </w:lvl>
+  </w:abstractNum>
   <w:num w:numId="1" w16cid:durableId="818496271">
+    <w:abstractNumId w:val="6"/>
+  </w:num>
+  <w:num w:numId="2" w16cid:durableId="2111659153">
+    <w:abstractNumId w:val="3"/>
+  </w:num>
+  <w:num w:numId="3" w16cid:durableId="1676542083">
     <w:abstractNumId w:val="4"/>
   </w:num>
-  <w:num w:numId="2" w16cid:durableId="2111659153">
-    <w:abstractNumId w:val="1"/>
-  </w:num>
-  <w:num w:numId="3" w16cid:durableId="1676542083">
-    <w:abstractNumId w:val="2"/>
-  </w:num>
   <w:num w:numId="4" w16cid:durableId="1333529725">
-    <w:abstractNumId w:val="3"/>
+    <w:abstractNumId w:val="5"/>
   </w:num>
   <w:num w:numId="5" w16cid:durableId="2045521055">
     <w:abstractNumId w:val="0"/>
+  </w:num>
+  <w:num w:numId="6" w16cid:durableId="427623826">
+    <w:abstractNumId w:val="8"/>
+  </w:num>
+  <w:num w:numId="7" w16cid:durableId="796295092">
+    <w:abstractNumId w:val="1"/>
+  </w:num>
+  <w:num w:numId="8" w16cid:durableId="134959163">
+    <w:abstractNumId w:val="7"/>
+  </w:num>
+  <w:num w:numId="9" w16cid:durableId="719743036">
+    <w:abstractNumId w:val="2"/>
   </w:num>
 </w:numbering>
 </file>
@@ -5509,6 +5943,20 @@
 
 <file path=word/glossary/fontTable.xml><?xml version="1.0" encoding="utf-8"?>
 <w:fonts xmlns:mc="http://schemas.openxmlformats.org/markup-compatibility/2006" xmlns:r="http://schemas.openxmlformats.org/officeDocument/2006/relationships" xmlns:w="http://schemas.openxmlformats.org/wordprocessingml/2006/main" xmlns:w14="http://schemas.microsoft.com/office/word/2010/wordml" xmlns:w15="http://schemas.microsoft.com/office/word/2012/wordml" xmlns:w16cex="http://schemas.microsoft.com/office/word/2018/wordml/cex" xmlns:w16cid="http://schemas.microsoft.com/office/word/2016/wordml/cid" xmlns:w16="http://schemas.microsoft.com/office/word/2018/wordml" xmlns:w16sdtdh="http://schemas.microsoft.com/office/word/2020/wordml/sdtdatahash" xmlns:w16se="http://schemas.microsoft.com/office/word/2015/wordml/symex" mc:Ignorable="w14 w15 w16se w16cid w16 w16cex w16sdtdh">
+  <w:font w:name="Wingdings">
+    <w:panose1 w:val="05000000000000000000"/>
+    <w:charset w:val="02"/>
+    <w:family w:val="auto"/>
+    <w:pitch w:val="variable"/>
+    <w:sig w:usb0="00000000" w:usb1="10000000" w:usb2="00000000" w:usb3="00000000" w:csb0="80000000" w:csb1="00000000"/>
+  </w:font>
+  <w:font w:name="Calibri">
+    <w:panose1 w:val="020F0502020204030204"/>
+    <w:charset w:val="00"/>
+    <w:family w:val="swiss"/>
+    <w:pitch w:val="variable"/>
+    <w:sig w:usb0="E4002EFF" w:usb1="C000247B" w:usb2="00000009" w:usb3="00000000" w:csb0="000001FF" w:csb1="00000000"/>
+  </w:font>
   <w:font w:name="Times New Roman">
     <w:panose1 w:val="02020603050405020304"/>
     <w:charset w:val="00"/>
@@ -5516,12 +5964,19 @@
     <w:pitch w:val="variable"/>
     <w:sig w:usb0="E0002EFF" w:usb1="C000785B" w:usb2="00000009" w:usb3="00000000" w:csb0="000001FF" w:csb1="00000000"/>
   </w:font>
-  <w:font w:name="Calibri">
-    <w:panose1 w:val="020F0502020204030204"/>
+  <w:font w:name="Courier New">
+    <w:panose1 w:val="02070309020205020404"/>
     <w:charset w:val="00"/>
-    <w:family w:val="swiss"/>
+    <w:family w:val="modern"/>
+    <w:pitch w:val="fixed"/>
+    <w:sig w:usb0="E0002EFF" w:usb1="C0007843" w:usb2="00000009" w:usb3="00000000" w:csb0="000001FF" w:csb1="00000000"/>
+  </w:font>
+  <w:font w:name="Symbol">
+    <w:panose1 w:val="05050102010706020507"/>
+    <w:charset w:val="02"/>
+    <w:family w:val="roman"/>
     <w:pitch w:val="variable"/>
-    <w:sig w:usb0="E4002EFF" w:usb1="C000247B" w:usb2="00000009" w:usb3="00000000" w:csb0="000001FF" w:csb1="00000000"/>
+    <w:sig w:usb0="00000000" w:usb1="10000000" w:usb2="00000000" w:usb3="00000000" w:csb0="80000000" w:csb1="00000000"/>
   </w:font>
   <w:font w:name="Calibri Light">
     <w:panose1 w:val="020F0302020204030204"/>
@@ -5555,6 +6010,7 @@
     <w:rsid w:val="008E5B46"/>
     <w:rsid w:val="00976021"/>
     <w:rsid w:val="009E59E5"/>
+    <w:rsid w:val="00A30C5D"/>
     <w:rsid w:val="00AE4EAF"/>
     <w:rsid w:val="00B80E25"/>
     <w:rsid w:val="00D62D45"/>

</xml_diff>